<commit_message>
Most of assignment one is finished
</commit_message>
<xml_diff>
--- a/Nummen Lab 2.docx
+++ b/Nummen Lab 2.docx
@@ -294,11 +294,267 @@
     </w:p>
     <w:p>
       <w:pPr>
+        <w:autoSpaceDE w:val="0"/>
+        <w:autoSpaceDN w:val="0"/>
+        <w:adjustRightInd w:val="0"/>
+        <w:rPr>
+          <w:rFonts w:ascii="Courier" w:hAnsi="Courier" w:cs="Courier"/>
+          <w:color w:val="000000"/>
+          <w:sz w:val="20"/>
+          <w:szCs w:val="20"/>
+        </w:rPr>
+      </w:pPr>
+    </w:p>
+    <w:p>
+      <w:pPr>
+        <w:ind w:left="510"/>
+      </w:pPr>
+      <w:r>
+        <w:t xml:space="preserve">Kod för graferna (ändra på x-vektorn för att växla mellan graferna): </w:t>
+      </w:r>
+    </w:p>
+    <w:p/>
+    <w:p>
+      <w:pPr>
+        <w:autoSpaceDE w:val="0"/>
+        <w:autoSpaceDN w:val="0"/>
+        <w:adjustRightInd w:val="0"/>
+        <w:ind w:left="510"/>
+        <w:rPr>
+          <w:rFonts w:ascii="Courier" w:hAnsi="Courier"/>
+        </w:rPr>
+      </w:pPr>
+      <w:r>
+        <w:rPr>
+          <w:rFonts w:ascii="Courier" w:hAnsi="Courier" w:cs="Courier"/>
+          <w:color w:val="000000"/>
+          <w:sz w:val="20"/>
+          <w:szCs w:val="20"/>
+        </w:rPr>
+        <w:t>x = -3:.0001:8;</w:t>
+      </w:r>
+    </w:p>
+    <w:p>
+      <w:pPr>
+        <w:autoSpaceDE w:val="0"/>
+        <w:autoSpaceDN w:val="0"/>
+        <w:adjustRightInd w:val="0"/>
+        <w:ind w:left="510"/>
+        <w:rPr>
+          <w:rFonts w:ascii="Courier" w:hAnsi="Courier"/>
+        </w:rPr>
+      </w:pPr>
+      <w:r>
+        <w:rPr>
+          <w:rFonts w:ascii="Courier" w:hAnsi="Courier" w:cs="Courier"/>
+          <w:color w:val="000000"/>
+          <w:sz w:val="20"/>
+          <w:szCs w:val="20"/>
+        </w:rPr>
+        <w:t>y = x - 4*sin(2*x) - 3;</w:t>
+      </w:r>
+    </w:p>
+    <w:p>
+      <w:pPr>
+        <w:autoSpaceDE w:val="0"/>
+        <w:autoSpaceDN w:val="0"/>
+        <w:adjustRightInd w:val="0"/>
+        <w:ind w:left="510"/>
+        <w:rPr>
+          <w:rFonts w:ascii="Courier" w:hAnsi="Courier"/>
+        </w:rPr>
+      </w:pPr>
+      <w:r>
+        <w:rPr>
+          <w:rFonts w:ascii="Courier" w:hAnsi="Courier" w:cs="Courier"/>
+          <w:color w:val="000000"/>
+          <w:sz w:val="20"/>
+          <w:szCs w:val="20"/>
+        </w:rPr>
+        <w:t xml:space="preserve"> </w:t>
+      </w:r>
+    </w:p>
+    <w:p>
+      <w:pPr>
+        <w:autoSpaceDE w:val="0"/>
+        <w:autoSpaceDN w:val="0"/>
+        <w:adjustRightInd w:val="0"/>
+        <w:ind w:left="510"/>
+        <w:rPr>
+          <w:rFonts w:ascii="Courier" w:hAnsi="Courier"/>
+        </w:rPr>
+      </w:pPr>
+      <w:r>
+        <w:rPr>
+          <w:rFonts w:ascii="Courier" w:hAnsi="Courier" w:cs="Courier"/>
+          <w:color w:val="000000"/>
+          <w:sz w:val="20"/>
+          <w:szCs w:val="20"/>
+        </w:rPr>
+        <w:t>z = -3:8;</w:t>
+      </w:r>
+    </w:p>
+    <w:p>
+      <w:pPr>
+        <w:autoSpaceDE w:val="0"/>
+        <w:autoSpaceDN w:val="0"/>
+        <w:adjustRightInd w:val="0"/>
+        <w:ind w:left="510"/>
+        <w:rPr>
+          <w:rFonts w:ascii="Courier" w:hAnsi="Courier"/>
+        </w:rPr>
+      </w:pPr>
+      <w:r>
+        <w:rPr>
+          <w:rFonts w:ascii="Courier" w:hAnsi="Courier" w:cs="Courier"/>
+          <w:color w:val="000000"/>
+          <w:sz w:val="20"/>
+          <w:szCs w:val="20"/>
+        </w:rPr>
+        <w:t>l = 0 * z;</w:t>
+      </w:r>
+    </w:p>
+    <w:p>
+      <w:pPr>
+        <w:autoSpaceDE w:val="0"/>
+        <w:autoSpaceDN w:val="0"/>
+        <w:adjustRightInd w:val="0"/>
+        <w:ind w:left="510"/>
+        <w:rPr>
+          <w:rFonts w:ascii="Courier" w:hAnsi="Courier"/>
+          <w:lang w:val="en-US"/>
+        </w:rPr>
+      </w:pPr>
+      <w:r>
+        <w:rPr>
+          <w:rFonts w:ascii="Courier" w:hAnsi="Courier" w:cs="Courier"/>
+          <w:color w:val="000000"/>
+          <w:sz w:val="20"/>
+          <w:szCs w:val="20"/>
+          <w:lang w:val="en-US"/>
+        </w:rPr>
+        <w:t>figure(1)</w:t>
+      </w:r>
+    </w:p>
+    <w:p>
+      <w:pPr>
+        <w:autoSpaceDE w:val="0"/>
+        <w:autoSpaceDN w:val="0"/>
+        <w:adjustRightInd w:val="0"/>
+        <w:ind w:left="510"/>
+        <w:rPr>
+          <w:rFonts w:ascii="Courier" w:hAnsi="Courier"/>
+          <w:lang w:val="en-US"/>
+        </w:rPr>
+      </w:pPr>
+      <w:r>
+        <w:rPr>
+          <w:rFonts w:ascii="Courier" w:hAnsi="Courier" w:cs="Courier"/>
+          <w:color w:val="000000"/>
+          <w:sz w:val="20"/>
+          <w:szCs w:val="20"/>
+          <w:lang w:val="en-US"/>
+        </w:rPr>
+        <w:t xml:space="preserve"> </w:t>
+      </w:r>
+    </w:p>
+    <w:p>
+      <w:pPr>
+        <w:autoSpaceDE w:val="0"/>
+        <w:autoSpaceDN w:val="0"/>
+        <w:adjustRightInd w:val="0"/>
+        <w:ind w:left="510"/>
+        <w:rPr>
+          <w:rFonts w:ascii="Courier" w:hAnsi="Courier"/>
+          <w:lang w:val="en-US"/>
+        </w:rPr>
+      </w:pPr>
+      <w:r>
+        <w:rPr>
+          <w:rFonts w:ascii="Courier" w:hAnsi="Courier" w:cs="Courier"/>
+          <w:color w:val="000000"/>
+          <w:sz w:val="20"/>
+          <w:szCs w:val="20"/>
+          <w:lang w:val="en-US"/>
+        </w:rPr>
+        <w:t>plot(x, y)</w:t>
+      </w:r>
+    </w:p>
+    <w:p>
+      <w:pPr>
+        <w:autoSpaceDE w:val="0"/>
+        <w:autoSpaceDN w:val="0"/>
+        <w:adjustRightInd w:val="0"/>
+        <w:ind w:left="510"/>
+        <w:rPr>
+          <w:rFonts w:ascii="Courier" w:hAnsi="Courier"/>
+          <w:lang w:val="en-US"/>
+        </w:rPr>
+      </w:pPr>
+      <w:r>
+        <w:rPr>
+          <w:rFonts w:ascii="Courier" w:hAnsi="Courier" w:cs="Courier"/>
+          <w:color w:val="000000"/>
+          <w:sz w:val="20"/>
+          <w:szCs w:val="20"/>
+          <w:lang w:val="en-US"/>
+        </w:rPr>
+        <w:t xml:space="preserve">hold </w:t>
+      </w:r>
+      <w:r>
+        <w:rPr>
+          <w:rFonts w:ascii="Courier" w:hAnsi="Courier" w:cs="Courier"/>
+          <w:color w:val="A020F0"/>
+          <w:sz w:val="20"/>
+          <w:szCs w:val="20"/>
+          <w:lang w:val="en-US"/>
+        </w:rPr>
+        <w:t>on</w:t>
+      </w:r>
+    </w:p>
+    <w:p>
+      <w:pPr>
+        <w:autoSpaceDE w:val="0"/>
+        <w:autoSpaceDN w:val="0"/>
+        <w:adjustRightInd w:val="0"/>
+        <w:ind w:left="510"/>
+        <w:rPr>
+          <w:rFonts w:ascii="Courier" w:hAnsi="Courier"/>
+          <w:lang w:val="en-US"/>
+        </w:rPr>
+      </w:pPr>
+      <w:r>
+        <w:rPr>
+          <w:rFonts w:ascii="Courier" w:hAnsi="Courier" w:cs="Courier"/>
+          <w:color w:val="000000"/>
+          <w:sz w:val="20"/>
+          <w:szCs w:val="20"/>
+          <w:lang w:val="en-US"/>
+        </w:rPr>
+        <w:t>plot(z, l)</w:t>
+      </w:r>
+    </w:p>
+    <w:p>
+      <w:pPr>
+        <w:autoSpaceDE w:val="0"/>
+        <w:autoSpaceDN w:val="0"/>
+        <w:adjustRightInd w:val="0"/>
+        <w:rPr>
+          <w:rFonts w:ascii="Courier" w:hAnsi="Courier"/>
+          <w:lang w:val="en-US"/>
+        </w:rPr>
+      </w:pPr>
+    </w:p>
+    <w:p/>
+    <w:p>
+      <w:pPr>
         <w:pStyle w:val="Heading2"/>
         <w:numPr>
           <w:ilvl w:val="0"/>
           <w:numId w:val="1"/>
         </w:numPr>
+        <w:spacing w:before="120" w:after="120"/>
+        <w:ind w:left="714" w:hanging="357"/>
       </w:pPr>
       <w:r>
         <w:t xml:space="preserve">Beräkna rötterna med fixpunktsmetoden för </w:t>
@@ -500,12 +756,4024 @@
         </m:f>
       </m:oMath>
       <w:r>
-        <w:t xml:space="preserve"> med 10 siffrors noggranhet.</w:t>
-      </w:r>
+        <w:t xml:space="preserve"> med 10 siffrors </w:t>
+      </w:r>
+      <w:r>
+        <w:t>noggrannhet</w:t>
+      </w:r>
+      <w:r>
+        <w:t>.</w:t>
+      </w:r>
+    </w:p>
+    <w:p>
+      <w:pPr>
+        <w:ind w:firstLine="720"/>
+      </w:pPr>
+      <w:r>
+        <w:rPr>
+          <w:noProof/>
+        </w:rPr>
+        <mc:AlternateContent>
+          <mc:Choice Requires="wps">
+            <w:drawing>
+              <wp:anchor distT="0" distB="0" distL="114300" distR="114300" simplePos="0" relativeHeight="251659264" behindDoc="0" locked="0" layoutInCell="1" allowOverlap="1">
+                <wp:simplePos x="0" y="0"/>
+                <wp:positionH relativeFrom="column">
+                  <wp:posOffset>3672205</wp:posOffset>
+                </wp:positionH>
+                <wp:positionV relativeFrom="paragraph">
+                  <wp:posOffset>62886</wp:posOffset>
+                </wp:positionV>
+                <wp:extent cx="2113935" cy="1651820"/>
+                <wp:effectExtent l="0" t="0" r="6985" b="12065"/>
+                <wp:wrapNone/>
+                <wp:docPr id="3" name="Text Box 3"/>
+                <wp:cNvGraphicFramePr/>
+                <a:graphic xmlns:a="http://schemas.openxmlformats.org/drawingml/2006/main">
+                  <a:graphicData uri="http://schemas.microsoft.com/office/word/2010/wordprocessingShape">
+                    <wps:wsp>
+                      <wps:cNvSpPr txBox="1"/>
+                      <wps:spPr>
+                        <a:xfrm>
+                          <a:off x="0" y="0"/>
+                          <a:ext cx="2113935" cy="1651820"/>
+                        </a:xfrm>
+                        <a:prstGeom prst="rect">
+                          <a:avLst/>
+                        </a:prstGeom>
+                        <a:solidFill>
+                          <a:schemeClr val="lt1"/>
+                        </a:solidFill>
+                        <a:ln w="6350">
+                          <a:solidFill>
+                            <a:prstClr val="black"/>
+                          </a:solidFill>
+                        </a:ln>
+                      </wps:spPr>
+                      <wps:txbx>
+                        <w:txbxContent>
+                          <w:p>
+                            <w:r>
+                              <w:t xml:space="preserve">Startvärdet x = 1 ger </w:t>
+                            </w:r>
+                          </w:p>
+                          <w:p>
+                            <w:r>
+                              <w:t>x</w:t>
+                            </w:r>
+                            <w:r>
+                              <w:rPr>
+                                <w:vertAlign w:val="subscript"/>
+                              </w:rPr>
+                              <w:t xml:space="preserve">2  </w:t>
+                            </w:r>
+                            <w:r>
+                              <w:t>= -0.5444424006</w:t>
+                            </w:r>
+                          </w:p>
+                          <w:p>
+                            <w:r>
+                              <w:t>efter 20 iterationer</w:t>
+                            </w:r>
+                          </w:p>
+                          <w:p/>
+                          <w:p>
+                            <w:r>
+                              <w:t xml:space="preserve">Startvärdet x = 3 ger </w:t>
+                            </w:r>
+                          </w:p>
+                          <w:p>
+                            <w:r>
+                              <w:t>x</w:t>
+                            </w:r>
+                            <w:r>
+                              <w:rPr>
+                                <w:vertAlign w:val="subscript"/>
+                              </w:rPr>
+                              <w:t xml:space="preserve">4 </w:t>
+                            </w:r>
+                            <w:r>
+                              <w:t xml:space="preserve">= </w:t>
+                            </w:r>
+                            <w:r>
+                              <w:t>3.1618264866</w:t>
+                            </w:r>
+                            <w:r>
+                              <w:rPr>
+                                <w:vertAlign w:val="subscript"/>
+                              </w:rPr>
+                              <w:t xml:space="preserve"> </w:t>
+                            </w:r>
+                            <w:r>
+                              <w:t xml:space="preserve"> </w:t>
+                            </w:r>
+                          </w:p>
+                          <w:p>
+                            <w:r>
+                              <w:t>efter 76 iterationer</w:t>
+                            </w:r>
+                          </w:p>
+                          <w:p/>
+                          <w:p/>
+                          <w:p/>
+                        </w:txbxContent>
+                      </wps:txbx>
+                      <wps:bodyPr rot="0" spcFirstLastPara="0" vertOverflow="overflow" horzOverflow="overflow" vert="horz" wrap="square" lIns="91440" tIns="45720" rIns="91440" bIns="45720" numCol="1" spcCol="0" rtlCol="0" fromWordArt="0" anchor="t" anchorCtr="0" forceAA="0" compatLnSpc="1">
+                        <a:prstTxWarp prst="textNoShape">
+                          <a:avLst/>
+                        </a:prstTxWarp>
+                        <a:noAutofit/>
+                      </wps:bodyPr>
+                    </wps:wsp>
+                  </a:graphicData>
+                </a:graphic>
+                <wp14:sizeRelV relativeFrom="margin">
+                  <wp14:pctHeight>0</wp14:pctHeight>
+                </wp14:sizeRelV>
+              </wp:anchor>
+            </w:drawing>
+          </mc:Choice>
+          <mc:Fallback>
+            <w:pict>
+              <v:shapetype id="_x0000_t202" coordsize="21600,21600" o:spt="202" path="m,l,21600r21600,l21600,xe">
+                <v:stroke joinstyle="miter"/>
+                <v:path gradientshapeok="t" o:connecttype="rect"/>
+              </v:shapetype>
+              <v:shape id="Text Box 3" o:spid="_x0000_s1026" type="#_x0000_t202" style="position:absolute;left:0;text-align:left;margin-left:289.15pt;margin-top:4.95pt;width:166.45pt;height:130.05pt;z-index:251659264;visibility:visible;mso-wrap-style:square;mso-height-percent:0;mso-wrap-distance-left:9pt;mso-wrap-distance-top:0;mso-wrap-distance-right:9pt;mso-wrap-distance-bottom:0;mso-position-horizontal:absolute;mso-position-horizontal-relative:text;mso-position-vertical:absolute;mso-position-vertical-relative:text;mso-height-percent:0;mso-height-relative:margin;v-text-anchor:top" o:gfxdata="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" fillcolor="white [3201]" strokeweight=".5pt">
+                <v:textbox>
+                  <w:txbxContent>
+                    <w:p>
+                      <w:r>
+                        <w:t xml:space="preserve">Startvärdet x = 1 ger </w:t>
+                      </w:r>
+                    </w:p>
+                    <w:p>
+                      <w:r>
+                        <w:t>x</w:t>
+                      </w:r>
+                      <w:r>
+                        <w:rPr>
+                          <w:vertAlign w:val="subscript"/>
+                        </w:rPr>
+                        <w:t xml:space="preserve">2  </w:t>
+                      </w:r>
+                      <w:r>
+                        <w:t>= -0.5444424006</w:t>
+                      </w:r>
+                    </w:p>
+                    <w:p>
+                      <w:r>
+                        <w:t>efter 20 iterationer</w:t>
+                      </w:r>
+                    </w:p>
+                    <w:p/>
+                    <w:p>
+                      <w:r>
+                        <w:t xml:space="preserve">Startvärdet x = 3 ger </w:t>
+                      </w:r>
+                    </w:p>
+                    <w:p>
+                      <w:r>
+                        <w:t>x</w:t>
+                      </w:r>
+                      <w:r>
+                        <w:rPr>
+                          <w:vertAlign w:val="subscript"/>
+                        </w:rPr>
+                        <w:t xml:space="preserve">4 </w:t>
+                      </w:r>
+                      <w:r>
+                        <w:t xml:space="preserve">= </w:t>
+                      </w:r>
+                      <w:r>
+                        <w:t>3.1618264866</w:t>
+                      </w:r>
+                      <w:r>
+                        <w:rPr>
+                          <w:vertAlign w:val="subscript"/>
+                        </w:rPr>
+                        <w:t xml:space="preserve"> </w:t>
+                      </w:r>
+                      <w:r>
+                        <w:t xml:space="preserve"> </w:t>
+                      </w:r>
+                    </w:p>
+                    <w:p>
+                      <w:r>
+                        <w:t>efter 76 iterationer</w:t>
+                      </w:r>
+                    </w:p>
+                    <w:p/>
+                    <w:p/>
+                    <w:p/>
+                  </w:txbxContent>
+                </v:textbox>
+              </v:shape>
+            </w:pict>
+          </mc:Fallback>
+        </mc:AlternateContent>
+      </w:r>
+      <w:r>
+        <w:t>Detta beräknades med följande MATLAB kod:</w:t>
+      </w:r>
+    </w:p>
+    <w:p>
+      <w:pPr>
+        <w:ind w:left="720"/>
+      </w:pPr>
+    </w:p>
+    <w:p>
+      <w:pPr>
+        <w:autoSpaceDE w:val="0"/>
+        <w:autoSpaceDN w:val="0"/>
+        <w:adjustRightInd w:val="0"/>
+        <w:ind w:left="720"/>
+        <w:rPr>
+          <w:rFonts w:ascii="Courier" w:hAnsi="Courier"/>
+          <w:lang w:val="en-US"/>
+        </w:rPr>
+      </w:pPr>
+      <w:r>
+        <w:rPr>
+          <w:rFonts w:ascii="Courier" w:hAnsi="Courier" w:cs="Courier"/>
+          <w:color w:val="000000"/>
+          <w:sz w:val="20"/>
+          <w:szCs w:val="20"/>
+          <w:lang w:val="en-US"/>
+        </w:rPr>
+        <w:t>x = 3;</w:t>
+      </w:r>
+    </w:p>
+    <w:p>
+      <w:pPr>
+        <w:autoSpaceDE w:val="0"/>
+        <w:autoSpaceDN w:val="0"/>
+        <w:adjustRightInd w:val="0"/>
+        <w:ind w:left="720"/>
+        <w:rPr>
+          <w:rFonts w:ascii="Courier" w:hAnsi="Courier"/>
+          <w:lang w:val="en-US"/>
+        </w:rPr>
+      </w:pPr>
+      <w:proofErr w:type="spellStart"/>
+      <w:r>
+        <w:rPr>
+          <w:rFonts w:ascii="Courier" w:hAnsi="Courier" w:cs="Courier"/>
+          <w:color w:val="000000"/>
+          <w:sz w:val="20"/>
+          <w:szCs w:val="20"/>
+          <w:lang w:val="en-US"/>
+        </w:rPr>
+        <w:t>x_i</w:t>
+      </w:r>
+      <w:proofErr w:type="spellEnd"/>
+      <w:r>
+        <w:rPr>
+          <w:rFonts w:ascii="Courier" w:hAnsi="Courier" w:cs="Courier"/>
+          <w:color w:val="000000"/>
+          <w:sz w:val="20"/>
+          <w:szCs w:val="20"/>
+          <w:lang w:val="en-US"/>
+        </w:rPr>
+        <w:t xml:space="preserve"> = -sin(2*x) + (5/4) * x - 3/4;</w:t>
+      </w:r>
+    </w:p>
+    <w:p>
+      <w:pPr>
+        <w:autoSpaceDE w:val="0"/>
+        <w:autoSpaceDN w:val="0"/>
+        <w:adjustRightInd w:val="0"/>
+        <w:ind w:left="720"/>
+        <w:rPr>
+          <w:rFonts w:ascii="Courier" w:hAnsi="Courier"/>
+          <w:lang w:val="en-US"/>
+        </w:rPr>
+      </w:pPr>
+      <w:r>
+        <w:rPr>
+          <w:rFonts w:ascii="Courier" w:hAnsi="Courier" w:cs="Courier"/>
+          <w:color w:val="000000"/>
+          <w:sz w:val="20"/>
+          <w:szCs w:val="20"/>
+          <w:lang w:val="en-US"/>
+        </w:rPr>
+        <w:t>counter = 1;</w:t>
+      </w:r>
+    </w:p>
+    <w:p>
+      <w:pPr>
+        <w:autoSpaceDE w:val="0"/>
+        <w:autoSpaceDN w:val="0"/>
+        <w:adjustRightInd w:val="0"/>
+        <w:ind w:left="720"/>
+        <w:rPr>
+          <w:rFonts w:ascii="Courier" w:hAnsi="Courier"/>
+          <w:lang w:val="en-US"/>
+        </w:rPr>
+      </w:pPr>
+      <w:r>
+        <w:rPr>
+          <w:rFonts w:ascii="Courier" w:hAnsi="Courier" w:cs="Courier"/>
+          <w:color w:val="000000"/>
+          <w:sz w:val="20"/>
+          <w:szCs w:val="20"/>
+          <w:lang w:val="en-US"/>
+        </w:rPr>
+        <w:t xml:space="preserve"> </w:t>
+      </w:r>
+    </w:p>
+    <w:p>
+      <w:pPr>
+        <w:autoSpaceDE w:val="0"/>
+        <w:autoSpaceDN w:val="0"/>
+        <w:adjustRightInd w:val="0"/>
+        <w:ind w:left="720"/>
+        <w:rPr>
+          <w:rFonts w:ascii="Courier" w:hAnsi="Courier"/>
+          <w:lang w:val="en-US"/>
+        </w:rPr>
+      </w:pPr>
+      <w:r>
+        <w:rPr>
+          <w:rFonts w:ascii="Courier" w:hAnsi="Courier" w:cs="Courier"/>
+          <w:color w:val="0000FF"/>
+          <w:sz w:val="20"/>
+          <w:szCs w:val="20"/>
+          <w:lang w:val="en-US"/>
+        </w:rPr>
+        <w:t>while</w:t>
+      </w:r>
+      <w:r>
+        <w:rPr>
+          <w:rFonts w:ascii="Courier" w:hAnsi="Courier" w:cs="Courier"/>
+          <w:color w:val="000000"/>
+          <w:sz w:val="20"/>
+          <w:szCs w:val="20"/>
+          <w:lang w:val="en-US"/>
+        </w:rPr>
+        <w:t xml:space="preserve"> abs(x - </w:t>
+      </w:r>
+      <w:proofErr w:type="spellStart"/>
+      <w:r>
+        <w:rPr>
+          <w:rFonts w:ascii="Courier" w:hAnsi="Courier" w:cs="Courier"/>
+          <w:color w:val="000000"/>
+          <w:sz w:val="20"/>
+          <w:szCs w:val="20"/>
+          <w:lang w:val="en-US"/>
+        </w:rPr>
+        <w:t>x_i</w:t>
+      </w:r>
+      <w:proofErr w:type="spellEnd"/>
+      <w:r>
+        <w:rPr>
+          <w:rFonts w:ascii="Courier" w:hAnsi="Courier" w:cs="Courier"/>
+          <w:color w:val="000000"/>
+          <w:sz w:val="20"/>
+          <w:szCs w:val="20"/>
+          <w:lang w:val="en-US"/>
+        </w:rPr>
+        <w:t>) &gt; 10^(-10)</w:t>
+      </w:r>
+    </w:p>
+    <w:p>
+      <w:pPr>
+        <w:autoSpaceDE w:val="0"/>
+        <w:autoSpaceDN w:val="0"/>
+        <w:adjustRightInd w:val="0"/>
+        <w:ind w:left="720"/>
+        <w:rPr>
+          <w:rFonts w:ascii="Courier" w:hAnsi="Courier"/>
+        </w:rPr>
+      </w:pPr>
+      <w:r>
+        <w:rPr>
+          <w:rFonts w:ascii="Courier" w:hAnsi="Courier" w:cs="Courier"/>
+          <w:color w:val="000000"/>
+          <w:sz w:val="20"/>
+          <w:szCs w:val="20"/>
+          <w:lang w:val="en-US"/>
+        </w:rPr>
+        <w:t xml:space="preserve">    </w:t>
+      </w:r>
+      <w:r>
+        <w:rPr>
+          <w:rFonts w:ascii="Courier" w:hAnsi="Courier" w:cs="Courier"/>
+          <w:color w:val="000000"/>
+          <w:sz w:val="20"/>
+          <w:szCs w:val="20"/>
+        </w:rPr>
+        <w:t xml:space="preserve">x = </w:t>
+      </w:r>
+      <w:proofErr w:type="spellStart"/>
+      <w:r>
+        <w:rPr>
+          <w:rFonts w:ascii="Courier" w:hAnsi="Courier" w:cs="Courier"/>
+          <w:color w:val="000000"/>
+          <w:sz w:val="20"/>
+          <w:szCs w:val="20"/>
+        </w:rPr>
+        <w:t>x_i</w:t>
+      </w:r>
+      <w:proofErr w:type="spellEnd"/>
+      <w:r>
+        <w:rPr>
+          <w:rFonts w:ascii="Courier" w:hAnsi="Courier" w:cs="Courier"/>
+          <w:color w:val="000000"/>
+          <w:sz w:val="20"/>
+          <w:szCs w:val="20"/>
+        </w:rPr>
+        <w:t>;</w:t>
+      </w:r>
+    </w:p>
+    <w:p>
+      <w:pPr>
+        <w:autoSpaceDE w:val="0"/>
+        <w:autoSpaceDN w:val="0"/>
+        <w:adjustRightInd w:val="0"/>
+        <w:ind w:left="720"/>
+        <w:rPr>
+          <w:rFonts w:ascii="Courier" w:hAnsi="Courier"/>
+        </w:rPr>
+      </w:pPr>
+      <w:r>
+        <w:rPr>
+          <w:rFonts w:ascii="Courier" w:hAnsi="Courier" w:cs="Courier"/>
+          <w:color w:val="000000"/>
+          <w:sz w:val="20"/>
+          <w:szCs w:val="20"/>
+        </w:rPr>
+        <w:t xml:space="preserve">    </w:t>
+      </w:r>
+      <w:proofErr w:type="spellStart"/>
+      <w:r>
+        <w:rPr>
+          <w:rFonts w:ascii="Courier" w:hAnsi="Courier" w:cs="Courier"/>
+          <w:color w:val="000000"/>
+          <w:sz w:val="20"/>
+          <w:szCs w:val="20"/>
+        </w:rPr>
+        <w:t>x_i</w:t>
+      </w:r>
+      <w:proofErr w:type="spellEnd"/>
+      <w:r>
+        <w:rPr>
+          <w:rFonts w:ascii="Courier" w:hAnsi="Courier" w:cs="Courier"/>
+          <w:color w:val="000000"/>
+          <w:sz w:val="20"/>
+          <w:szCs w:val="20"/>
+        </w:rPr>
+        <w:t xml:space="preserve"> = -sin(2*x) + (5/4) * x - 3/4;</w:t>
+      </w:r>
+    </w:p>
+    <w:p>
+      <w:pPr>
+        <w:autoSpaceDE w:val="0"/>
+        <w:autoSpaceDN w:val="0"/>
+        <w:adjustRightInd w:val="0"/>
+        <w:ind w:left="720"/>
+        <w:rPr>
+          <w:rFonts w:ascii="Courier" w:hAnsi="Courier"/>
+          <w:lang w:val="en-US"/>
+        </w:rPr>
+      </w:pPr>
+      <w:r>
+        <w:rPr>
+          <w:rFonts w:ascii="Courier" w:hAnsi="Courier" w:cs="Courier"/>
+          <w:color w:val="000000"/>
+          <w:sz w:val="20"/>
+          <w:szCs w:val="20"/>
+        </w:rPr>
+        <w:t xml:space="preserve">    </w:t>
+      </w:r>
+      <w:r>
+        <w:rPr>
+          <w:rFonts w:ascii="Courier" w:hAnsi="Courier" w:cs="Courier"/>
+          <w:color w:val="000000"/>
+          <w:sz w:val="20"/>
+          <w:szCs w:val="20"/>
+          <w:lang w:val="en-US"/>
+        </w:rPr>
+        <w:t>counter = counter + 1;</w:t>
+      </w:r>
+    </w:p>
+    <w:p>
+      <w:pPr>
+        <w:autoSpaceDE w:val="0"/>
+        <w:autoSpaceDN w:val="0"/>
+        <w:adjustRightInd w:val="0"/>
+        <w:ind w:left="720"/>
+        <w:rPr>
+          <w:rFonts w:ascii="Courier" w:hAnsi="Courier"/>
+          <w:lang w:val="en-US"/>
+        </w:rPr>
+      </w:pPr>
+      <w:r>
+        <w:rPr>
+          <w:rFonts w:ascii="Courier" w:hAnsi="Courier" w:cs="Courier"/>
+          <w:color w:val="0000FF"/>
+          <w:sz w:val="20"/>
+          <w:szCs w:val="20"/>
+          <w:lang w:val="en-US"/>
+        </w:rPr>
+        <w:t>end</w:t>
+      </w:r>
+    </w:p>
+    <w:p>
+      <w:pPr>
+        <w:autoSpaceDE w:val="0"/>
+        <w:autoSpaceDN w:val="0"/>
+        <w:adjustRightInd w:val="0"/>
+        <w:ind w:left="720"/>
+        <w:rPr>
+          <w:rFonts w:ascii="Courier" w:hAnsi="Courier"/>
+          <w:lang w:val="en-US"/>
+        </w:rPr>
+      </w:pPr>
+      <w:r>
+        <w:rPr>
+          <w:rFonts w:ascii="Courier" w:hAnsi="Courier" w:cs="Courier"/>
+          <w:color w:val="0000FF"/>
+          <w:sz w:val="20"/>
+          <w:szCs w:val="20"/>
+          <w:lang w:val="en-US"/>
+        </w:rPr>
+        <w:t xml:space="preserve"> </w:t>
+      </w:r>
+    </w:p>
+    <w:p>
+      <w:pPr>
+        <w:autoSpaceDE w:val="0"/>
+        <w:autoSpaceDN w:val="0"/>
+        <w:adjustRightInd w:val="0"/>
+        <w:ind w:left="720"/>
+        <w:rPr>
+          <w:rFonts w:ascii="Courier" w:hAnsi="Courier" w:cs="Courier"/>
+          <w:color w:val="000000"/>
+          <w:sz w:val="20"/>
+          <w:szCs w:val="20"/>
+          <w:lang w:val="en-US"/>
+        </w:rPr>
+      </w:pPr>
+      <w:proofErr w:type="spellStart"/>
+      <w:r>
+        <w:rPr>
+          <w:rFonts w:ascii="Courier" w:hAnsi="Courier" w:cs="Courier"/>
+          <w:color w:val="000000"/>
+          <w:sz w:val="20"/>
+          <w:szCs w:val="20"/>
+          <w:lang w:val="en-US"/>
+        </w:rPr>
+        <w:t>sprintf</w:t>
+      </w:r>
+      <w:proofErr w:type="spellEnd"/>
+      <w:r>
+        <w:rPr>
+          <w:rFonts w:ascii="Courier" w:hAnsi="Courier" w:cs="Courier"/>
+          <w:color w:val="000000"/>
+          <w:sz w:val="20"/>
+          <w:szCs w:val="20"/>
+          <w:lang w:val="en-US"/>
+        </w:rPr>
+        <w:t>(</w:t>
+      </w:r>
+      <w:r>
+        <w:rPr>
+          <w:rFonts w:ascii="Courier" w:hAnsi="Courier" w:cs="Courier"/>
+          <w:color w:val="A020F0"/>
+          <w:sz w:val="20"/>
+          <w:szCs w:val="20"/>
+          <w:lang w:val="en-US"/>
+        </w:rPr>
+        <w:t>'%.10f'</w:t>
+      </w:r>
+      <w:r>
+        <w:rPr>
+          <w:rFonts w:ascii="Courier" w:hAnsi="Courier" w:cs="Courier"/>
+          <w:color w:val="000000"/>
+          <w:sz w:val="20"/>
+          <w:szCs w:val="20"/>
+          <w:lang w:val="en-US"/>
+        </w:rPr>
+        <w:t xml:space="preserve"> , x)</w:t>
+      </w:r>
+    </w:p>
+    <w:p>
+      <w:pPr>
+        <w:ind w:left="720"/>
+        <w:rPr>
+          <w:rFonts w:eastAsiaTheme="minorEastAsia"/>
+        </w:rPr>
+      </w:pPr>
+      <w:r>
+        <w:lastRenderedPageBreak/>
+        <w:t xml:space="preserve">Anledningen  </w:t>
+      </w:r>
+      <w:r>
+        <w:t xml:space="preserve">till att vi bara fann en approximativ lösning till dessa två rötter är för att de är de ända vars absolut belopp av derivatan i den roten är mindre än ett. Detta kan även illustreras med </w:t>
+      </w:r>
+      <w:proofErr w:type="spellStart"/>
+      <w:r>
+        <w:t>Cobweb</w:t>
+      </w:r>
+      <w:proofErr w:type="spellEnd"/>
+      <w:r>
+        <w:t xml:space="preserve"> diagram i grafen för derivatan av  </w:t>
+      </w:r>
+      <m:oMath>
+        <m:r>
+          <m:rPr>
+            <m:sty m:val="p"/>
+          </m:rPr>
+          <w:rPr>
+            <w:rFonts w:ascii="Cambria Math" w:hAnsi="Cambria Math"/>
+          </w:rPr>
+          <m:t xml:space="preserve">f(x) = </m:t>
+        </m:r>
+        <m:r>
+          <w:rPr>
+            <w:rFonts w:ascii="Cambria Math" w:hAnsi="Cambria Math"/>
+          </w:rPr>
+          <m:t>-</m:t>
+        </m:r>
+        <m:func>
+          <m:funcPr>
+            <m:ctrlPr>
+              <w:rPr>
+                <w:rFonts w:ascii="Cambria Math" w:hAnsi="Cambria Math"/>
+              </w:rPr>
+            </m:ctrlPr>
+          </m:funcPr>
+          <m:fName>
+            <m:r>
+              <m:rPr>
+                <m:sty m:val="p"/>
+              </m:rPr>
+              <w:rPr>
+                <w:rFonts w:ascii="Cambria Math" w:hAnsi="Cambria Math"/>
+              </w:rPr>
+              <m:t>sin</m:t>
+            </m:r>
+            <m:ctrlPr>
+              <w:rPr>
+                <w:rFonts w:ascii="Cambria Math" w:hAnsi="Cambria Math"/>
+                <w:i/>
+              </w:rPr>
+            </m:ctrlPr>
+          </m:fName>
+          <m:e>
+            <m:d>
+              <m:dPr>
+                <m:ctrlPr>
+                  <w:rPr>
+                    <w:rFonts w:ascii="Cambria Math" w:hAnsi="Cambria Math"/>
+                    <w:i/>
+                  </w:rPr>
+                </m:ctrlPr>
+              </m:dPr>
+              <m:e>
+                <m:r>
+                  <w:rPr>
+                    <w:rFonts w:ascii="Cambria Math" w:hAnsi="Cambria Math"/>
+                  </w:rPr>
+                  <m:t>2</m:t>
+                </m:r>
+                <m:sSub>
+                  <m:sSubPr>
+                    <m:ctrlPr>
+                      <w:rPr>
+                        <w:rFonts w:ascii="Cambria Math" w:hAnsi="Cambria Math"/>
+                        <w:i/>
+                      </w:rPr>
+                    </m:ctrlPr>
+                  </m:sSubPr>
+                  <m:e>
+                    <m:r>
+                      <w:rPr>
+                        <w:rFonts w:ascii="Cambria Math" w:hAnsi="Cambria Math"/>
+                      </w:rPr>
+                      <m:t>x</m:t>
+                    </m:r>
+                  </m:e>
+                  <m:sub>
+                    <m:r>
+                      <w:rPr>
+                        <w:rFonts w:ascii="Cambria Math" w:hAnsi="Cambria Math"/>
+                      </w:rPr>
+                      <m:t>n</m:t>
+                    </m:r>
+                  </m:sub>
+                </m:sSub>
+              </m:e>
+            </m:d>
+          </m:e>
+        </m:func>
+        <m:r>
+          <w:rPr>
+            <w:rFonts w:ascii="Cambria Math" w:hAnsi="Cambria Math"/>
+          </w:rPr>
+          <m:t>+</m:t>
+        </m:r>
+        <m:f>
+          <m:fPr>
+            <m:ctrlPr>
+              <w:rPr>
+                <w:rFonts w:ascii="Cambria Math" w:hAnsi="Cambria Math"/>
+                <w:i/>
+              </w:rPr>
+            </m:ctrlPr>
+          </m:fPr>
+          <m:num>
+            <m:r>
+              <w:rPr>
+                <w:rFonts w:ascii="Cambria Math" w:hAnsi="Cambria Math"/>
+              </w:rPr>
+              <m:t>5</m:t>
+            </m:r>
+          </m:num>
+          <m:den>
+            <m:r>
+              <w:rPr>
+                <w:rFonts w:ascii="Cambria Math" w:hAnsi="Cambria Math"/>
+              </w:rPr>
+              <m:t>4</m:t>
+            </m:r>
+          </m:den>
+        </m:f>
+        <m:sSub>
+          <m:sSubPr>
+            <m:ctrlPr>
+              <w:rPr>
+                <w:rFonts w:ascii="Cambria Math" w:hAnsi="Cambria Math"/>
+                <w:i/>
+              </w:rPr>
+            </m:ctrlPr>
+          </m:sSubPr>
+          <m:e>
+            <m:r>
+              <w:rPr>
+                <w:rFonts w:ascii="Cambria Math" w:hAnsi="Cambria Math"/>
+              </w:rPr>
+              <m:t>x</m:t>
+            </m:r>
+          </m:e>
+          <m:sub>
+            <m:r>
+              <w:rPr>
+                <w:rFonts w:ascii="Cambria Math" w:hAnsi="Cambria Math"/>
+              </w:rPr>
+              <m:t>n</m:t>
+            </m:r>
+          </m:sub>
+        </m:sSub>
+        <m:r>
+          <w:rPr>
+            <w:rFonts w:ascii="Cambria Math" w:hAnsi="Cambria Math"/>
+          </w:rPr>
+          <m:t>-</m:t>
+        </m:r>
+        <m:f>
+          <m:fPr>
+            <m:ctrlPr>
+              <w:rPr>
+                <w:rFonts w:ascii="Cambria Math" w:hAnsi="Cambria Math"/>
+                <w:i/>
+              </w:rPr>
+            </m:ctrlPr>
+          </m:fPr>
+          <m:num>
+            <m:r>
+              <w:rPr>
+                <w:rFonts w:ascii="Cambria Math" w:hAnsi="Cambria Math"/>
+              </w:rPr>
+              <m:t>3</m:t>
+            </m:r>
+          </m:num>
+          <m:den>
+            <m:r>
+              <w:rPr>
+                <w:rFonts w:ascii="Cambria Math" w:hAnsi="Cambria Math"/>
+              </w:rPr>
+              <m:t>4</m:t>
+            </m:r>
+          </m:den>
+        </m:f>
+      </m:oMath>
+      <w:r>
+        <w:rPr>
+          <w:rFonts w:eastAsiaTheme="minorEastAsia"/>
+        </w:rPr>
+        <w:t xml:space="preserve"> . Se graf: </w:t>
+      </w:r>
+    </w:p>
+    <w:p>
+      <w:pPr>
+        <w:ind w:left="720"/>
+      </w:pPr>
+      <w:r>
+        <w:rPr>
+          <w:noProof/>
+        </w:rPr>
+        <w:drawing>
+          <wp:inline distT="0" distB="0" distL="0" distR="0">
+            <wp:extent cx="3067440" cy="2300749"/>
+            <wp:effectExtent l="0" t="0" r="6350" b="0"/>
+            <wp:docPr id="4" name="Picture 4"/>
+            <wp:cNvGraphicFramePr>
+              <a:graphicFrameLocks xmlns:a="http://schemas.openxmlformats.org/drawingml/2006/main" noChangeAspect="1"/>
+            </wp:cNvGraphicFramePr>
+            <a:graphic xmlns:a="http://schemas.openxmlformats.org/drawingml/2006/main">
+              <a:graphicData uri="http://schemas.openxmlformats.org/drawingml/2006/picture">
+                <pic:pic xmlns:pic="http://schemas.openxmlformats.org/drawingml/2006/picture">
+                  <pic:nvPicPr>
+                    <pic:cNvPr id="4" name="assignment1b_proof.jpg"/>
+                    <pic:cNvPicPr/>
+                  </pic:nvPicPr>
+                  <pic:blipFill>
+                    <a:blip r:embed="rId7" cstate="print">
+                      <a:extLst>
+                        <a:ext uri="{28A0092B-C50C-407E-A947-70E740481C1C}">
+                          <a14:useLocalDpi xmlns:a14="http://schemas.microsoft.com/office/drawing/2010/main" val="0"/>
+                        </a:ext>
+                      </a:extLst>
+                    </a:blip>
+                    <a:stretch>
+                      <a:fillRect/>
+                    </a:stretch>
+                  </pic:blipFill>
+                  <pic:spPr>
+                    <a:xfrm>
+                      <a:off x="0" y="0"/>
+                      <a:ext cx="3082495" cy="2312041"/>
+                    </a:xfrm>
+                    <a:prstGeom prst="rect">
+                      <a:avLst/>
+                    </a:prstGeom>
+                  </pic:spPr>
+                </pic:pic>
+              </a:graphicData>
+            </a:graphic>
+          </wp:inline>
+        </w:drawing>
+      </w:r>
+    </w:p>
+    <w:p>
+      <w:pPr>
+        <w:ind w:left="720"/>
+      </w:pPr>
+    </w:p>
+    <w:p>
+      <w:pPr>
+        <w:pStyle w:val="Heading2"/>
+        <w:numPr>
+          <w:ilvl w:val="0"/>
+          <w:numId w:val="1"/>
+        </w:numPr>
+        <w:spacing w:after="120"/>
+        <w:ind w:left="714" w:hanging="357"/>
+      </w:pPr>
+      <w:r>
+        <w:t xml:space="preserve">Beräkna rötterna med </w:t>
+      </w:r>
+      <w:r>
+        <w:t>Newtons metod</w:t>
+      </w:r>
+      <w:r>
+        <w:t xml:space="preserve"> med 10 siffrors noggrannhet.</w:t>
+      </w:r>
+      <w:r>
+        <w:t xml:space="preserve"> Kolla om </w:t>
+      </w:r>
+      <w:r>
+        <w:t>antalet korrekta värdesiffror fördubblas för varje iteration.</w:t>
+      </w:r>
+    </w:p>
+    <w:p>
+      <w:pPr>
+        <w:pStyle w:val="ListParagraph"/>
+      </w:pPr>
+      <w:r>
+        <w:t>Detta beräknades med följande MATLAB kod:</w:t>
+      </w:r>
+    </w:p>
+    <w:p>
+      <w:pPr>
+        <w:pStyle w:val="ListParagraph"/>
+      </w:pPr>
+    </w:p>
+    <w:p>
+      <w:pPr>
+        <w:autoSpaceDE w:val="0"/>
+        <w:autoSpaceDN w:val="0"/>
+        <w:adjustRightInd w:val="0"/>
+        <w:ind w:left="720"/>
+        <w:rPr>
+          <w:rFonts w:ascii="Courier" w:hAnsi="Courier"/>
+        </w:rPr>
+      </w:pPr>
+      <w:r>
+        <w:rPr>
+          <w:rFonts w:ascii="Courier" w:hAnsi="Courier" w:cs="Courier"/>
+          <w:noProof/>
+          <w:color w:val="000000"/>
+          <w:sz w:val="20"/>
+          <w:szCs w:val="20"/>
+        </w:rPr>
+        <mc:AlternateContent>
+          <mc:Choice Requires="wps">
+            <w:drawing>
+              <wp:anchor distT="0" distB="0" distL="114300" distR="114300" simplePos="0" relativeHeight="251660288" behindDoc="0" locked="0" layoutInCell="1" allowOverlap="1">
+                <wp:simplePos x="0" y="0"/>
+                <wp:positionH relativeFrom="column">
+                  <wp:posOffset>3357573</wp:posOffset>
+                </wp:positionH>
+                <wp:positionV relativeFrom="paragraph">
+                  <wp:posOffset>32140</wp:posOffset>
+                </wp:positionV>
+                <wp:extent cx="2615380" cy="2192594"/>
+                <wp:effectExtent l="0" t="0" r="13970" b="17780"/>
+                <wp:wrapNone/>
+                <wp:docPr id="5" name="Text Box 5"/>
+                <wp:cNvGraphicFramePr/>
+                <a:graphic xmlns:a="http://schemas.openxmlformats.org/drawingml/2006/main">
+                  <a:graphicData uri="http://schemas.microsoft.com/office/word/2010/wordprocessingShape">
+                    <wps:wsp>
+                      <wps:cNvSpPr txBox="1"/>
+                      <wps:spPr>
+                        <a:xfrm>
+                          <a:off x="0" y="0"/>
+                          <a:ext cx="2615380" cy="2192594"/>
+                        </a:xfrm>
+                        <a:prstGeom prst="rect">
+                          <a:avLst/>
+                        </a:prstGeom>
+                        <a:solidFill>
+                          <a:schemeClr val="lt1"/>
+                        </a:solidFill>
+                        <a:ln w="6350">
+                          <a:solidFill>
+                            <a:prstClr val="black"/>
+                          </a:solidFill>
+                        </a:ln>
+                      </wps:spPr>
+                      <wps:txbx>
+                        <w:txbxContent>
+                          <w:p>
+                            <w:r>
+                              <w:t xml:space="preserve">Startvärdet x = </w:t>
+                            </w:r>
+                            <w:r>
+                              <w:t>-</w:t>
+                            </w:r>
+                            <w:r>
+                              <w:t xml:space="preserve">1 ger </w:t>
+                            </w:r>
+                          </w:p>
+                          <w:p>
+                            <w:pPr>
+                              <w:rPr>
+                                <w:vertAlign w:val="subscript"/>
+                              </w:rPr>
+                            </w:pPr>
+                            <w:r>
+                              <w:t>x</w:t>
+                            </w:r>
+                            <w:r>
+                              <w:rPr>
+                                <w:vertAlign w:val="subscript"/>
+                              </w:rPr>
+                              <w:t>1</w:t>
+                            </w:r>
+                            <w:r>
+                              <w:rPr>
+                                <w:vertAlign w:val="subscript"/>
+                              </w:rPr>
+                              <w:t xml:space="preserve">  </w:t>
+                            </w:r>
+                            <w:r>
+                              <w:t xml:space="preserve">= </w:t>
+                            </w:r>
+                            <w:r>
+                              <w:t>-0.8983565815</w:t>
+                            </w:r>
+                          </w:p>
+                          <w:p>
+                            <w:r>
+                              <w:t>efter 6</w:t>
+                            </w:r>
+                            <w:r>
+                              <w:t xml:space="preserve"> iterationer</w:t>
+                            </w:r>
+                          </w:p>
+                          <w:p/>
+                          <w:p>
+                            <w:r>
+                              <w:t>Startvärdet x</w:t>
+                            </w:r>
+                            <w:r>
+                              <w:t xml:space="preserve"> = 2</w:t>
+                            </w:r>
+                            <w:r>
+                              <w:t xml:space="preserve"> ger </w:t>
+                            </w:r>
+                          </w:p>
+                          <w:p>
+                            <w:r>
+                              <w:t>x</w:t>
+                            </w:r>
+                            <w:r>
+                              <w:rPr>
+                                <w:vertAlign w:val="subscript"/>
+                              </w:rPr>
+                              <w:t>3</w:t>
+                            </w:r>
+                            <w:r>
+                              <w:rPr>
+                                <w:vertAlign w:val="subscript"/>
+                              </w:rPr>
+                              <w:t xml:space="preserve"> </w:t>
+                            </w:r>
+                            <w:r>
+                              <w:t xml:space="preserve">= </w:t>
+                            </w:r>
+                            <w:r>
+                              <w:t>1.7320695021</w:t>
+                            </w:r>
+                          </w:p>
+                          <w:p>
+                            <w:r>
+                              <w:t>e</w:t>
+                            </w:r>
+                            <w:r>
+                              <w:t xml:space="preserve">fter </w:t>
+                            </w:r>
+                            <w:r>
+                              <w:t>6 iterationer</w:t>
+                            </w:r>
+                          </w:p>
+                          <w:p/>
+                          <w:p>
+                            <w:r>
+                              <w:t>Startvärdet x</w:t>
+                            </w:r>
+                            <w:r>
+                              <w:t xml:space="preserve"> = 5</w:t>
+                            </w:r>
+                            <w:r>
+                              <w:t xml:space="preserve"> ger </w:t>
+                            </w:r>
+                          </w:p>
+                          <w:p>
+                            <w:r>
+                              <w:t>x</w:t>
+                            </w:r>
+                            <w:r>
+                              <w:rPr>
+                                <w:vertAlign w:val="subscript"/>
+                              </w:rPr>
+                              <w:t>5</w:t>
+                            </w:r>
+                            <w:r>
+                              <w:rPr>
+                                <w:vertAlign w:val="subscript"/>
+                              </w:rPr>
+                              <w:t xml:space="preserve"> </w:t>
+                            </w:r>
+                            <w:r>
+                              <w:t xml:space="preserve">= </w:t>
+                            </w:r>
+                            <w:r>
+                              <w:t>4.5177895142</w:t>
+                            </w:r>
+                          </w:p>
+                          <w:p>
+                            <w:r>
+                              <w:t xml:space="preserve">efter </w:t>
+                            </w:r>
+                            <w:r>
+                              <w:t>6</w:t>
+                            </w:r>
+                            <w:r>
+                              <w:t xml:space="preserve"> iterationer</w:t>
+                            </w:r>
+                          </w:p>
+                          <w:p/>
+                        </w:txbxContent>
+                      </wps:txbx>
+                      <wps:bodyPr rot="0" spcFirstLastPara="0" vertOverflow="overflow" horzOverflow="overflow" vert="horz" wrap="square" lIns="91440" tIns="45720" rIns="91440" bIns="45720" numCol="1" spcCol="0" rtlCol="0" fromWordArt="0" anchor="t" anchorCtr="0" forceAA="0" compatLnSpc="1">
+                        <a:prstTxWarp prst="textNoShape">
+                          <a:avLst/>
+                        </a:prstTxWarp>
+                        <a:noAutofit/>
+                      </wps:bodyPr>
+                    </wps:wsp>
+                  </a:graphicData>
+                </a:graphic>
+                <wp14:sizeRelV relativeFrom="margin">
+                  <wp14:pctHeight>0</wp14:pctHeight>
+                </wp14:sizeRelV>
+              </wp:anchor>
+            </w:drawing>
+          </mc:Choice>
+          <mc:Fallback>
+            <w:pict>
+              <v:shape id="Text Box 5" o:spid="_x0000_s1027" type="#_x0000_t202" style="position:absolute;left:0;text-align:left;margin-left:264.4pt;margin-top:2.55pt;width:205.95pt;height:172.65pt;z-index:251660288;visibility:visible;mso-wrap-style:square;mso-height-percent:0;mso-wrap-distance-left:9pt;mso-wrap-distance-top:0;mso-wrap-distance-right:9pt;mso-wrap-distance-bottom:0;mso-position-horizontal:absolute;mso-position-horizontal-relative:text;mso-position-vertical:absolute;mso-position-vertical-relative:text;mso-height-percent:0;mso-height-relative:margin;v-text-anchor:top" o:gfxdata="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" fillcolor="white [3201]" strokeweight=".5pt">
+                <v:textbox>
+                  <w:txbxContent>
+                    <w:p>
+                      <w:r>
+                        <w:t xml:space="preserve">Startvärdet x = </w:t>
+                      </w:r>
+                      <w:r>
+                        <w:t>-</w:t>
+                      </w:r>
+                      <w:r>
+                        <w:t xml:space="preserve">1 ger </w:t>
+                      </w:r>
+                    </w:p>
+                    <w:p>
+                      <w:pPr>
+                        <w:rPr>
+                          <w:vertAlign w:val="subscript"/>
+                        </w:rPr>
+                      </w:pPr>
+                      <w:r>
+                        <w:t>x</w:t>
+                      </w:r>
+                      <w:r>
+                        <w:rPr>
+                          <w:vertAlign w:val="subscript"/>
+                        </w:rPr>
+                        <w:t>1</w:t>
+                      </w:r>
+                      <w:r>
+                        <w:rPr>
+                          <w:vertAlign w:val="subscript"/>
+                        </w:rPr>
+                        <w:t xml:space="preserve">  </w:t>
+                      </w:r>
+                      <w:r>
+                        <w:t xml:space="preserve">= </w:t>
+                      </w:r>
+                      <w:r>
+                        <w:t>-0.8983565815</w:t>
+                      </w:r>
+                    </w:p>
+                    <w:p>
+                      <w:r>
+                        <w:t>efter 6</w:t>
+                      </w:r>
+                      <w:r>
+                        <w:t xml:space="preserve"> iterationer</w:t>
+                      </w:r>
+                    </w:p>
+                    <w:p/>
+                    <w:p>
+                      <w:r>
+                        <w:t>Startvärdet x</w:t>
+                      </w:r>
+                      <w:r>
+                        <w:t xml:space="preserve"> = 2</w:t>
+                      </w:r>
+                      <w:r>
+                        <w:t xml:space="preserve"> ger </w:t>
+                      </w:r>
+                    </w:p>
+                    <w:p>
+                      <w:r>
+                        <w:t>x</w:t>
+                      </w:r>
+                      <w:r>
+                        <w:rPr>
+                          <w:vertAlign w:val="subscript"/>
+                        </w:rPr>
+                        <w:t>3</w:t>
+                      </w:r>
+                      <w:r>
+                        <w:rPr>
+                          <w:vertAlign w:val="subscript"/>
+                        </w:rPr>
+                        <w:t xml:space="preserve"> </w:t>
+                      </w:r>
+                      <w:r>
+                        <w:t xml:space="preserve">= </w:t>
+                      </w:r>
+                      <w:r>
+                        <w:t>1.7320695021</w:t>
+                      </w:r>
+                    </w:p>
+                    <w:p>
+                      <w:r>
+                        <w:t>e</w:t>
+                      </w:r>
+                      <w:r>
+                        <w:t xml:space="preserve">fter </w:t>
+                      </w:r>
+                      <w:r>
+                        <w:t>6 iterationer</w:t>
+                      </w:r>
+                    </w:p>
+                    <w:p/>
+                    <w:p>
+                      <w:r>
+                        <w:t>Startvärdet x</w:t>
+                      </w:r>
+                      <w:r>
+                        <w:t xml:space="preserve"> = 5</w:t>
+                      </w:r>
+                      <w:r>
+                        <w:t xml:space="preserve"> ger </w:t>
+                      </w:r>
+                    </w:p>
+                    <w:p>
+                      <w:r>
+                        <w:t>x</w:t>
+                      </w:r>
+                      <w:r>
+                        <w:rPr>
+                          <w:vertAlign w:val="subscript"/>
+                        </w:rPr>
+                        <w:t>5</w:t>
+                      </w:r>
+                      <w:r>
+                        <w:rPr>
+                          <w:vertAlign w:val="subscript"/>
+                        </w:rPr>
+                        <w:t xml:space="preserve"> </w:t>
+                      </w:r>
+                      <w:r>
+                        <w:t xml:space="preserve">= </w:t>
+                      </w:r>
+                      <w:r>
+                        <w:t>4.5177895142</w:t>
+                      </w:r>
+                    </w:p>
+                    <w:p>
+                      <w:r>
+                        <w:t xml:space="preserve">efter </w:t>
+                      </w:r>
+                      <w:r>
+                        <w:t>6</w:t>
+                      </w:r>
+                      <w:r>
+                        <w:t xml:space="preserve"> iterationer</w:t>
+                      </w:r>
+                    </w:p>
+                    <w:p/>
+                  </w:txbxContent>
+                </v:textbox>
+              </v:shape>
+            </w:pict>
+          </mc:Fallback>
+        </mc:AlternateContent>
+      </w:r>
+      <w:r>
+        <w:rPr>
+          <w:rFonts w:ascii="Courier" w:hAnsi="Courier" w:cs="Courier"/>
+          <w:color w:val="000000"/>
+          <w:sz w:val="20"/>
+          <w:szCs w:val="20"/>
+        </w:rPr>
+        <w:t>x = -1;</w:t>
+      </w:r>
+    </w:p>
+    <w:p>
+      <w:pPr>
+        <w:autoSpaceDE w:val="0"/>
+        <w:autoSpaceDN w:val="0"/>
+        <w:adjustRightInd w:val="0"/>
+        <w:ind w:left="720"/>
+        <w:rPr>
+          <w:rFonts w:ascii="Courier" w:hAnsi="Courier"/>
+        </w:rPr>
+      </w:pPr>
+      <w:r>
+        <w:rPr>
+          <w:rFonts w:ascii="Courier" w:hAnsi="Courier" w:cs="Courier"/>
+          <w:color w:val="000000"/>
+          <w:sz w:val="20"/>
+          <w:szCs w:val="20"/>
+        </w:rPr>
+        <w:t>f = x - 4*sin(2*x) - 3;</w:t>
+      </w:r>
+    </w:p>
+    <w:p>
+      <w:pPr>
+        <w:autoSpaceDE w:val="0"/>
+        <w:autoSpaceDN w:val="0"/>
+        <w:adjustRightInd w:val="0"/>
+        <w:ind w:left="720"/>
+        <w:rPr>
+          <w:rFonts w:ascii="Courier" w:hAnsi="Courier"/>
+        </w:rPr>
+      </w:pPr>
+      <w:r>
+        <w:rPr>
+          <w:rFonts w:ascii="Courier" w:hAnsi="Courier" w:cs="Courier"/>
+          <w:color w:val="000000"/>
+          <w:sz w:val="20"/>
+          <w:szCs w:val="20"/>
+        </w:rPr>
+        <w:t>fp = 1 - 8*cos(2*x);</w:t>
+      </w:r>
+    </w:p>
+    <w:p>
+      <w:pPr>
+        <w:autoSpaceDE w:val="0"/>
+        <w:autoSpaceDN w:val="0"/>
+        <w:adjustRightInd w:val="0"/>
+        <w:ind w:left="720"/>
+        <w:rPr>
+          <w:rFonts w:ascii="Courier" w:hAnsi="Courier"/>
+          <w:lang w:val="en-US"/>
+        </w:rPr>
+      </w:pPr>
+      <w:proofErr w:type="spellStart"/>
+      <w:r>
+        <w:rPr>
+          <w:rFonts w:ascii="Courier" w:hAnsi="Courier" w:cs="Courier"/>
+          <w:color w:val="000000"/>
+          <w:sz w:val="20"/>
+          <w:szCs w:val="20"/>
+          <w:lang w:val="en-US"/>
+        </w:rPr>
+        <w:t>x_i</w:t>
+      </w:r>
+      <w:proofErr w:type="spellEnd"/>
+      <w:r>
+        <w:rPr>
+          <w:rFonts w:ascii="Courier" w:hAnsi="Courier" w:cs="Courier"/>
+          <w:color w:val="000000"/>
+          <w:sz w:val="20"/>
+          <w:szCs w:val="20"/>
+          <w:lang w:val="en-US"/>
+        </w:rPr>
+        <w:t xml:space="preserve"> = x - f/</w:t>
+      </w:r>
+      <w:proofErr w:type="spellStart"/>
+      <w:r>
+        <w:rPr>
+          <w:rFonts w:ascii="Courier" w:hAnsi="Courier" w:cs="Courier"/>
+          <w:color w:val="000000"/>
+          <w:sz w:val="20"/>
+          <w:szCs w:val="20"/>
+          <w:lang w:val="en-US"/>
+        </w:rPr>
+        <w:t>fp</w:t>
+      </w:r>
+      <w:proofErr w:type="spellEnd"/>
+      <w:r>
+        <w:rPr>
+          <w:rFonts w:ascii="Courier" w:hAnsi="Courier" w:cs="Courier"/>
+          <w:color w:val="000000"/>
+          <w:sz w:val="20"/>
+          <w:szCs w:val="20"/>
+          <w:lang w:val="en-US"/>
+        </w:rPr>
+        <w:t>;</w:t>
+      </w:r>
+    </w:p>
+    <w:p>
+      <w:pPr>
+        <w:autoSpaceDE w:val="0"/>
+        <w:autoSpaceDN w:val="0"/>
+        <w:adjustRightInd w:val="0"/>
+        <w:ind w:left="720"/>
+        <w:rPr>
+          <w:rFonts w:ascii="Courier" w:hAnsi="Courier"/>
+          <w:lang w:val="en-US"/>
+        </w:rPr>
+      </w:pPr>
+      <w:r>
+        <w:rPr>
+          <w:rFonts w:ascii="Courier" w:hAnsi="Courier" w:cs="Courier"/>
+          <w:color w:val="000000"/>
+          <w:sz w:val="20"/>
+          <w:szCs w:val="20"/>
+          <w:lang w:val="en-US"/>
+        </w:rPr>
+        <w:t xml:space="preserve"> </w:t>
+      </w:r>
+    </w:p>
+    <w:p>
+      <w:pPr>
+        <w:autoSpaceDE w:val="0"/>
+        <w:autoSpaceDN w:val="0"/>
+        <w:adjustRightInd w:val="0"/>
+        <w:ind w:left="720"/>
+        <w:rPr>
+          <w:rFonts w:ascii="Courier" w:hAnsi="Courier"/>
+          <w:lang w:val="en-US"/>
+        </w:rPr>
+      </w:pPr>
+      <w:r>
+        <w:rPr>
+          <w:rFonts w:ascii="Courier" w:hAnsi="Courier" w:cs="Courier"/>
+          <w:color w:val="000000"/>
+          <w:sz w:val="20"/>
+          <w:szCs w:val="20"/>
+          <w:lang w:val="en-US"/>
+        </w:rPr>
+        <w:t>counter = 1;</w:t>
+      </w:r>
+    </w:p>
+    <w:p>
+      <w:pPr>
+        <w:autoSpaceDE w:val="0"/>
+        <w:autoSpaceDN w:val="0"/>
+        <w:adjustRightInd w:val="0"/>
+        <w:ind w:left="720"/>
+        <w:rPr>
+          <w:rFonts w:ascii="Courier" w:hAnsi="Courier"/>
+          <w:lang w:val="en-US"/>
+        </w:rPr>
+      </w:pPr>
+      <w:r>
+        <w:rPr>
+          <w:rFonts w:ascii="Courier" w:hAnsi="Courier" w:cs="Courier"/>
+          <w:color w:val="000000"/>
+          <w:sz w:val="20"/>
+          <w:szCs w:val="20"/>
+          <w:lang w:val="en-US"/>
+        </w:rPr>
+        <w:t xml:space="preserve"> </w:t>
+      </w:r>
+    </w:p>
+    <w:p>
+      <w:pPr>
+        <w:autoSpaceDE w:val="0"/>
+        <w:autoSpaceDN w:val="0"/>
+        <w:adjustRightInd w:val="0"/>
+        <w:ind w:left="720"/>
+        <w:rPr>
+          <w:rFonts w:ascii="Courier" w:hAnsi="Courier"/>
+          <w:lang w:val="en-US"/>
+        </w:rPr>
+      </w:pPr>
+      <w:r>
+        <w:rPr>
+          <w:rFonts w:ascii="Courier" w:hAnsi="Courier" w:cs="Courier"/>
+          <w:color w:val="0000FF"/>
+          <w:sz w:val="20"/>
+          <w:szCs w:val="20"/>
+          <w:lang w:val="en-US"/>
+        </w:rPr>
+        <w:t>while</w:t>
+      </w:r>
+      <w:r>
+        <w:rPr>
+          <w:rFonts w:ascii="Courier" w:hAnsi="Courier" w:cs="Courier"/>
+          <w:color w:val="000000"/>
+          <w:sz w:val="20"/>
+          <w:szCs w:val="20"/>
+          <w:lang w:val="en-US"/>
+        </w:rPr>
+        <w:t xml:space="preserve"> abs(x - </w:t>
+      </w:r>
+      <w:proofErr w:type="spellStart"/>
+      <w:r>
+        <w:rPr>
+          <w:rFonts w:ascii="Courier" w:hAnsi="Courier" w:cs="Courier"/>
+          <w:color w:val="000000"/>
+          <w:sz w:val="20"/>
+          <w:szCs w:val="20"/>
+          <w:lang w:val="en-US"/>
+        </w:rPr>
+        <w:t>x_i</w:t>
+      </w:r>
+      <w:proofErr w:type="spellEnd"/>
+      <w:r>
+        <w:rPr>
+          <w:rFonts w:ascii="Courier" w:hAnsi="Courier" w:cs="Courier"/>
+          <w:color w:val="000000"/>
+          <w:sz w:val="20"/>
+          <w:szCs w:val="20"/>
+          <w:lang w:val="en-US"/>
+        </w:rPr>
+        <w:t>) &gt; 10^(-80)</w:t>
+      </w:r>
+    </w:p>
+    <w:p>
+      <w:pPr>
+        <w:autoSpaceDE w:val="0"/>
+        <w:autoSpaceDN w:val="0"/>
+        <w:adjustRightInd w:val="0"/>
+        <w:ind w:left="720"/>
+        <w:rPr>
+          <w:rFonts w:ascii="Courier" w:hAnsi="Courier"/>
+        </w:rPr>
+      </w:pPr>
+      <w:r>
+        <w:rPr>
+          <w:rFonts w:ascii="Courier" w:hAnsi="Courier" w:cs="Courier"/>
+          <w:color w:val="000000"/>
+          <w:sz w:val="20"/>
+          <w:szCs w:val="20"/>
+          <w:lang w:val="en-US"/>
+        </w:rPr>
+        <w:t xml:space="preserve">    </w:t>
+      </w:r>
+      <w:r>
+        <w:rPr>
+          <w:rFonts w:ascii="Courier" w:hAnsi="Courier" w:cs="Courier"/>
+          <w:color w:val="000000"/>
+          <w:sz w:val="20"/>
+          <w:szCs w:val="20"/>
+        </w:rPr>
+        <w:t xml:space="preserve">x = </w:t>
+      </w:r>
+      <w:proofErr w:type="spellStart"/>
+      <w:r>
+        <w:rPr>
+          <w:rFonts w:ascii="Courier" w:hAnsi="Courier" w:cs="Courier"/>
+          <w:color w:val="000000"/>
+          <w:sz w:val="20"/>
+          <w:szCs w:val="20"/>
+        </w:rPr>
+        <w:t>x_i</w:t>
+      </w:r>
+      <w:proofErr w:type="spellEnd"/>
+      <w:r>
+        <w:rPr>
+          <w:rFonts w:ascii="Courier" w:hAnsi="Courier" w:cs="Courier"/>
+          <w:color w:val="000000"/>
+          <w:sz w:val="20"/>
+          <w:szCs w:val="20"/>
+        </w:rPr>
+        <w:t>;</w:t>
+      </w:r>
+    </w:p>
+    <w:p>
+      <w:pPr>
+        <w:autoSpaceDE w:val="0"/>
+        <w:autoSpaceDN w:val="0"/>
+        <w:adjustRightInd w:val="0"/>
+        <w:ind w:left="720"/>
+        <w:rPr>
+          <w:rFonts w:ascii="Courier" w:hAnsi="Courier"/>
+        </w:rPr>
+      </w:pPr>
+      <w:r>
+        <w:rPr>
+          <w:rFonts w:ascii="Courier" w:hAnsi="Courier" w:cs="Courier"/>
+          <w:color w:val="000000"/>
+          <w:sz w:val="20"/>
+          <w:szCs w:val="20"/>
+        </w:rPr>
+        <w:t xml:space="preserve">    f = x - 4*sin(2*x) - 3;</w:t>
+      </w:r>
+    </w:p>
+    <w:p>
+      <w:pPr>
+        <w:autoSpaceDE w:val="0"/>
+        <w:autoSpaceDN w:val="0"/>
+        <w:adjustRightInd w:val="0"/>
+        <w:ind w:left="720"/>
+        <w:rPr>
+          <w:rFonts w:ascii="Courier" w:hAnsi="Courier"/>
+        </w:rPr>
+      </w:pPr>
+      <w:r>
+        <w:rPr>
+          <w:rFonts w:ascii="Courier" w:hAnsi="Courier" w:cs="Courier"/>
+          <w:color w:val="000000"/>
+          <w:sz w:val="20"/>
+          <w:szCs w:val="20"/>
+        </w:rPr>
+        <w:t xml:space="preserve">    fp = 1 - 8*cos(2*x);</w:t>
+      </w:r>
+    </w:p>
+    <w:p>
+      <w:pPr>
+        <w:autoSpaceDE w:val="0"/>
+        <w:autoSpaceDN w:val="0"/>
+        <w:adjustRightInd w:val="0"/>
+        <w:ind w:left="720"/>
+        <w:rPr>
+          <w:rFonts w:ascii="Courier" w:hAnsi="Courier"/>
+          <w:lang w:val="en-US"/>
+        </w:rPr>
+      </w:pPr>
+      <w:r>
+        <w:rPr>
+          <w:rFonts w:ascii="Courier" w:hAnsi="Courier" w:cs="Courier"/>
+          <w:color w:val="000000"/>
+          <w:sz w:val="20"/>
+          <w:szCs w:val="20"/>
+        </w:rPr>
+        <w:t xml:space="preserve">    </w:t>
+      </w:r>
+      <w:proofErr w:type="spellStart"/>
+      <w:r>
+        <w:rPr>
+          <w:rFonts w:ascii="Courier" w:hAnsi="Courier" w:cs="Courier"/>
+          <w:color w:val="000000"/>
+          <w:sz w:val="20"/>
+          <w:szCs w:val="20"/>
+          <w:lang w:val="en-US"/>
+        </w:rPr>
+        <w:t>x_i</w:t>
+      </w:r>
+      <w:proofErr w:type="spellEnd"/>
+      <w:r>
+        <w:rPr>
+          <w:rFonts w:ascii="Courier" w:hAnsi="Courier" w:cs="Courier"/>
+          <w:color w:val="000000"/>
+          <w:sz w:val="20"/>
+          <w:szCs w:val="20"/>
+          <w:lang w:val="en-US"/>
+        </w:rPr>
+        <w:t xml:space="preserve"> = x - f/</w:t>
+      </w:r>
+      <w:proofErr w:type="spellStart"/>
+      <w:r>
+        <w:rPr>
+          <w:rFonts w:ascii="Courier" w:hAnsi="Courier" w:cs="Courier"/>
+          <w:color w:val="000000"/>
+          <w:sz w:val="20"/>
+          <w:szCs w:val="20"/>
+          <w:lang w:val="en-US"/>
+        </w:rPr>
+        <w:t>fp</w:t>
+      </w:r>
+      <w:proofErr w:type="spellEnd"/>
+      <w:r>
+        <w:rPr>
+          <w:rFonts w:ascii="Courier" w:hAnsi="Courier" w:cs="Courier"/>
+          <w:color w:val="000000"/>
+          <w:sz w:val="20"/>
+          <w:szCs w:val="20"/>
+          <w:lang w:val="en-US"/>
+        </w:rPr>
+        <w:t>;</w:t>
+      </w:r>
+    </w:p>
+    <w:p>
+      <w:pPr>
+        <w:autoSpaceDE w:val="0"/>
+        <w:autoSpaceDN w:val="0"/>
+        <w:adjustRightInd w:val="0"/>
+        <w:ind w:left="720"/>
+        <w:rPr>
+          <w:rFonts w:ascii="Courier" w:hAnsi="Courier"/>
+          <w:lang w:val="en-US"/>
+        </w:rPr>
+      </w:pPr>
+      <w:r>
+        <w:rPr>
+          <w:rFonts w:ascii="Courier" w:hAnsi="Courier" w:cs="Courier"/>
+          <w:color w:val="000000"/>
+          <w:sz w:val="20"/>
+          <w:szCs w:val="20"/>
+          <w:lang w:val="en-US"/>
+        </w:rPr>
+        <w:t xml:space="preserve">    counter = counter + 1;</w:t>
+      </w:r>
+    </w:p>
+    <w:p>
+      <w:pPr>
+        <w:autoSpaceDE w:val="0"/>
+        <w:autoSpaceDN w:val="0"/>
+        <w:adjustRightInd w:val="0"/>
+        <w:ind w:left="720"/>
+        <w:rPr>
+          <w:rFonts w:ascii="Courier" w:hAnsi="Courier"/>
+          <w:lang w:val="en-US"/>
+        </w:rPr>
+      </w:pPr>
+      <w:r>
+        <w:rPr>
+          <w:rFonts w:ascii="Courier" w:hAnsi="Courier" w:cs="Courier"/>
+          <w:color w:val="0000FF"/>
+          <w:sz w:val="20"/>
+          <w:szCs w:val="20"/>
+          <w:lang w:val="en-US"/>
+        </w:rPr>
+        <w:t>end</w:t>
+      </w:r>
+    </w:p>
+    <w:p>
+      <w:pPr>
+        <w:autoSpaceDE w:val="0"/>
+        <w:autoSpaceDN w:val="0"/>
+        <w:adjustRightInd w:val="0"/>
+        <w:ind w:left="720"/>
+        <w:rPr>
+          <w:rFonts w:ascii="Courier" w:hAnsi="Courier"/>
+          <w:lang w:val="en-US"/>
+        </w:rPr>
+      </w:pPr>
+      <w:r>
+        <w:rPr>
+          <w:rFonts w:ascii="Courier" w:hAnsi="Courier" w:cs="Courier"/>
+          <w:color w:val="0000FF"/>
+          <w:sz w:val="20"/>
+          <w:szCs w:val="20"/>
+          <w:lang w:val="en-US"/>
+        </w:rPr>
+        <w:t xml:space="preserve"> </w:t>
+      </w:r>
+    </w:p>
+    <w:p>
+      <w:pPr>
+        <w:autoSpaceDE w:val="0"/>
+        <w:autoSpaceDN w:val="0"/>
+        <w:adjustRightInd w:val="0"/>
+        <w:ind w:left="720"/>
+        <w:rPr>
+          <w:rFonts w:ascii="Courier" w:hAnsi="Courier"/>
+          <w:lang w:val="en-US"/>
+        </w:rPr>
+      </w:pPr>
+      <w:proofErr w:type="spellStart"/>
+      <w:r>
+        <w:rPr>
+          <w:rFonts w:ascii="Courier" w:hAnsi="Courier" w:cs="Courier"/>
+          <w:color w:val="000000"/>
+          <w:sz w:val="20"/>
+          <w:szCs w:val="20"/>
+          <w:lang w:val="en-US"/>
+        </w:rPr>
+        <w:t>sprintf</w:t>
+      </w:r>
+      <w:proofErr w:type="spellEnd"/>
+      <w:r>
+        <w:rPr>
+          <w:rFonts w:ascii="Courier" w:hAnsi="Courier" w:cs="Courier"/>
+          <w:color w:val="000000"/>
+          <w:sz w:val="20"/>
+          <w:szCs w:val="20"/>
+          <w:lang w:val="en-US"/>
+        </w:rPr>
+        <w:t>(</w:t>
+      </w:r>
+      <w:r>
+        <w:rPr>
+          <w:rFonts w:ascii="Courier" w:hAnsi="Courier" w:cs="Courier"/>
+          <w:color w:val="A020F0"/>
+          <w:sz w:val="20"/>
+          <w:szCs w:val="20"/>
+          <w:lang w:val="en-US"/>
+        </w:rPr>
+        <w:t>'%.10</w:t>
+      </w:r>
+      <w:r>
+        <w:rPr>
+          <w:rFonts w:ascii="Courier" w:hAnsi="Courier" w:cs="Courier"/>
+          <w:color w:val="A020F0"/>
+          <w:sz w:val="20"/>
+          <w:szCs w:val="20"/>
+          <w:lang w:val="en-US"/>
+        </w:rPr>
+        <w:t>f'</w:t>
+      </w:r>
+      <w:r>
+        <w:rPr>
+          <w:rFonts w:ascii="Courier" w:hAnsi="Courier" w:cs="Courier"/>
+          <w:color w:val="000000"/>
+          <w:sz w:val="20"/>
+          <w:szCs w:val="20"/>
+          <w:lang w:val="en-US"/>
+        </w:rPr>
+        <w:t xml:space="preserve"> , x)</w:t>
+      </w:r>
+    </w:p>
+    <w:p>
+      <w:pPr>
+        <w:rPr>
+          <w:lang w:val="en-US"/>
+        </w:rPr>
+      </w:pPr>
+    </w:p>
+    <w:p>
+      <w:pPr>
+        <w:ind w:left="360"/>
+      </w:pPr>
+      <w:r>
+        <w:t xml:space="preserve">Det </w:t>
+      </w:r>
+      <w:r>
+        <w:t>stä</w:t>
+      </w:r>
+      <w:r>
+        <w:t xml:space="preserve">mmer ganska bra att </w:t>
+      </w:r>
+      <w:r>
+        <w:t>värdet förbättras med 2 värdesiffror per iteration. Det krävdes 6 iterationer för att förbättra resultatet med 10 värdesiffror</w:t>
+      </w:r>
+      <w:r>
+        <w:t>.</w:t>
+      </w:r>
+    </w:p>
+    <w:p>
+      <w:pPr>
+        <w:pStyle w:val="NormalWeb"/>
+        <w:rPr>
+          <w:rFonts w:asciiTheme="minorHAnsi" w:eastAsiaTheme="minorHAnsi" w:hAnsiTheme="minorHAnsi" w:cstheme="minorBidi"/>
+        </w:rPr>
+      </w:pPr>
+    </w:p>
+    <w:p>
+      <w:pPr>
+        <w:pStyle w:val="Heading2"/>
+        <w:numPr>
+          <w:ilvl w:val="0"/>
+          <w:numId w:val="1"/>
+        </w:numPr>
+      </w:pPr>
+      <w:r>
+        <w:t xml:space="preserve">Plotta felet </w:t>
+      </w:r>
+      <m:oMath>
+        <m:sSub>
+          <m:sSubPr>
+            <m:ctrlPr>
+              <w:rPr>
+                <w:rFonts w:ascii="Cambria Math" w:hAnsi="Cambria Math"/>
+              </w:rPr>
+            </m:ctrlPr>
+          </m:sSubPr>
+          <m:e>
+            <m:r>
+              <w:rPr>
+                <w:rFonts w:ascii="Cambria Math" w:hAnsi="Cambria Math"/>
+              </w:rPr>
+              <m:t>e</m:t>
+            </m:r>
+            <m:ctrlPr>
+              <w:rPr>
+                <w:rFonts w:ascii="Cambria Math" w:hAnsi="Cambria Math"/>
+                <w:i/>
+              </w:rPr>
+            </m:ctrlPr>
+          </m:e>
+          <m:sub>
+            <m:r>
+              <m:rPr>
+                <m:sty m:val="p"/>
+              </m:rPr>
+              <w:rPr>
+                <w:rFonts w:ascii="Cambria Math" w:hAnsi="Cambria Math"/>
+              </w:rPr>
+              <m:t>n</m:t>
+            </m:r>
+          </m:sub>
+        </m:sSub>
+        <m:r>
+          <w:rPr>
+            <w:rFonts w:ascii="Cambria Math" w:hAnsi="Cambria Math"/>
+          </w:rPr>
+          <m:t xml:space="preserve"> = |</m:t>
+        </m:r>
+        <m:sSub>
+          <m:sSubPr>
+            <m:ctrlPr>
+              <w:rPr>
+                <w:rFonts w:ascii="Cambria Math" w:hAnsi="Cambria Math"/>
+                <w:i/>
+              </w:rPr>
+            </m:ctrlPr>
+          </m:sSubPr>
+          <m:e>
+            <m:r>
+              <w:rPr>
+                <w:rFonts w:ascii="Cambria Math" w:hAnsi="Cambria Math"/>
+              </w:rPr>
+              <m:t>x</m:t>
+            </m:r>
+          </m:e>
+          <m:sub>
+            <m:r>
+              <w:rPr>
+                <w:rFonts w:ascii="Cambria Math" w:hAnsi="Cambria Math"/>
+              </w:rPr>
+              <m:t>n</m:t>
+            </m:r>
+          </m:sub>
+        </m:sSub>
+        <m:r>
+          <w:rPr>
+            <w:rFonts w:ascii="Cambria Math" w:hAnsi="Cambria Math"/>
+          </w:rPr>
+          <m:t xml:space="preserve"> - x|</m:t>
+        </m:r>
+      </m:oMath>
+      <w:r>
+        <w:t xml:space="preserve"> efter iteration </w:t>
+      </w:r>
+      <m:oMath>
+        <m:r>
+          <w:rPr>
+            <w:rFonts w:ascii="Cambria Math" w:hAnsi="Cambria Math"/>
+          </w:rPr>
+          <m:t>n</m:t>
+        </m:r>
+      </m:oMath>
+      <w:r>
+        <w:t xml:space="preserve"> som funktion av</w:t>
+      </w:r>
+      <m:oMath>
+        <m:r>
+          <w:rPr>
+            <w:rFonts w:ascii="Cambria Math" w:hAnsi="Cambria Math"/>
+          </w:rPr>
+          <m:t xml:space="preserve"> n</m:t>
+        </m:r>
+      </m:oMath>
+      <w:r>
+        <w:t xml:space="preserve"> </w:t>
+      </w:r>
+      <w:r>
+        <w:t>för</w:t>
+      </w:r>
+      <w:r>
+        <w:t xml:space="preserve"> </w:t>
+      </w:r>
+      <w:r>
+        <w:t>båda</w:t>
+      </w:r>
+      <w:r>
+        <w:t xml:space="preserve"> metoderna i samma figur. Plotta </w:t>
+      </w:r>
+      <w:r>
+        <w:t>även</w:t>
+      </w:r>
+      <w:r>
+        <w:t xml:space="preserve"> </w:t>
+      </w:r>
+      <m:oMath>
+        <m:sSub>
+          <m:sSubPr>
+            <m:ctrlPr>
+              <w:rPr>
+                <w:rFonts w:ascii="Cambria Math" w:hAnsi="Cambria Math"/>
+              </w:rPr>
+            </m:ctrlPr>
+          </m:sSubPr>
+          <m:e>
+            <m:r>
+              <w:rPr>
+                <w:rFonts w:ascii="Cambria Math" w:hAnsi="Cambria Math"/>
+              </w:rPr>
+              <m:t>e</m:t>
+            </m:r>
+          </m:e>
+          <m:sub>
+            <m:r>
+              <w:rPr>
+                <w:rFonts w:ascii="Cambria Math" w:hAnsi="Cambria Math"/>
+              </w:rPr>
+              <m:t>n</m:t>
+            </m:r>
+          </m:sub>
+        </m:sSub>
+        <m:r>
+          <m:rPr>
+            <m:sty m:val="p"/>
+          </m:rPr>
+          <w:rPr>
+            <w:rFonts w:ascii="Cambria Math" w:hAnsi="Cambria Math"/>
+          </w:rPr>
+          <m:t>+1</m:t>
+        </m:r>
+      </m:oMath>
+      <w:r>
+        <w:t xml:space="preserve"> som en funktion av en i </w:t>
+      </w:r>
+      <w:proofErr w:type="spellStart"/>
+      <w:r>
+        <w:t>loglog</w:t>
+      </w:r>
+      <w:proofErr w:type="spellEnd"/>
+      <w:r>
+        <w:t xml:space="preserve"> </w:t>
+      </w:r>
+      <w:proofErr w:type="spellStart"/>
+      <w:r>
+        <w:t>för</w:t>
+      </w:r>
+      <w:proofErr w:type="spellEnd"/>
+      <w:r>
+        <w:t xml:space="preserve"> de </w:t>
+      </w:r>
+      <w:proofErr w:type="spellStart"/>
+      <w:r>
+        <w:t>båda</w:t>
+      </w:r>
+      <w:proofErr w:type="spellEnd"/>
+      <w:r>
+        <w:t xml:space="preserve"> metoderna och </w:t>
+      </w:r>
+      <w:proofErr w:type="spellStart"/>
+      <w:r>
+        <w:t>avgör</w:t>
+      </w:r>
+      <w:proofErr w:type="spellEnd"/>
+      <w:r>
+        <w:t xml:space="preserve"> baserat </w:t>
+      </w:r>
+      <w:proofErr w:type="spellStart"/>
+      <w:r>
+        <w:t>pa</w:t>
+      </w:r>
+      <w:proofErr w:type="spellEnd"/>
+      <w:r>
+        <w:t xml:space="preserve">̊ detta metodernas konvergensordning. </w:t>
+      </w:r>
+    </w:p>
+    <w:p/>
+    <w:p>
+      <w:pPr>
+        <w:ind w:left="360"/>
+      </w:pPr>
+      <w:r>
+        <w:t>Vi valde att undersöka felet i x</w:t>
+      </w:r>
+      <w:r>
+        <w:rPr>
+          <w:vertAlign w:val="subscript"/>
+        </w:rPr>
+        <w:t xml:space="preserve">4 </w:t>
+      </w:r>
+      <w:r>
+        <w:t xml:space="preserve">, och gjorde detta med koden: </w:t>
+      </w:r>
+    </w:p>
+    <w:p>
+      <w:pPr>
+        <w:autoSpaceDE w:val="0"/>
+        <w:autoSpaceDN w:val="0"/>
+        <w:adjustRightInd w:val="0"/>
+        <w:ind w:left="360"/>
+        <w:rPr>
+          <w:rFonts w:ascii="Courier" w:hAnsi="Courier"/>
+          <w:lang w:val="en-US"/>
+        </w:rPr>
+      </w:pPr>
+      <w:proofErr w:type="spellStart"/>
+      <w:r>
+        <w:rPr>
+          <w:rFonts w:ascii="Courier" w:hAnsi="Courier" w:cs="Courier"/>
+          <w:color w:val="000000"/>
+          <w:sz w:val="20"/>
+          <w:szCs w:val="20"/>
+          <w:lang w:val="en-US"/>
+        </w:rPr>
+        <w:lastRenderedPageBreak/>
+        <w:t>x_true</w:t>
+      </w:r>
+      <w:proofErr w:type="spellEnd"/>
+      <w:r>
+        <w:rPr>
+          <w:rFonts w:ascii="Courier" w:hAnsi="Courier" w:cs="Courier"/>
+          <w:color w:val="000000"/>
+          <w:sz w:val="20"/>
+          <w:szCs w:val="20"/>
+          <w:lang w:val="en-US"/>
+        </w:rPr>
+        <w:t xml:space="preserve"> = 3.161826486551946;</w:t>
+      </w:r>
+    </w:p>
+    <w:p>
+      <w:pPr>
+        <w:autoSpaceDE w:val="0"/>
+        <w:autoSpaceDN w:val="0"/>
+        <w:adjustRightInd w:val="0"/>
+        <w:ind w:left="360"/>
+        <w:rPr>
+          <w:rFonts w:ascii="Courier" w:hAnsi="Courier"/>
+          <w:lang w:val="en-US"/>
+        </w:rPr>
+      </w:pPr>
+      <w:r>
+        <w:rPr>
+          <w:rFonts w:ascii="Courier" w:hAnsi="Courier" w:cs="Courier"/>
+          <w:color w:val="000000"/>
+          <w:sz w:val="20"/>
+          <w:szCs w:val="20"/>
+          <w:lang w:val="en-US"/>
+        </w:rPr>
+        <w:t xml:space="preserve"> </w:t>
+      </w:r>
+    </w:p>
+    <w:p>
+      <w:pPr>
+        <w:autoSpaceDE w:val="0"/>
+        <w:autoSpaceDN w:val="0"/>
+        <w:adjustRightInd w:val="0"/>
+        <w:ind w:left="360"/>
+        <w:rPr>
+          <w:rFonts w:ascii="Courier" w:hAnsi="Courier"/>
+          <w:lang w:val="en-US"/>
+        </w:rPr>
+      </w:pPr>
+      <w:proofErr w:type="spellStart"/>
+      <w:r>
+        <w:rPr>
+          <w:rFonts w:ascii="Courier" w:hAnsi="Courier" w:cs="Courier"/>
+          <w:color w:val="000000"/>
+          <w:sz w:val="20"/>
+          <w:szCs w:val="20"/>
+          <w:lang w:val="en-US"/>
+        </w:rPr>
+        <w:t>x_newton</w:t>
+      </w:r>
+      <w:proofErr w:type="spellEnd"/>
+      <w:r>
+        <w:rPr>
+          <w:rFonts w:ascii="Courier" w:hAnsi="Courier" w:cs="Courier"/>
+          <w:color w:val="000000"/>
+          <w:sz w:val="20"/>
+          <w:szCs w:val="20"/>
+          <w:lang w:val="en-US"/>
+        </w:rPr>
+        <w:t xml:space="preserve"> = 2.8;</w:t>
+      </w:r>
+    </w:p>
+    <w:p>
+      <w:pPr>
+        <w:autoSpaceDE w:val="0"/>
+        <w:autoSpaceDN w:val="0"/>
+        <w:adjustRightInd w:val="0"/>
+        <w:ind w:left="360"/>
+        <w:rPr>
+          <w:rFonts w:ascii="Courier" w:hAnsi="Courier"/>
+          <w:lang w:val="en-US"/>
+        </w:rPr>
+      </w:pPr>
+      <w:r>
+        <w:rPr>
+          <w:rFonts w:ascii="Courier" w:hAnsi="Courier" w:cs="Courier"/>
+          <w:color w:val="000000"/>
+          <w:sz w:val="20"/>
+          <w:szCs w:val="20"/>
+          <w:lang w:val="en-US"/>
+        </w:rPr>
+        <w:t>f = @(</w:t>
+      </w:r>
+      <w:proofErr w:type="spellStart"/>
+      <w:r>
+        <w:rPr>
+          <w:rFonts w:ascii="Courier" w:hAnsi="Courier" w:cs="Courier"/>
+          <w:color w:val="000000"/>
+          <w:sz w:val="20"/>
+          <w:szCs w:val="20"/>
+          <w:lang w:val="en-US"/>
+        </w:rPr>
+        <w:t>x_newton</w:t>
+      </w:r>
+      <w:proofErr w:type="spellEnd"/>
+      <w:r>
+        <w:rPr>
+          <w:rFonts w:ascii="Courier" w:hAnsi="Courier" w:cs="Courier"/>
+          <w:color w:val="000000"/>
+          <w:sz w:val="20"/>
+          <w:szCs w:val="20"/>
+          <w:lang w:val="en-US"/>
+        </w:rPr>
+        <w:t xml:space="preserve">) </w:t>
+      </w:r>
+      <w:proofErr w:type="spellStart"/>
+      <w:r>
+        <w:rPr>
+          <w:rFonts w:ascii="Courier" w:hAnsi="Courier" w:cs="Courier"/>
+          <w:color w:val="000000"/>
+          <w:sz w:val="20"/>
+          <w:szCs w:val="20"/>
+          <w:lang w:val="en-US"/>
+        </w:rPr>
+        <w:t>x_newton</w:t>
+      </w:r>
+      <w:proofErr w:type="spellEnd"/>
+      <w:r>
+        <w:rPr>
+          <w:rFonts w:ascii="Courier" w:hAnsi="Courier" w:cs="Courier"/>
+          <w:color w:val="000000"/>
+          <w:sz w:val="20"/>
+          <w:szCs w:val="20"/>
+          <w:lang w:val="en-US"/>
+        </w:rPr>
+        <w:t xml:space="preserve"> - 4*sin(2*</w:t>
+      </w:r>
+      <w:proofErr w:type="spellStart"/>
+      <w:r>
+        <w:rPr>
+          <w:rFonts w:ascii="Courier" w:hAnsi="Courier" w:cs="Courier"/>
+          <w:color w:val="000000"/>
+          <w:sz w:val="20"/>
+          <w:szCs w:val="20"/>
+          <w:lang w:val="en-US"/>
+        </w:rPr>
+        <w:t>x_newton</w:t>
+      </w:r>
+      <w:proofErr w:type="spellEnd"/>
+      <w:r>
+        <w:rPr>
+          <w:rFonts w:ascii="Courier" w:hAnsi="Courier" w:cs="Courier"/>
+          <w:color w:val="000000"/>
+          <w:sz w:val="20"/>
+          <w:szCs w:val="20"/>
+          <w:lang w:val="en-US"/>
+        </w:rPr>
+        <w:t>) - 3;</w:t>
+      </w:r>
+    </w:p>
+    <w:p>
+      <w:pPr>
+        <w:autoSpaceDE w:val="0"/>
+        <w:autoSpaceDN w:val="0"/>
+        <w:adjustRightInd w:val="0"/>
+        <w:ind w:left="360"/>
+        <w:rPr>
+          <w:rFonts w:ascii="Courier" w:hAnsi="Courier"/>
+          <w:lang w:val="en-US"/>
+        </w:rPr>
+      </w:pPr>
+      <w:proofErr w:type="spellStart"/>
+      <w:r>
+        <w:rPr>
+          <w:rFonts w:ascii="Courier" w:hAnsi="Courier" w:cs="Courier"/>
+          <w:color w:val="000000"/>
+          <w:sz w:val="20"/>
+          <w:szCs w:val="20"/>
+          <w:lang w:val="en-US"/>
+        </w:rPr>
+        <w:t>fp</w:t>
+      </w:r>
+      <w:proofErr w:type="spellEnd"/>
+      <w:r>
+        <w:rPr>
+          <w:rFonts w:ascii="Courier" w:hAnsi="Courier" w:cs="Courier"/>
+          <w:color w:val="000000"/>
+          <w:sz w:val="20"/>
+          <w:szCs w:val="20"/>
+          <w:lang w:val="en-US"/>
+        </w:rPr>
+        <w:t xml:space="preserve"> = @(</w:t>
+      </w:r>
+      <w:proofErr w:type="spellStart"/>
+      <w:r>
+        <w:rPr>
+          <w:rFonts w:ascii="Courier" w:hAnsi="Courier" w:cs="Courier"/>
+          <w:color w:val="000000"/>
+          <w:sz w:val="20"/>
+          <w:szCs w:val="20"/>
+          <w:lang w:val="en-US"/>
+        </w:rPr>
+        <w:t>x_newton</w:t>
+      </w:r>
+      <w:proofErr w:type="spellEnd"/>
+      <w:r>
+        <w:rPr>
+          <w:rFonts w:ascii="Courier" w:hAnsi="Courier" w:cs="Courier"/>
+          <w:color w:val="000000"/>
+          <w:sz w:val="20"/>
+          <w:szCs w:val="20"/>
+          <w:lang w:val="en-US"/>
+        </w:rPr>
+        <w:t>) 1 - 8*cos(2*</w:t>
+      </w:r>
+      <w:proofErr w:type="spellStart"/>
+      <w:r>
+        <w:rPr>
+          <w:rFonts w:ascii="Courier" w:hAnsi="Courier" w:cs="Courier"/>
+          <w:color w:val="000000"/>
+          <w:sz w:val="20"/>
+          <w:szCs w:val="20"/>
+          <w:lang w:val="en-US"/>
+        </w:rPr>
+        <w:t>x_newton</w:t>
+      </w:r>
+      <w:proofErr w:type="spellEnd"/>
+      <w:r>
+        <w:rPr>
+          <w:rFonts w:ascii="Courier" w:hAnsi="Courier" w:cs="Courier"/>
+          <w:color w:val="000000"/>
+          <w:sz w:val="20"/>
+          <w:szCs w:val="20"/>
+          <w:lang w:val="en-US"/>
+        </w:rPr>
+        <w:t>);</w:t>
+      </w:r>
+    </w:p>
+    <w:p>
+      <w:pPr>
+        <w:autoSpaceDE w:val="0"/>
+        <w:autoSpaceDN w:val="0"/>
+        <w:adjustRightInd w:val="0"/>
+        <w:ind w:left="360"/>
+        <w:rPr>
+          <w:rFonts w:ascii="Courier" w:hAnsi="Courier"/>
+          <w:lang w:val="en-US"/>
+        </w:rPr>
+      </w:pPr>
+      <w:proofErr w:type="spellStart"/>
+      <w:r>
+        <w:rPr>
+          <w:rFonts w:ascii="Courier" w:hAnsi="Courier" w:cs="Courier"/>
+          <w:color w:val="000000"/>
+          <w:sz w:val="20"/>
+          <w:szCs w:val="20"/>
+          <w:lang w:val="en-US"/>
+        </w:rPr>
+        <w:t>x_newton_i</w:t>
+      </w:r>
+      <w:proofErr w:type="spellEnd"/>
+      <w:r>
+        <w:rPr>
+          <w:rFonts w:ascii="Courier" w:hAnsi="Courier" w:cs="Courier"/>
+          <w:color w:val="000000"/>
+          <w:sz w:val="20"/>
+          <w:szCs w:val="20"/>
+          <w:lang w:val="en-US"/>
+        </w:rPr>
+        <w:t xml:space="preserve"> = </w:t>
+      </w:r>
+      <w:proofErr w:type="spellStart"/>
+      <w:r>
+        <w:rPr>
+          <w:rFonts w:ascii="Courier" w:hAnsi="Courier" w:cs="Courier"/>
+          <w:color w:val="000000"/>
+          <w:sz w:val="20"/>
+          <w:szCs w:val="20"/>
+          <w:lang w:val="en-US"/>
+        </w:rPr>
+        <w:t>x_newton</w:t>
+      </w:r>
+      <w:proofErr w:type="spellEnd"/>
+      <w:r>
+        <w:rPr>
+          <w:rFonts w:ascii="Courier" w:hAnsi="Courier" w:cs="Courier"/>
+          <w:color w:val="000000"/>
+          <w:sz w:val="20"/>
+          <w:szCs w:val="20"/>
+          <w:lang w:val="en-US"/>
+        </w:rPr>
+        <w:t xml:space="preserve"> - f(</w:t>
+      </w:r>
+      <w:proofErr w:type="spellStart"/>
+      <w:r>
+        <w:rPr>
+          <w:rFonts w:ascii="Courier" w:hAnsi="Courier" w:cs="Courier"/>
+          <w:color w:val="000000"/>
+          <w:sz w:val="20"/>
+          <w:szCs w:val="20"/>
+          <w:lang w:val="en-US"/>
+        </w:rPr>
+        <w:t>x_newton</w:t>
+      </w:r>
+      <w:proofErr w:type="spellEnd"/>
+      <w:r>
+        <w:rPr>
+          <w:rFonts w:ascii="Courier" w:hAnsi="Courier" w:cs="Courier"/>
+          <w:color w:val="000000"/>
+          <w:sz w:val="20"/>
+          <w:szCs w:val="20"/>
+          <w:lang w:val="en-US"/>
+        </w:rPr>
+        <w:t>)/</w:t>
+      </w:r>
+      <w:proofErr w:type="spellStart"/>
+      <w:r>
+        <w:rPr>
+          <w:rFonts w:ascii="Courier" w:hAnsi="Courier" w:cs="Courier"/>
+          <w:color w:val="000000"/>
+          <w:sz w:val="20"/>
+          <w:szCs w:val="20"/>
+          <w:lang w:val="en-US"/>
+        </w:rPr>
+        <w:t>fp</w:t>
+      </w:r>
+      <w:proofErr w:type="spellEnd"/>
+      <w:r>
+        <w:rPr>
+          <w:rFonts w:ascii="Courier" w:hAnsi="Courier" w:cs="Courier"/>
+          <w:color w:val="000000"/>
+          <w:sz w:val="20"/>
+          <w:szCs w:val="20"/>
+          <w:lang w:val="en-US"/>
+        </w:rPr>
+        <w:t>(</w:t>
+      </w:r>
+      <w:proofErr w:type="spellStart"/>
+      <w:r>
+        <w:rPr>
+          <w:rFonts w:ascii="Courier" w:hAnsi="Courier" w:cs="Courier"/>
+          <w:color w:val="000000"/>
+          <w:sz w:val="20"/>
+          <w:szCs w:val="20"/>
+          <w:lang w:val="en-US"/>
+        </w:rPr>
+        <w:t>x_newton</w:t>
+      </w:r>
+      <w:proofErr w:type="spellEnd"/>
+      <w:r>
+        <w:rPr>
+          <w:rFonts w:ascii="Courier" w:hAnsi="Courier" w:cs="Courier"/>
+          <w:color w:val="000000"/>
+          <w:sz w:val="20"/>
+          <w:szCs w:val="20"/>
+          <w:lang w:val="en-US"/>
+        </w:rPr>
+        <w:t>);</w:t>
+      </w:r>
+    </w:p>
+    <w:p>
+      <w:pPr>
+        <w:autoSpaceDE w:val="0"/>
+        <w:autoSpaceDN w:val="0"/>
+        <w:adjustRightInd w:val="0"/>
+        <w:ind w:left="360"/>
+        <w:rPr>
+          <w:rFonts w:ascii="Courier" w:hAnsi="Courier"/>
+          <w:lang w:val="en-US"/>
+        </w:rPr>
+      </w:pPr>
+      <w:r>
+        <w:rPr>
+          <w:rFonts w:ascii="Courier" w:hAnsi="Courier" w:cs="Courier"/>
+          <w:color w:val="000000"/>
+          <w:sz w:val="20"/>
+          <w:szCs w:val="20"/>
+          <w:lang w:val="en-US"/>
+        </w:rPr>
+        <w:t xml:space="preserve"> </w:t>
+      </w:r>
+    </w:p>
+    <w:p>
+      <w:pPr>
+        <w:autoSpaceDE w:val="0"/>
+        <w:autoSpaceDN w:val="0"/>
+        <w:adjustRightInd w:val="0"/>
+        <w:ind w:left="360"/>
+        <w:rPr>
+          <w:rFonts w:ascii="Courier" w:hAnsi="Courier"/>
+        </w:rPr>
+      </w:pPr>
+      <w:proofErr w:type="spellStart"/>
+      <w:r>
+        <w:rPr>
+          <w:rFonts w:ascii="Courier" w:hAnsi="Courier" w:cs="Courier"/>
+          <w:color w:val="000000"/>
+          <w:sz w:val="20"/>
+          <w:szCs w:val="20"/>
+        </w:rPr>
+        <w:t>x_fix</w:t>
+      </w:r>
+      <w:proofErr w:type="spellEnd"/>
+      <w:r>
+        <w:rPr>
+          <w:rFonts w:ascii="Courier" w:hAnsi="Courier" w:cs="Courier"/>
+          <w:color w:val="000000"/>
+          <w:sz w:val="20"/>
+          <w:szCs w:val="20"/>
+        </w:rPr>
+        <w:t xml:space="preserve"> = 2.8;</w:t>
+      </w:r>
+    </w:p>
+    <w:p>
+      <w:pPr>
+        <w:autoSpaceDE w:val="0"/>
+        <w:autoSpaceDN w:val="0"/>
+        <w:adjustRightInd w:val="0"/>
+        <w:ind w:left="360"/>
+        <w:rPr>
+          <w:rFonts w:ascii="Courier" w:hAnsi="Courier"/>
+        </w:rPr>
+      </w:pPr>
+      <w:proofErr w:type="spellStart"/>
+      <w:r>
+        <w:rPr>
+          <w:rFonts w:ascii="Courier" w:hAnsi="Courier" w:cs="Courier"/>
+          <w:color w:val="000000"/>
+          <w:sz w:val="20"/>
+          <w:szCs w:val="20"/>
+        </w:rPr>
+        <w:t>x_fix_i</w:t>
+      </w:r>
+      <w:proofErr w:type="spellEnd"/>
+      <w:r>
+        <w:rPr>
+          <w:rFonts w:ascii="Courier" w:hAnsi="Courier" w:cs="Courier"/>
+          <w:color w:val="000000"/>
+          <w:sz w:val="20"/>
+          <w:szCs w:val="20"/>
+        </w:rPr>
+        <w:t xml:space="preserve"> = @(</w:t>
+      </w:r>
+      <w:proofErr w:type="spellStart"/>
+      <w:r>
+        <w:rPr>
+          <w:rFonts w:ascii="Courier" w:hAnsi="Courier" w:cs="Courier"/>
+          <w:color w:val="000000"/>
+          <w:sz w:val="20"/>
+          <w:szCs w:val="20"/>
+        </w:rPr>
+        <w:t>x_fix</w:t>
+      </w:r>
+      <w:proofErr w:type="spellEnd"/>
+      <w:r>
+        <w:rPr>
+          <w:rFonts w:ascii="Courier" w:hAnsi="Courier" w:cs="Courier"/>
+          <w:color w:val="000000"/>
+          <w:sz w:val="20"/>
+          <w:szCs w:val="20"/>
+        </w:rPr>
+        <w:t>) -sin(2*</w:t>
+      </w:r>
+      <w:proofErr w:type="spellStart"/>
+      <w:r>
+        <w:rPr>
+          <w:rFonts w:ascii="Courier" w:hAnsi="Courier" w:cs="Courier"/>
+          <w:color w:val="000000"/>
+          <w:sz w:val="20"/>
+          <w:szCs w:val="20"/>
+        </w:rPr>
+        <w:t>x_fix</w:t>
+      </w:r>
+      <w:proofErr w:type="spellEnd"/>
+      <w:r>
+        <w:rPr>
+          <w:rFonts w:ascii="Courier" w:hAnsi="Courier" w:cs="Courier"/>
+          <w:color w:val="000000"/>
+          <w:sz w:val="20"/>
+          <w:szCs w:val="20"/>
+        </w:rPr>
+        <w:t xml:space="preserve">) + (5/4) * </w:t>
+      </w:r>
+      <w:proofErr w:type="spellStart"/>
+      <w:r>
+        <w:rPr>
+          <w:rFonts w:ascii="Courier" w:hAnsi="Courier" w:cs="Courier"/>
+          <w:color w:val="000000"/>
+          <w:sz w:val="20"/>
+          <w:szCs w:val="20"/>
+        </w:rPr>
+        <w:t>x_fix</w:t>
+      </w:r>
+      <w:proofErr w:type="spellEnd"/>
+      <w:r>
+        <w:rPr>
+          <w:rFonts w:ascii="Courier" w:hAnsi="Courier" w:cs="Courier"/>
+          <w:color w:val="000000"/>
+          <w:sz w:val="20"/>
+          <w:szCs w:val="20"/>
+        </w:rPr>
+        <w:t xml:space="preserve"> - 3/4;</w:t>
+      </w:r>
+    </w:p>
+    <w:p>
+      <w:pPr>
+        <w:autoSpaceDE w:val="0"/>
+        <w:autoSpaceDN w:val="0"/>
+        <w:adjustRightInd w:val="0"/>
+        <w:ind w:left="360"/>
+        <w:rPr>
+          <w:rFonts w:ascii="Courier" w:hAnsi="Courier"/>
+        </w:rPr>
+      </w:pPr>
+      <w:r>
+        <w:rPr>
+          <w:rFonts w:ascii="Courier" w:hAnsi="Courier" w:cs="Courier"/>
+          <w:color w:val="000000"/>
+          <w:sz w:val="20"/>
+          <w:szCs w:val="20"/>
+        </w:rPr>
+        <w:t xml:space="preserve"> </w:t>
+      </w:r>
+    </w:p>
+    <w:p>
+      <w:pPr>
+        <w:autoSpaceDE w:val="0"/>
+        <w:autoSpaceDN w:val="0"/>
+        <w:adjustRightInd w:val="0"/>
+        <w:ind w:left="360"/>
+        <w:rPr>
+          <w:rFonts w:ascii="Courier" w:hAnsi="Courier"/>
+          <w:lang w:val="en-US"/>
+        </w:rPr>
+      </w:pPr>
+      <w:proofErr w:type="spellStart"/>
+      <w:r>
+        <w:rPr>
+          <w:rFonts w:ascii="Courier" w:hAnsi="Courier" w:cs="Courier"/>
+          <w:color w:val="000000"/>
+          <w:sz w:val="20"/>
+          <w:szCs w:val="20"/>
+          <w:lang w:val="en-US"/>
+        </w:rPr>
+        <w:t>error_newton_vector</w:t>
+      </w:r>
+      <w:proofErr w:type="spellEnd"/>
+      <w:r>
+        <w:rPr>
+          <w:rFonts w:ascii="Courier" w:hAnsi="Courier" w:cs="Courier"/>
+          <w:color w:val="000000"/>
+          <w:sz w:val="20"/>
+          <w:szCs w:val="20"/>
+          <w:lang w:val="en-US"/>
+        </w:rPr>
+        <w:t xml:space="preserve"> = zeros(1, 100);</w:t>
+      </w:r>
+    </w:p>
+    <w:p>
+      <w:pPr>
+        <w:autoSpaceDE w:val="0"/>
+        <w:autoSpaceDN w:val="0"/>
+        <w:adjustRightInd w:val="0"/>
+        <w:ind w:left="360"/>
+        <w:rPr>
+          <w:rFonts w:ascii="Courier" w:hAnsi="Courier"/>
+          <w:lang w:val="en-US"/>
+        </w:rPr>
+      </w:pPr>
+      <w:proofErr w:type="spellStart"/>
+      <w:r>
+        <w:rPr>
+          <w:rFonts w:ascii="Courier" w:hAnsi="Courier" w:cs="Courier"/>
+          <w:color w:val="000000"/>
+          <w:sz w:val="20"/>
+          <w:szCs w:val="20"/>
+          <w:lang w:val="en-US"/>
+        </w:rPr>
+        <w:t>error_fix_vector</w:t>
+      </w:r>
+      <w:proofErr w:type="spellEnd"/>
+      <w:r>
+        <w:rPr>
+          <w:rFonts w:ascii="Courier" w:hAnsi="Courier" w:cs="Courier"/>
+          <w:color w:val="000000"/>
+          <w:sz w:val="20"/>
+          <w:szCs w:val="20"/>
+          <w:lang w:val="en-US"/>
+        </w:rPr>
+        <w:t xml:space="preserve"> = zeros(1, 100);</w:t>
+      </w:r>
+    </w:p>
+    <w:p>
+      <w:pPr>
+        <w:autoSpaceDE w:val="0"/>
+        <w:autoSpaceDN w:val="0"/>
+        <w:adjustRightInd w:val="0"/>
+        <w:ind w:left="360"/>
+        <w:rPr>
+          <w:rFonts w:ascii="Courier" w:hAnsi="Courier"/>
+          <w:lang w:val="en-US"/>
+        </w:rPr>
+      </w:pPr>
+      <w:r>
+        <w:rPr>
+          <w:rFonts w:ascii="Courier" w:hAnsi="Courier" w:cs="Courier"/>
+          <w:color w:val="000000"/>
+          <w:sz w:val="20"/>
+          <w:szCs w:val="20"/>
+          <w:lang w:val="en-US"/>
+        </w:rPr>
+        <w:t xml:space="preserve"> </w:t>
+      </w:r>
+    </w:p>
+    <w:p>
+      <w:pPr>
+        <w:autoSpaceDE w:val="0"/>
+        <w:autoSpaceDN w:val="0"/>
+        <w:adjustRightInd w:val="0"/>
+        <w:ind w:left="360"/>
+        <w:rPr>
+          <w:rFonts w:ascii="Courier" w:hAnsi="Courier"/>
+          <w:lang w:val="en-US"/>
+        </w:rPr>
+      </w:pPr>
+      <w:r>
+        <w:rPr>
+          <w:rFonts w:ascii="Courier" w:hAnsi="Courier" w:cs="Courier"/>
+          <w:color w:val="0000FF"/>
+          <w:sz w:val="20"/>
+          <w:szCs w:val="20"/>
+          <w:lang w:val="en-US"/>
+        </w:rPr>
+        <w:t>for</w:t>
+      </w:r>
+      <w:r>
+        <w:rPr>
+          <w:rFonts w:ascii="Courier" w:hAnsi="Courier" w:cs="Courier"/>
+          <w:color w:val="000000"/>
+          <w:sz w:val="20"/>
+          <w:szCs w:val="20"/>
+          <w:lang w:val="en-US"/>
+        </w:rPr>
+        <w:t xml:space="preserve"> n = 1:100</w:t>
+      </w:r>
+    </w:p>
+    <w:p>
+      <w:pPr>
+        <w:autoSpaceDE w:val="0"/>
+        <w:autoSpaceDN w:val="0"/>
+        <w:adjustRightInd w:val="0"/>
+        <w:ind w:left="360"/>
+        <w:rPr>
+          <w:rFonts w:ascii="Courier" w:hAnsi="Courier"/>
+          <w:lang w:val="en-US"/>
+        </w:rPr>
+      </w:pPr>
+      <w:r>
+        <w:rPr>
+          <w:rFonts w:ascii="Courier" w:hAnsi="Courier" w:cs="Courier"/>
+          <w:color w:val="000000"/>
+          <w:sz w:val="20"/>
+          <w:szCs w:val="20"/>
+          <w:lang w:val="en-US"/>
+        </w:rPr>
+        <w:t xml:space="preserve">    </w:t>
+      </w:r>
+      <w:proofErr w:type="spellStart"/>
+      <w:r>
+        <w:rPr>
+          <w:rFonts w:ascii="Courier" w:hAnsi="Courier" w:cs="Courier"/>
+          <w:color w:val="000000"/>
+          <w:sz w:val="20"/>
+          <w:szCs w:val="20"/>
+          <w:lang w:val="en-US"/>
+        </w:rPr>
+        <w:t>error_newton_vector</w:t>
+      </w:r>
+      <w:proofErr w:type="spellEnd"/>
+      <w:r>
+        <w:rPr>
+          <w:rFonts w:ascii="Courier" w:hAnsi="Courier" w:cs="Courier"/>
+          <w:color w:val="000000"/>
+          <w:sz w:val="20"/>
+          <w:szCs w:val="20"/>
+          <w:lang w:val="en-US"/>
+        </w:rPr>
+        <w:t>(n) = abs(</w:t>
+      </w:r>
+      <w:proofErr w:type="spellStart"/>
+      <w:r>
+        <w:rPr>
+          <w:rFonts w:ascii="Courier" w:hAnsi="Courier" w:cs="Courier"/>
+          <w:color w:val="000000"/>
+          <w:sz w:val="20"/>
+          <w:szCs w:val="20"/>
+          <w:lang w:val="en-US"/>
+        </w:rPr>
+        <w:t>x_true</w:t>
+      </w:r>
+      <w:proofErr w:type="spellEnd"/>
+      <w:r>
+        <w:rPr>
+          <w:rFonts w:ascii="Courier" w:hAnsi="Courier" w:cs="Courier"/>
+          <w:color w:val="000000"/>
+          <w:sz w:val="20"/>
+          <w:szCs w:val="20"/>
+          <w:lang w:val="en-US"/>
+        </w:rPr>
+        <w:t xml:space="preserve"> - </w:t>
+      </w:r>
+      <w:proofErr w:type="spellStart"/>
+      <w:r>
+        <w:rPr>
+          <w:rFonts w:ascii="Courier" w:hAnsi="Courier" w:cs="Courier"/>
+          <w:color w:val="000000"/>
+          <w:sz w:val="20"/>
+          <w:szCs w:val="20"/>
+          <w:lang w:val="en-US"/>
+        </w:rPr>
+        <w:t>x_newton_i</w:t>
+      </w:r>
+      <w:proofErr w:type="spellEnd"/>
+      <w:r>
+        <w:rPr>
+          <w:rFonts w:ascii="Courier" w:hAnsi="Courier" w:cs="Courier"/>
+          <w:color w:val="000000"/>
+          <w:sz w:val="20"/>
+          <w:szCs w:val="20"/>
+          <w:lang w:val="en-US"/>
+        </w:rPr>
+        <w:t>);</w:t>
+      </w:r>
+    </w:p>
+    <w:p>
+      <w:pPr>
+        <w:autoSpaceDE w:val="0"/>
+        <w:autoSpaceDN w:val="0"/>
+        <w:adjustRightInd w:val="0"/>
+        <w:ind w:left="360"/>
+        <w:rPr>
+          <w:rFonts w:ascii="Courier" w:hAnsi="Courier"/>
+          <w:lang w:val="en-US"/>
+        </w:rPr>
+      </w:pPr>
+      <w:r>
+        <w:rPr>
+          <w:rFonts w:ascii="Courier" w:hAnsi="Courier" w:cs="Courier"/>
+          <w:color w:val="000000"/>
+          <w:sz w:val="20"/>
+          <w:szCs w:val="20"/>
+          <w:lang w:val="en-US"/>
+        </w:rPr>
+        <w:t xml:space="preserve">    </w:t>
+      </w:r>
+      <w:proofErr w:type="spellStart"/>
+      <w:r>
+        <w:rPr>
+          <w:rFonts w:ascii="Courier" w:hAnsi="Courier" w:cs="Courier"/>
+          <w:color w:val="000000"/>
+          <w:sz w:val="20"/>
+          <w:szCs w:val="20"/>
+          <w:lang w:val="en-US"/>
+        </w:rPr>
+        <w:t>x_newton</w:t>
+      </w:r>
+      <w:proofErr w:type="spellEnd"/>
+      <w:r>
+        <w:rPr>
+          <w:rFonts w:ascii="Courier" w:hAnsi="Courier" w:cs="Courier"/>
+          <w:color w:val="000000"/>
+          <w:sz w:val="20"/>
+          <w:szCs w:val="20"/>
+          <w:lang w:val="en-US"/>
+        </w:rPr>
+        <w:t xml:space="preserve"> = </w:t>
+      </w:r>
+      <w:proofErr w:type="spellStart"/>
+      <w:r>
+        <w:rPr>
+          <w:rFonts w:ascii="Courier" w:hAnsi="Courier" w:cs="Courier"/>
+          <w:color w:val="000000"/>
+          <w:sz w:val="20"/>
+          <w:szCs w:val="20"/>
+          <w:lang w:val="en-US"/>
+        </w:rPr>
+        <w:t>x_newton_i</w:t>
+      </w:r>
+      <w:proofErr w:type="spellEnd"/>
+      <w:r>
+        <w:rPr>
+          <w:rFonts w:ascii="Courier" w:hAnsi="Courier" w:cs="Courier"/>
+          <w:color w:val="000000"/>
+          <w:sz w:val="20"/>
+          <w:szCs w:val="20"/>
+          <w:lang w:val="en-US"/>
+        </w:rPr>
+        <w:t>;</w:t>
+      </w:r>
+    </w:p>
+    <w:p>
+      <w:pPr>
+        <w:autoSpaceDE w:val="0"/>
+        <w:autoSpaceDN w:val="0"/>
+        <w:adjustRightInd w:val="0"/>
+        <w:ind w:left="360"/>
+        <w:rPr>
+          <w:rFonts w:ascii="Courier" w:hAnsi="Courier"/>
+          <w:lang w:val="en-US"/>
+        </w:rPr>
+      </w:pPr>
+      <w:r>
+        <w:rPr>
+          <w:rFonts w:ascii="Courier" w:hAnsi="Courier" w:cs="Courier"/>
+          <w:color w:val="000000"/>
+          <w:sz w:val="20"/>
+          <w:szCs w:val="20"/>
+          <w:lang w:val="en-US"/>
+        </w:rPr>
+        <w:t xml:space="preserve">    f(</w:t>
+      </w:r>
+      <w:proofErr w:type="spellStart"/>
+      <w:r>
+        <w:rPr>
+          <w:rFonts w:ascii="Courier" w:hAnsi="Courier" w:cs="Courier"/>
+          <w:color w:val="000000"/>
+          <w:sz w:val="20"/>
+          <w:szCs w:val="20"/>
+          <w:lang w:val="en-US"/>
+        </w:rPr>
+        <w:t>x_newton</w:t>
+      </w:r>
+      <w:proofErr w:type="spellEnd"/>
+      <w:r>
+        <w:rPr>
+          <w:rFonts w:ascii="Courier" w:hAnsi="Courier" w:cs="Courier"/>
+          <w:color w:val="000000"/>
+          <w:sz w:val="20"/>
+          <w:szCs w:val="20"/>
+          <w:lang w:val="en-US"/>
+        </w:rPr>
+        <w:t>);</w:t>
+      </w:r>
+    </w:p>
+    <w:p>
+      <w:pPr>
+        <w:autoSpaceDE w:val="0"/>
+        <w:autoSpaceDN w:val="0"/>
+        <w:adjustRightInd w:val="0"/>
+        <w:ind w:left="360"/>
+        <w:rPr>
+          <w:rFonts w:ascii="Courier" w:hAnsi="Courier"/>
+          <w:lang w:val="en-US"/>
+        </w:rPr>
+      </w:pPr>
+      <w:r>
+        <w:rPr>
+          <w:rFonts w:ascii="Courier" w:hAnsi="Courier" w:cs="Courier"/>
+          <w:color w:val="000000"/>
+          <w:sz w:val="20"/>
+          <w:szCs w:val="20"/>
+          <w:lang w:val="en-US"/>
+        </w:rPr>
+        <w:t xml:space="preserve">    </w:t>
+      </w:r>
+      <w:proofErr w:type="spellStart"/>
+      <w:r>
+        <w:rPr>
+          <w:rFonts w:ascii="Courier" w:hAnsi="Courier" w:cs="Courier"/>
+          <w:color w:val="000000"/>
+          <w:sz w:val="20"/>
+          <w:szCs w:val="20"/>
+          <w:lang w:val="en-US"/>
+        </w:rPr>
+        <w:t>fp</w:t>
+      </w:r>
+      <w:proofErr w:type="spellEnd"/>
+      <w:r>
+        <w:rPr>
+          <w:rFonts w:ascii="Courier" w:hAnsi="Courier" w:cs="Courier"/>
+          <w:color w:val="000000"/>
+          <w:sz w:val="20"/>
+          <w:szCs w:val="20"/>
+          <w:lang w:val="en-US"/>
+        </w:rPr>
+        <w:t>(</w:t>
+      </w:r>
+      <w:proofErr w:type="spellStart"/>
+      <w:r>
+        <w:rPr>
+          <w:rFonts w:ascii="Courier" w:hAnsi="Courier" w:cs="Courier"/>
+          <w:color w:val="000000"/>
+          <w:sz w:val="20"/>
+          <w:szCs w:val="20"/>
+          <w:lang w:val="en-US"/>
+        </w:rPr>
+        <w:t>x_newton</w:t>
+      </w:r>
+      <w:proofErr w:type="spellEnd"/>
+      <w:r>
+        <w:rPr>
+          <w:rFonts w:ascii="Courier" w:hAnsi="Courier" w:cs="Courier"/>
+          <w:color w:val="000000"/>
+          <w:sz w:val="20"/>
+          <w:szCs w:val="20"/>
+          <w:lang w:val="en-US"/>
+        </w:rPr>
+        <w:t>);</w:t>
+      </w:r>
+    </w:p>
+    <w:p>
+      <w:pPr>
+        <w:autoSpaceDE w:val="0"/>
+        <w:autoSpaceDN w:val="0"/>
+        <w:adjustRightInd w:val="0"/>
+        <w:ind w:left="360"/>
+        <w:rPr>
+          <w:rFonts w:ascii="Courier" w:hAnsi="Courier"/>
+          <w:lang w:val="en-US"/>
+        </w:rPr>
+      </w:pPr>
+      <w:r>
+        <w:rPr>
+          <w:rFonts w:ascii="Courier" w:hAnsi="Courier" w:cs="Courier"/>
+          <w:color w:val="000000"/>
+          <w:sz w:val="20"/>
+          <w:szCs w:val="20"/>
+          <w:lang w:val="en-US"/>
+        </w:rPr>
+        <w:t xml:space="preserve">    </w:t>
+      </w:r>
+      <w:proofErr w:type="spellStart"/>
+      <w:r>
+        <w:rPr>
+          <w:rFonts w:ascii="Courier" w:hAnsi="Courier" w:cs="Courier"/>
+          <w:color w:val="000000"/>
+          <w:sz w:val="20"/>
+          <w:szCs w:val="20"/>
+          <w:lang w:val="en-US"/>
+        </w:rPr>
+        <w:t>x_newton_i</w:t>
+      </w:r>
+      <w:proofErr w:type="spellEnd"/>
+      <w:r>
+        <w:rPr>
+          <w:rFonts w:ascii="Courier" w:hAnsi="Courier" w:cs="Courier"/>
+          <w:color w:val="000000"/>
+          <w:sz w:val="20"/>
+          <w:szCs w:val="20"/>
+          <w:lang w:val="en-US"/>
+        </w:rPr>
+        <w:t xml:space="preserve"> = </w:t>
+      </w:r>
+      <w:proofErr w:type="spellStart"/>
+      <w:r>
+        <w:rPr>
+          <w:rFonts w:ascii="Courier" w:hAnsi="Courier" w:cs="Courier"/>
+          <w:color w:val="000000"/>
+          <w:sz w:val="20"/>
+          <w:szCs w:val="20"/>
+          <w:lang w:val="en-US"/>
+        </w:rPr>
+        <w:t>x_newton</w:t>
+      </w:r>
+      <w:proofErr w:type="spellEnd"/>
+      <w:r>
+        <w:rPr>
+          <w:rFonts w:ascii="Courier" w:hAnsi="Courier" w:cs="Courier"/>
+          <w:color w:val="000000"/>
+          <w:sz w:val="20"/>
+          <w:szCs w:val="20"/>
+          <w:lang w:val="en-US"/>
+        </w:rPr>
+        <w:t xml:space="preserve"> - f(</w:t>
+      </w:r>
+      <w:proofErr w:type="spellStart"/>
+      <w:r>
+        <w:rPr>
+          <w:rFonts w:ascii="Courier" w:hAnsi="Courier" w:cs="Courier"/>
+          <w:color w:val="000000"/>
+          <w:sz w:val="20"/>
+          <w:szCs w:val="20"/>
+          <w:lang w:val="en-US"/>
+        </w:rPr>
+        <w:t>x_newton</w:t>
+      </w:r>
+      <w:proofErr w:type="spellEnd"/>
+      <w:r>
+        <w:rPr>
+          <w:rFonts w:ascii="Courier" w:hAnsi="Courier" w:cs="Courier"/>
+          <w:color w:val="000000"/>
+          <w:sz w:val="20"/>
+          <w:szCs w:val="20"/>
+          <w:lang w:val="en-US"/>
+        </w:rPr>
+        <w:t>)/</w:t>
+      </w:r>
+      <w:proofErr w:type="spellStart"/>
+      <w:r>
+        <w:rPr>
+          <w:rFonts w:ascii="Courier" w:hAnsi="Courier" w:cs="Courier"/>
+          <w:color w:val="000000"/>
+          <w:sz w:val="20"/>
+          <w:szCs w:val="20"/>
+          <w:lang w:val="en-US"/>
+        </w:rPr>
+        <w:t>fp</w:t>
+      </w:r>
+      <w:proofErr w:type="spellEnd"/>
+      <w:r>
+        <w:rPr>
+          <w:rFonts w:ascii="Courier" w:hAnsi="Courier" w:cs="Courier"/>
+          <w:color w:val="000000"/>
+          <w:sz w:val="20"/>
+          <w:szCs w:val="20"/>
+          <w:lang w:val="en-US"/>
+        </w:rPr>
+        <w:t>(</w:t>
+      </w:r>
+      <w:proofErr w:type="spellStart"/>
+      <w:r>
+        <w:rPr>
+          <w:rFonts w:ascii="Courier" w:hAnsi="Courier" w:cs="Courier"/>
+          <w:color w:val="000000"/>
+          <w:sz w:val="20"/>
+          <w:szCs w:val="20"/>
+          <w:lang w:val="en-US"/>
+        </w:rPr>
+        <w:t>x_newton</w:t>
+      </w:r>
+      <w:proofErr w:type="spellEnd"/>
+      <w:r>
+        <w:rPr>
+          <w:rFonts w:ascii="Courier" w:hAnsi="Courier" w:cs="Courier"/>
+          <w:color w:val="000000"/>
+          <w:sz w:val="20"/>
+          <w:szCs w:val="20"/>
+          <w:lang w:val="en-US"/>
+        </w:rPr>
+        <w:t>);</w:t>
+      </w:r>
+    </w:p>
+    <w:p>
+      <w:pPr>
+        <w:autoSpaceDE w:val="0"/>
+        <w:autoSpaceDN w:val="0"/>
+        <w:adjustRightInd w:val="0"/>
+        <w:ind w:left="360"/>
+        <w:rPr>
+          <w:rFonts w:ascii="Courier" w:hAnsi="Courier"/>
+          <w:lang w:val="en-US"/>
+        </w:rPr>
+      </w:pPr>
+      <w:r>
+        <w:rPr>
+          <w:rFonts w:ascii="Courier" w:hAnsi="Courier" w:cs="Courier"/>
+          <w:color w:val="000000"/>
+          <w:sz w:val="20"/>
+          <w:szCs w:val="20"/>
+          <w:lang w:val="en-US"/>
+        </w:rPr>
+        <w:t xml:space="preserve">    </w:t>
+      </w:r>
+    </w:p>
+    <w:p>
+      <w:pPr>
+        <w:autoSpaceDE w:val="0"/>
+        <w:autoSpaceDN w:val="0"/>
+        <w:adjustRightInd w:val="0"/>
+        <w:ind w:left="360"/>
+        <w:rPr>
+          <w:rFonts w:ascii="Courier" w:hAnsi="Courier"/>
+          <w:lang w:val="en-US"/>
+        </w:rPr>
+      </w:pPr>
+      <w:r>
+        <w:rPr>
+          <w:rFonts w:ascii="Courier" w:hAnsi="Courier" w:cs="Courier"/>
+          <w:color w:val="000000"/>
+          <w:sz w:val="20"/>
+          <w:szCs w:val="20"/>
+          <w:lang w:val="en-US"/>
+        </w:rPr>
+        <w:t xml:space="preserve">    </w:t>
+      </w:r>
+    </w:p>
+    <w:p>
+      <w:pPr>
+        <w:autoSpaceDE w:val="0"/>
+        <w:autoSpaceDN w:val="0"/>
+        <w:adjustRightInd w:val="0"/>
+        <w:ind w:left="360"/>
+        <w:rPr>
+          <w:rFonts w:ascii="Courier" w:hAnsi="Courier"/>
+          <w:lang w:val="en-US"/>
+        </w:rPr>
+      </w:pPr>
+      <w:r>
+        <w:rPr>
+          <w:rFonts w:ascii="Courier" w:hAnsi="Courier" w:cs="Courier"/>
+          <w:color w:val="000000"/>
+          <w:sz w:val="20"/>
+          <w:szCs w:val="20"/>
+          <w:lang w:val="en-US"/>
+        </w:rPr>
+        <w:t xml:space="preserve">    </w:t>
+      </w:r>
+      <w:proofErr w:type="spellStart"/>
+      <w:r>
+        <w:rPr>
+          <w:rFonts w:ascii="Courier" w:hAnsi="Courier" w:cs="Courier"/>
+          <w:color w:val="000000"/>
+          <w:sz w:val="20"/>
+          <w:szCs w:val="20"/>
+          <w:lang w:val="en-US"/>
+        </w:rPr>
+        <w:t>error_fix_vector</w:t>
+      </w:r>
+      <w:proofErr w:type="spellEnd"/>
+      <w:r>
+        <w:rPr>
+          <w:rFonts w:ascii="Courier" w:hAnsi="Courier" w:cs="Courier"/>
+          <w:color w:val="000000"/>
+          <w:sz w:val="20"/>
+          <w:szCs w:val="20"/>
+          <w:lang w:val="en-US"/>
+        </w:rPr>
+        <w:t>(n) = abs(</w:t>
+      </w:r>
+      <w:proofErr w:type="spellStart"/>
+      <w:r>
+        <w:rPr>
+          <w:rFonts w:ascii="Courier" w:hAnsi="Courier" w:cs="Courier"/>
+          <w:color w:val="000000"/>
+          <w:sz w:val="20"/>
+          <w:szCs w:val="20"/>
+          <w:lang w:val="en-US"/>
+        </w:rPr>
+        <w:t>x_true</w:t>
+      </w:r>
+      <w:proofErr w:type="spellEnd"/>
+      <w:r>
+        <w:rPr>
+          <w:rFonts w:ascii="Courier" w:hAnsi="Courier" w:cs="Courier"/>
+          <w:color w:val="000000"/>
+          <w:sz w:val="20"/>
+          <w:szCs w:val="20"/>
+          <w:lang w:val="en-US"/>
+        </w:rPr>
+        <w:t xml:space="preserve"> - </w:t>
+      </w:r>
+      <w:proofErr w:type="spellStart"/>
+      <w:r>
+        <w:rPr>
+          <w:rFonts w:ascii="Courier" w:hAnsi="Courier" w:cs="Courier"/>
+          <w:color w:val="000000"/>
+          <w:sz w:val="20"/>
+          <w:szCs w:val="20"/>
+          <w:lang w:val="en-US"/>
+        </w:rPr>
+        <w:t>x_fix_i</w:t>
+      </w:r>
+      <w:proofErr w:type="spellEnd"/>
+      <w:r>
+        <w:rPr>
+          <w:rFonts w:ascii="Courier" w:hAnsi="Courier" w:cs="Courier"/>
+          <w:color w:val="000000"/>
+          <w:sz w:val="20"/>
+          <w:szCs w:val="20"/>
+          <w:lang w:val="en-US"/>
+        </w:rPr>
+        <w:t>(</w:t>
+      </w:r>
+      <w:proofErr w:type="spellStart"/>
+      <w:r>
+        <w:rPr>
+          <w:rFonts w:ascii="Courier" w:hAnsi="Courier" w:cs="Courier"/>
+          <w:color w:val="000000"/>
+          <w:sz w:val="20"/>
+          <w:szCs w:val="20"/>
+          <w:lang w:val="en-US"/>
+        </w:rPr>
+        <w:t>x_fix</w:t>
+      </w:r>
+      <w:proofErr w:type="spellEnd"/>
+      <w:r>
+        <w:rPr>
+          <w:rFonts w:ascii="Courier" w:hAnsi="Courier" w:cs="Courier"/>
+          <w:color w:val="000000"/>
+          <w:sz w:val="20"/>
+          <w:szCs w:val="20"/>
+          <w:lang w:val="en-US"/>
+        </w:rPr>
+        <w:t>));</w:t>
+      </w:r>
+    </w:p>
+    <w:p>
+      <w:pPr>
+        <w:autoSpaceDE w:val="0"/>
+        <w:autoSpaceDN w:val="0"/>
+        <w:adjustRightInd w:val="0"/>
+        <w:ind w:left="360"/>
+        <w:rPr>
+          <w:rFonts w:ascii="Courier" w:hAnsi="Courier"/>
+        </w:rPr>
+      </w:pPr>
+      <w:r>
+        <w:rPr>
+          <w:rFonts w:ascii="Courier" w:hAnsi="Courier" w:cs="Courier"/>
+          <w:color w:val="000000"/>
+          <w:sz w:val="20"/>
+          <w:szCs w:val="20"/>
+          <w:lang w:val="en-US"/>
+        </w:rPr>
+        <w:t xml:space="preserve">    </w:t>
+      </w:r>
+      <w:proofErr w:type="spellStart"/>
+      <w:r>
+        <w:rPr>
+          <w:rFonts w:ascii="Courier" w:hAnsi="Courier" w:cs="Courier"/>
+          <w:color w:val="000000"/>
+          <w:sz w:val="20"/>
+          <w:szCs w:val="20"/>
+        </w:rPr>
+        <w:t>x_fix</w:t>
+      </w:r>
+      <w:proofErr w:type="spellEnd"/>
+      <w:r>
+        <w:rPr>
+          <w:rFonts w:ascii="Courier" w:hAnsi="Courier" w:cs="Courier"/>
+          <w:color w:val="000000"/>
+          <w:sz w:val="20"/>
+          <w:szCs w:val="20"/>
+        </w:rPr>
+        <w:t xml:space="preserve"> = </w:t>
+      </w:r>
+      <w:proofErr w:type="spellStart"/>
+      <w:r>
+        <w:rPr>
+          <w:rFonts w:ascii="Courier" w:hAnsi="Courier" w:cs="Courier"/>
+          <w:color w:val="000000"/>
+          <w:sz w:val="20"/>
+          <w:szCs w:val="20"/>
+        </w:rPr>
+        <w:t>x_fix_i</w:t>
+      </w:r>
+      <w:proofErr w:type="spellEnd"/>
+      <w:r>
+        <w:rPr>
+          <w:rFonts w:ascii="Courier" w:hAnsi="Courier" w:cs="Courier"/>
+          <w:color w:val="000000"/>
+          <w:sz w:val="20"/>
+          <w:szCs w:val="20"/>
+        </w:rPr>
+        <w:t>(</w:t>
+      </w:r>
+      <w:proofErr w:type="spellStart"/>
+      <w:r>
+        <w:rPr>
+          <w:rFonts w:ascii="Courier" w:hAnsi="Courier" w:cs="Courier"/>
+          <w:color w:val="000000"/>
+          <w:sz w:val="20"/>
+          <w:szCs w:val="20"/>
+        </w:rPr>
+        <w:t>x_fix</w:t>
+      </w:r>
+      <w:proofErr w:type="spellEnd"/>
+      <w:r>
+        <w:rPr>
+          <w:rFonts w:ascii="Courier" w:hAnsi="Courier" w:cs="Courier"/>
+          <w:color w:val="000000"/>
+          <w:sz w:val="20"/>
+          <w:szCs w:val="20"/>
+        </w:rPr>
+        <w:t>);</w:t>
+      </w:r>
+    </w:p>
+    <w:p>
+      <w:pPr>
+        <w:autoSpaceDE w:val="0"/>
+        <w:autoSpaceDN w:val="0"/>
+        <w:adjustRightInd w:val="0"/>
+        <w:ind w:left="360"/>
+        <w:rPr>
+          <w:rFonts w:ascii="Courier" w:hAnsi="Courier"/>
+          <w:lang w:val="en-US"/>
+        </w:rPr>
+      </w:pPr>
+      <w:r>
+        <w:rPr>
+          <w:rFonts w:ascii="Courier" w:hAnsi="Courier" w:cs="Courier"/>
+          <w:color w:val="0000FF"/>
+          <w:sz w:val="20"/>
+          <w:szCs w:val="20"/>
+          <w:lang w:val="en-US"/>
+        </w:rPr>
+        <w:t>end</w:t>
+      </w:r>
+    </w:p>
+    <w:p>
+      <w:pPr>
+        <w:autoSpaceDE w:val="0"/>
+        <w:autoSpaceDN w:val="0"/>
+        <w:adjustRightInd w:val="0"/>
+        <w:ind w:left="360"/>
+        <w:rPr>
+          <w:rFonts w:ascii="Courier" w:hAnsi="Courier"/>
+          <w:lang w:val="en-US"/>
+        </w:rPr>
+      </w:pPr>
+      <w:r>
+        <w:rPr>
+          <w:rFonts w:ascii="Courier" w:hAnsi="Courier" w:cs="Courier"/>
+          <w:color w:val="0000FF"/>
+          <w:sz w:val="20"/>
+          <w:szCs w:val="20"/>
+          <w:lang w:val="en-US"/>
+        </w:rPr>
+        <w:t xml:space="preserve"> </w:t>
+      </w:r>
+    </w:p>
+    <w:p>
+      <w:pPr>
+        <w:autoSpaceDE w:val="0"/>
+        <w:autoSpaceDN w:val="0"/>
+        <w:adjustRightInd w:val="0"/>
+        <w:ind w:left="360"/>
+        <w:rPr>
+          <w:rFonts w:ascii="Courier" w:hAnsi="Courier"/>
+          <w:lang w:val="en-US"/>
+        </w:rPr>
+      </w:pPr>
+      <w:r>
+        <w:rPr>
+          <w:rFonts w:ascii="Courier" w:hAnsi="Courier" w:cs="Courier"/>
+          <w:color w:val="000000"/>
+          <w:sz w:val="20"/>
+          <w:szCs w:val="20"/>
+          <w:lang w:val="en-US"/>
+        </w:rPr>
+        <w:t>x = 1:100;</w:t>
+      </w:r>
+    </w:p>
+    <w:p>
+      <w:pPr>
+        <w:autoSpaceDE w:val="0"/>
+        <w:autoSpaceDN w:val="0"/>
+        <w:adjustRightInd w:val="0"/>
+        <w:ind w:left="360"/>
+        <w:rPr>
+          <w:rFonts w:ascii="Courier" w:hAnsi="Courier"/>
+          <w:lang w:val="en-US"/>
+        </w:rPr>
+      </w:pPr>
+      <w:r>
+        <w:rPr>
+          <w:rFonts w:ascii="Courier" w:hAnsi="Courier" w:cs="Courier"/>
+          <w:color w:val="000000"/>
+          <w:sz w:val="20"/>
+          <w:szCs w:val="20"/>
+          <w:lang w:val="en-US"/>
+        </w:rPr>
+        <w:t>figure(1)</w:t>
+      </w:r>
+    </w:p>
+    <w:p>
+      <w:pPr>
+        <w:autoSpaceDE w:val="0"/>
+        <w:autoSpaceDN w:val="0"/>
+        <w:adjustRightInd w:val="0"/>
+        <w:ind w:left="360"/>
+        <w:rPr>
+          <w:rFonts w:ascii="Courier" w:hAnsi="Courier"/>
+          <w:lang w:val="en-US"/>
+        </w:rPr>
+      </w:pPr>
+      <w:r>
+        <w:rPr>
+          <w:rFonts w:ascii="Courier" w:hAnsi="Courier" w:cs="Courier"/>
+          <w:color w:val="000000"/>
+          <w:sz w:val="20"/>
+          <w:szCs w:val="20"/>
+          <w:lang w:val="en-US"/>
+        </w:rPr>
+        <w:t xml:space="preserve"> </w:t>
+      </w:r>
+    </w:p>
+    <w:p>
+      <w:pPr>
+        <w:autoSpaceDE w:val="0"/>
+        <w:autoSpaceDN w:val="0"/>
+        <w:adjustRightInd w:val="0"/>
+        <w:ind w:left="360"/>
+        <w:rPr>
+          <w:rFonts w:ascii="Courier" w:hAnsi="Courier"/>
+          <w:lang w:val="en-US"/>
+        </w:rPr>
+      </w:pPr>
+      <w:proofErr w:type="spellStart"/>
+      <w:r>
+        <w:rPr>
+          <w:rFonts w:ascii="Courier" w:hAnsi="Courier" w:cs="Courier"/>
+          <w:color w:val="000000"/>
+          <w:sz w:val="20"/>
+          <w:szCs w:val="20"/>
+          <w:lang w:val="en-US"/>
+        </w:rPr>
+        <w:t>semilogy</w:t>
+      </w:r>
+      <w:proofErr w:type="spellEnd"/>
+      <w:r>
+        <w:rPr>
+          <w:rFonts w:ascii="Courier" w:hAnsi="Courier" w:cs="Courier"/>
+          <w:color w:val="000000"/>
+          <w:sz w:val="20"/>
+          <w:szCs w:val="20"/>
+          <w:lang w:val="en-US"/>
+        </w:rPr>
+        <w:t xml:space="preserve">(x, </w:t>
+      </w:r>
+      <w:proofErr w:type="spellStart"/>
+      <w:r>
+        <w:rPr>
+          <w:rFonts w:ascii="Courier" w:hAnsi="Courier" w:cs="Courier"/>
+          <w:color w:val="000000"/>
+          <w:sz w:val="20"/>
+          <w:szCs w:val="20"/>
+          <w:lang w:val="en-US"/>
+        </w:rPr>
+        <w:t>error_newton_vector</w:t>
+      </w:r>
+      <w:proofErr w:type="spellEnd"/>
+      <w:r>
+        <w:rPr>
+          <w:rFonts w:ascii="Courier" w:hAnsi="Courier" w:cs="Courier"/>
+          <w:color w:val="000000"/>
+          <w:sz w:val="20"/>
+          <w:szCs w:val="20"/>
+          <w:lang w:val="en-US"/>
+        </w:rPr>
+        <w:t>)</w:t>
+      </w:r>
+    </w:p>
+    <w:p>
+      <w:pPr>
+        <w:autoSpaceDE w:val="0"/>
+        <w:autoSpaceDN w:val="0"/>
+        <w:adjustRightInd w:val="0"/>
+        <w:ind w:left="360"/>
+        <w:rPr>
+          <w:rFonts w:ascii="Courier" w:hAnsi="Courier"/>
+          <w:lang w:val="en-US"/>
+        </w:rPr>
+      </w:pPr>
+      <w:r>
+        <w:rPr>
+          <w:rFonts w:ascii="Courier" w:hAnsi="Courier" w:cs="Courier"/>
+          <w:color w:val="000000"/>
+          <w:sz w:val="20"/>
+          <w:szCs w:val="20"/>
+          <w:lang w:val="en-US"/>
+        </w:rPr>
+        <w:t xml:space="preserve">hold </w:t>
+      </w:r>
+      <w:r>
+        <w:rPr>
+          <w:rFonts w:ascii="Courier" w:hAnsi="Courier" w:cs="Courier"/>
+          <w:color w:val="A020F0"/>
+          <w:sz w:val="20"/>
+          <w:szCs w:val="20"/>
+          <w:lang w:val="en-US"/>
+        </w:rPr>
+        <w:t>on</w:t>
+      </w:r>
+    </w:p>
+    <w:p>
+      <w:pPr>
+        <w:autoSpaceDE w:val="0"/>
+        <w:autoSpaceDN w:val="0"/>
+        <w:adjustRightInd w:val="0"/>
+        <w:ind w:left="360"/>
+        <w:rPr>
+          <w:rFonts w:ascii="Courier" w:hAnsi="Courier"/>
+          <w:lang w:val="en-US"/>
+        </w:rPr>
+      </w:pPr>
+      <w:proofErr w:type="spellStart"/>
+      <w:r>
+        <w:rPr>
+          <w:rFonts w:ascii="Courier" w:hAnsi="Courier" w:cs="Courier"/>
+          <w:color w:val="000000"/>
+          <w:sz w:val="20"/>
+          <w:szCs w:val="20"/>
+          <w:lang w:val="en-US"/>
+        </w:rPr>
+        <w:t>semilogy</w:t>
+      </w:r>
+      <w:proofErr w:type="spellEnd"/>
+      <w:r>
+        <w:rPr>
+          <w:rFonts w:ascii="Courier" w:hAnsi="Courier" w:cs="Courier"/>
+          <w:color w:val="000000"/>
+          <w:sz w:val="20"/>
+          <w:szCs w:val="20"/>
+          <w:lang w:val="en-US"/>
+        </w:rPr>
+        <w:t xml:space="preserve">(x, </w:t>
+      </w:r>
+      <w:proofErr w:type="spellStart"/>
+      <w:r>
+        <w:rPr>
+          <w:rFonts w:ascii="Courier" w:hAnsi="Courier" w:cs="Courier"/>
+          <w:color w:val="000000"/>
+          <w:sz w:val="20"/>
+          <w:szCs w:val="20"/>
+          <w:lang w:val="en-US"/>
+        </w:rPr>
+        <w:t>error_fix_vector</w:t>
+      </w:r>
+      <w:proofErr w:type="spellEnd"/>
+      <w:r>
+        <w:rPr>
+          <w:rFonts w:ascii="Courier" w:hAnsi="Courier" w:cs="Courier"/>
+          <w:color w:val="000000"/>
+          <w:sz w:val="20"/>
+          <w:szCs w:val="20"/>
+          <w:lang w:val="en-US"/>
+        </w:rPr>
+        <w:t>)</w:t>
+      </w:r>
+    </w:p>
+    <w:p>
+      <w:pPr>
+        <w:autoSpaceDE w:val="0"/>
+        <w:autoSpaceDN w:val="0"/>
+        <w:adjustRightInd w:val="0"/>
+        <w:ind w:left="360"/>
+        <w:rPr>
+          <w:rFonts w:ascii="Courier" w:hAnsi="Courier"/>
+          <w:lang w:val="en-US"/>
+        </w:rPr>
+      </w:pPr>
+      <w:r>
+        <w:rPr>
+          <w:rFonts w:ascii="Courier" w:hAnsi="Courier" w:cs="Courier"/>
+          <w:color w:val="000000"/>
+          <w:sz w:val="20"/>
+          <w:szCs w:val="20"/>
+          <w:lang w:val="en-US"/>
+        </w:rPr>
+        <w:t>title(</w:t>
+      </w:r>
+      <w:r>
+        <w:rPr>
+          <w:rFonts w:ascii="Courier" w:hAnsi="Courier" w:cs="Courier"/>
+          <w:color w:val="A020F0"/>
+          <w:sz w:val="20"/>
+          <w:szCs w:val="20"/>
+          <w:lang w:val="en-US"/>
+        </w:rPr>
+        <w:t>'Errors of the Newton Raphson and Fix point methods'</w:t>
+      </w:r>
+      <w:r>
+        <w:rPr>
+          <w:rFonts w:ascii="Courier" w:hAnsi="Courier" w:cs="Courier"/>
+          <w:color w:val="000000"/>
+          <w:sz w:val="20"/>
+          <w:szCs w:val="20"/>
+          <w:lang w:val="en-US"/>
+        </w:rPr>
+        <w:t>)</w:t>
+      </w:r>
+    </w:p>
+    <w:p>
+      <w:pPr>
+        <w:autoSpaceDE w:val="0"/>
+        <w:autoSpaceDN w:val="0"/>
+        <w:adjustRightInd w:val="0"/>
+        <w:ind w:left="360"/>
+        <w:rPr>
+          <w:rFonts w:ascii="Courier" w:hAnsi="Courier"/>
+          <w:lang w:val="en-US"/>
+        </w:rPr>
+      </w:pPr>
+      <w:proofErr w:type="spellStart"/>
+      <w:r>
+        <w:rPr>
+          <w:rFonts w:ascii="Courier" w:hAnsi="Courier" w:cs="Courier"/>
+          <w:color w:val="000000"/>
+          <w:sz w:val="20"/>
+          <w:szCs w:val="20"/>
+          <w:lang w:val="en-US"/>
+        </w:rPr>
+        <w:t>xlabel</w:t>
+      </w:r>
+      <w:proofErr w:type="spellEnd"/>
+      <w:r>
+        <w:rPr>
+          <w:rFonts w:ascii="Courier" w:hAnsi="Courier" w:cs="Courier"/>
+          <w:color w:val="000000"/>
+          <w:sz w:val="20"/>
+          <w:szCs w:val="20"/>
+          <w:lang w:val="en-US"/>
+        </w:rPr>
+        <w:t>(</w:t>
+      </w:r>
+      <w:r>
+        <w:rPr>
+          <w:rFonts w:ascii="Courier" w:hAnsi="Courier" w:cs="Courier"/>
+          <w:color w:val="A020F0"/>
+          <w:sz w:val="20"/>
+          <w:szCs w:val="20"/>
+          <w:lang w:val="en-US"/>
+        </w:rPr>
+        <w:t>'</w:t>
+      </w:r>
+      <w:proofErr w:type="spellStart"/>
+      <w:r>
+        <w:rPr>
+          <w:rFonts w:ascii="Courier" w:hAnsi="Courier" w:cs="Courier"/>
+          <w:color w:val="A020F0"/>
+          <w:sz w:val="20"/>
+          <w:szCs w:val="20"/>
+          <w:lang w:val="en-US"/>
+        </w:rPr>
+        <w:t>Itterations</w:t>
+      </w:r>
+      <w:proofErr w:type="spellEnd"/>
+      <w:r>
+        <w:rPr>
+          <w:rFonts w:ascii="Courier" w:hAnsi="Courier" w:cs="Courier"/>
+          <w:color w:val="A020F0"/>
+          <w:sz w:val="20"/>
+          <w:szCs w:val="20"/>
+          <w:lang w:val="en-US"/>
+        </w:rPr>
+        <w:t>'</w:t>
+      </w:r>
+      <w:r>
+        <w:rPr>
+          <w:rFonts w:ascii="Courier" w:hAnsi="Courier" w:cs="Courier"/>
+          <w:color w:val="000000"/>
+          <w:sz w:val="20"/>
+          <w:szCs w:val="20"/>
+          <w:lang w:val="en-US"/>
+        </w:rPr>
+        <w:t>)</w:t>
+      </w:r>
+    </w:p>
+    <w:p>
+      <w:pPr>
+        <w:autoSpaceDE w:val="0"/>
+        <w:autoSpaceDN w:val="0"/>
+        <w:adjustRightInd w:val="0"/>
+        <w:ind w:left="360"/>
+        <w:rPr>
+          <w:rFonts w:ascii="Courier" w:hAnsi="Courier"/>
+          <w:lang w:val="en-US"/>
+        </w:rPr>
+      </w:pPr>
+      <w:proofErr w:type="spellStart"/>
+      <w:r>
+        <w:rPr>
+          <w:rFonts w:ascii="Courier" w:hAnsi="Courier" w:cs="Courier"/>
+          <w:color w:val="000000"/>
+          <w:sz w:val="20"/>
+          <w:szCs w:val="20"/>
+          <w:lang w:val="en-US"/>
+        </w:rPr>
+        <w:t>ylabel</w:t>
+      </w:r>
+      <w:proofErr w:type="spellEnd"/>
+      <w:r>
+        <w:rPr>
+          <w:rFonts w:ascii="Courier" w:hAnsi="Courier" w:cs="Courier"/>
+          <w:color w:val="000000"/>
+          <w:sz w:val="20"/>
+          <w:szCs w:val="20"/>
+          <w:lang w:val="en-US"/>
+        </w:rPr>
+        <w:t>(</w:t>
+      </w:r>
+      <w:r>
+        <w:rPr>
+          <w:rFonts w:ascii="Courier" w:hAnsi="Courier" w:cs="Courier"/>
+          <w:color w:val="A020F0"/>
+          <w:sz w:val="20"/>
+          <w:szCs w:val="20"/>
+          <w:lang w:val="en-US"/>
+        </w:rPr>
+        <w:t>'Log error'</w:t>
+      </w:r>
+      <w:r>
+        <w:rPr>
+          <w:rFonts w:ascii="Courier" w:hAnsi="Courier" w:cs="Courier"/>
+          <w:color w:val="000000"/>
+          <w:sz w:val="20"/>
+          <w:szCs w:val="20"/>
+          <w:lang w:val="en-US"/>
+        </w:rPr>
+        <w:t>)</w:t>
+      </w:r>
+    </w:p>
+    <w:p>
+      <w:pPr>
+        <w:autoSpaceDE w:val="0"/>
+        <w:autoSpaceDN w:val="0"/>
+        <w:adjustRightInd w:val="0"/>
+        <w:ind w:left="360"/>
+        <w:rPr>
+          <w:rFonts w:ascii="Courier" w:hAnsi="Courier" w:cs="Courier"/>
+          <w:color w:val="000000"/>
+          <w:sz w:val="20"/>
+          <w:szCs w:val="20"/>
+          <w:lang w:val="en-US"/>
+        </w:rPr>
+      </w:pPr>
+      <w:r>
+        <w:rPr>
+          <w:rFonts w:ascii="Courier" w:hAnsi="Courier" w:cs="Courier"/>
+          <w:color w:val="000000"/>
+          <w:sz w:val="20"/>
+          <w:szCs w:val="20"/>
+          <w:lang w:val="en-US"/>
+        </w:rPr>
+        <w:t>legend({</w:t>
+      </w:r>
+      <w:r>
+        <w:rPr>
+          <w:rFonts w:ascii="Courier" w:hAnsi="Courier" w:cs="Courier"/>
+          <w:color w:val="A020F0"/>
+          <w:sz w:val="20"/>
+          <w:szCs w:val="20"/>
+          <w:lang w:val="en-US"/>
+        </w:rPr>
+        <w:t xml:space="preserve">'Newton </w:t>
+      </w:r>
+      <w:proofErr w:type="spellStart"/>
+      <w:r>
+        <w:rPr>
+          <w:rFonts w:ascii="Courier" w:hAnsi="Courier" w:cs="Courier"/>
+          <w:color w:val="A020F0"/>
+          <w:sz w:val="20"/>
+          <w:szCs w:val="20"/>
+          <w:lang w:val="en-US"/>
+        </w:rPr>
+        <w:t>Raphson'</w:t>
+      </w:r>
+      <w:r>
+        <w:rPr>
+          <w:rFonts w:ascii="Courier" w:hAnsi="Courier" w:cs="Courier"/>
+          <w:color w:val="000000"/>
+          <w:sz w:val="20"/>
+          <w:szCs w:val="20"/>
+          <w:lang w:val="en-US"/>
+        </w:rPr>
+        <w:t>,</w:t>
+      </w:r>
+      <w:r>
+        <w:rPr>
+          <w:rFonts w:ascii="Courier" w:hAnsi="Courier" w:cs="Courier"/>
+          <w:color w:val="A020F0"/>
+          <w:sz w:val="20"/>
+          <w:szCs w:val="20"/>
+          <w:lang w:val="en-US"/>
+        </w:rPr>
+        <w:t>'Fix</w:t>
+      </w:r>
+      <w:proofErr w:type="spellEnd"/>
+      <w:r>
+        <w:rPr>
+          <w:rFonts w:ascii="Courier" w:hAnsi="Courier" w:cs="Courier"/>
+          <w:color w:val="A020F0"/>
+          <w:sz w:val="20"/>
+          <w:szCs w:val="20"/>
+          <w:lang w:val="en-US"/>
+        </w:rPr>
+        <w:t xml:space="preserve"> Point'</w:t>
+      </w:r>
+      <w:r>
+        <w:rPr>
+          <w:rFonts w:ascii="Courier" w:hAnsi="Courier" w:cs="Courier"/>
+          <w:color w:val="000000"/>
+          <w:sz w:val="20"/>
+          <w:szCs w:val="20"/>
+          <w:lang w:val="en-US"/>
+        </w:rPr>
+        <w:t>},</w:t>
+      </w:r>
+      <w:r>
+        <w:rPr>
+          <w:rFonts w:ascii="Courier" w:hAnsi="Courier" w:cs="Courier"/>
+          <w:color w:val="A020F0"/>
+          <w:sz w:val="20"/>
+          <w:szCs w:val="20"/>
+          <w:lang w:val="en-US"/>
+        </w:rPr>
+        <w:t>'</w:t>
+      </w:r>
+      <w:proofErr w:type="spellStart"/>
+      <w:r>
+        <w:rPr>
+          <w:rFonts w:ascii="Courier" w:hAnsi="Courier" w:cs="Courier"/>
+          <w:color w:val="A020F0"/>
+          <w:sz w:val="20"/>
+          <w:szCs w:val="20"/>
+          <w:lang w:val="en-US"/>
+        </w:rPr>
+        <w:t>Location'</w:t>
+      </w:r>
+      <w:r>
+        <w:rPr>
+          <w:rFonts w:ascii="Courier" w:hAnsi="Courier" w:cs="Courier"/>
+          <w:color w:val="000000"/>
+          <w:sz w:val="20"/>
+          <w:szCs w:val="20"/>
+          <w:lang w:val="en-US"/>
+        </w:rPr>
+        <w:t>,</w:t>
+      </w:r>
+      <w:r>
+        <w:rPr>
+          <w:rFonts w:ascii="Courier" w:hAnsi="Courier" w:cs="Courier"/>
+          <w:color w:val="A020F0"/>
+          <w:sz w:val="20"/>
+          <w:szCs w:val="20"/>
+          <w:lang w:val="en-US"/>
+        </w:rPr>
+        <w:t>'southwest</w:t>
+      </w:r>
+      <w:proofErr w:type="spellEnd"/>
+      <w:r>
+        <w:rPr>
+          <w:rFonts w:ascii="Courier" w:hAnsi="Courier" w:cs="Courier"/>
+          <w:color w:val="A020F0"/>
+          <w:sz w:val="20"/>
+          <w:szCs w:val="20"/>
+          <w:lang w:val="en-US"/>
+        </w:rPr>
+        <w:t>'</w:t>
+      </w:r>
+      <w:r>
+        <w:rPr>
+          <w:rFonts w:ascii="Courier" w:hAnsi="Courier" w:cs="Courier"/>
+          <w:color w:val="000000"/>
+          <w:sz w:val="20"/>
+          <w:szCs w:val="20"/>
+          <w:lang w:val="en-US"/>
+        </w:rPr>
+        <w:t>)</w:t>
+      </w:r>
+    </w:p>
+    <w:p>
+      <w:pPr>
+        <w:autoSpaceDE w:val="0"/>
+        <w:autoSpaceDN w:val="0"/>
+        <w:adjustRightInd w:val="0"/>
+        <w:ind w:left="360"/>
+        <w:rPr>
+          <w:rFonts w:ascii="Courier" w:hAnsi="Courier" w:cs="Courier"/>
+          <w:color w:val="000000"/>
+          <w:sz w:val="20"/>
+          <w:szCs w:val="20"/>
+          <w:lang w:val="en-US"/>
+        </w:rPr>
+      </w:pPr>
+    </w:p>
+    <w:p>
+      <w:pPr>
+        <w:autoSpaceDE w:val="0"/>
+        <w:autoSpaceDN w:val="0"/>
+        <w:adjustRightInd w:val="0"/>
+        <w:ind w:left="360"/>
+        <w:rPr>
+          <w:rFonts w:cstheme="minorHAnsi"/>
+        </w:rPr>
+      </w:pPr>
+      <w:r>
+        <w:rPr>
+          <w:rFonts w:cstheme="minorHAnsi"/>
+          <w:color w:val="000000"/>
+          <w:szCs w:val="20"/>
+        </w:rPr>
+        <w:t xml:space="preserve">Vilket gav </w:t>
+      </w:r>
+      <w:proofErr w:type="spellStart"/>
+      <w:r>
+        <w:rPr>
+          <w:rFonts w:cstheme="minorHAnsi"/>
+          <w:color w:val="000000"/>
+          <w:szCs w:val="20"/>
+        </w:rPr>
+        <w:t>plotten</w:t>
+      </w:r>
+      <w:proofErr w:type="spellEnd"/>
+      <w:r>
+        <w:rPr>
+          <w:rFonts w:cstheme="minorHAnsi"/>
+          <w:color w:val="000000"/>
+          <w:szCs w:val="20"/>
+        </w:rPr>
+        <w:t xml:space="preserve">: </w:t>
+      </w:r>
+    </w:p>
+    <w:p>
+      <w:r>
+        <w:rPr>
+          <w:noProof/>
+        </w:rPr>
+        <w:drawing>
+          <wp:inline distT="0" distB="0" distL="0" distR="0">
+            <wp:extent cx="3195484" cy="2396789"/>
+            <wp:effectExtent l="0" t="0" r="5080" b="3810"/>
+            <wp:docPr id="6" name="Picture 6"/>
+            <wp:cNvGraphicFramePr>
+              <a:graphicFrameLocks xmlns:a="http://schemas.openxmlformats.org/drawingml/2006/main" noChangeAspect="1"/>
+            </wp:cNvGraphicFramePr>
+            <a:graphic xmlns:a="http://schemas.openxmlformats.org/drawingml/2006/main">
+              <a:graphicData uri="http://schemas.openxmlformats.org/drawingml/2006/picture">
+                <pic:pic xmlns:pic="http://schemas.openxmlformats.org/drawingml/2006/picture">
+                  <pic:nvPicPr>
+                    <pic:cNvPr id="6" name="assignment1d_en.jpg"/>
+                    <pic:cNvPicPr/>
+                  </pic:nvPicPr>
+                  <pic:blipFill>
+                    <a:blip r:embed="rId8" cstate="print">
+                      <a:extLst>
+                        <a:ext uri="{28A0092B-C50C-407E-A947-70E740481C1C}">
+                          <a14:useLocalDpi xmlns:a14="http://schemas.microsoft.com/office/drawing/2010/main" val="0"/>
+                        </a:ext>
+                      </a:extLst>
+                    </a:blip>
+                    <a:stretch>
+                      <a:fillRect/>
+                    </a:stretch>
+                  </pic:blipFill>
+                  <pic:spPr>
+                    <a:xfrm>
+                      <a:off x="0" y="0"/>
+                      <a:ext cx="3213985" cy="2410666"/>
+                    </a:xfrm>
+                    <a:prstGeom prst="rect">
+                      <a:avLst/>
+                    </a:prstGeom>
+                  </pic:spPr>
+                </pic:pic>
+              </a:graphicData>
+            </a:graphic>
+          </wp:inline>
+        </w:drawing>
+      </w:r>
+    </w:p>
+    <w:p>
       <w:bookmarkStart w:id="0" w:name="_GoBack"/>
       <w:bookmarkEnd w:id="0"/>
     </w:p>
-    <w:p/>
     <w:sectPr>
       <w:pgSz w:w="11900" w:h="16840"/>
       <w:pgMar w:top="1417" w:right="1417" w:bottom="1417" w:left="1417" w:header="708" w:footer="708" w:gutter="0"/>
@@ -519,7 +4787,7 @@
 <file path=word/numbering.xml><?xml version="1.0" encoding="utf-8"?>
 <w:numbering xmlns:wpc="http://schemas.microsoft.com/office/word/2010/wordprocessingCanvas" xmlns:cx="http://schemas.microsoft.com/office/drawing/2014/chartex" xmlns:cx1="http://schemas.microsoft.com/office/drawing/2015/9/8/chartex" xmlns:cx2="http://schemas.microsoft.com/office/drawing/2015/10/21/chartex" xmlns:cx3="http://schemas.microsoft.com/office/drawing/2016/5/9/chartex" xmlns:cx4="http://schemas.microsoft.com/office/drawing/2016/5/10/chartex" xmlns:cx5="http://schemas.microsoft.com/office/drawing/2016/5/11/chartex" xmlns:cx6="http://schemas.microsoft.com/office/drawing/2016/5/12/chartex" xmlns:cx7="http://schemas.microsoft.com/office/drawing/2016/5/13/chartex" xmlns:cx8="http://schemas.microsoft.com/office/drawing/2016/5/14/chartex" xmlns:mc="http://schemas.openxmlformats.org/markup-compatibility/2006" xmlns:aink="http://schemas.microsoft.com/office/drawing/2016/ink" xmlns:am3d="http://schemas.microsoft.com/office/drawing/2017/model3d" xmlns:o="urn:schemas-microsoft-com:office:office" xmlns:r="http://schemas.openxmlformats.org/officeDocument/2006/relationships" xmlns:m="http://schemas.openxmlformats.org/officeDocument/2006/math" xmlns:v="urn:schemas-microsoft-com:vml" xmlns:wp14="http://schemas.microsoft.com/office/word/2010/wordprocessingDrawing" xmlns:wp="http://schemas.openxmlformats.org/drawingml/2006/wordprocessingDrawing" xmlns:w10="urn:schemas-microsoft-com:office:word" xmlns:w="http://schemas.openxmlformats.org/wordprocessingml/2006/main" xmlns:w14="http://schemas.microsoft.com/office/word/2010/wordml" xmlns:w15="http://schemas.microsoft.com/office/word/2012/wordml" xmlns:w16cid="http://schemas.microsoft.com/office/word/2016/wordml/cid" xmlns:w16se="http://schemas.microsoft.com/office/word/2015/wordml/symex" xmlns:wpg="http://schemas.microsoft.com/office/word/2010/wordprocessingGroup" xmlns:wpi="http://schemas.microsoft.com/office/word/2010/wordprocessingInk" xmlns:wne="http://schemas.microsoft.com/office/word/2006/wordml" xmlns:wps="http://schemas.microsoft.com/office/word/2010/wordprocessingShape" mc:Ignorable="w14 w15 w16se w16cid wp14">
   <w:abstractNum w:abstractNumId="0" w15:restartNumberingAfterBreak="0">
-    <w:nsid w:val="29DF0E90"/>
+    <w:nsid w:val="09F83203"/>
     <w:multiLevelType w:val="hybridMultilevel"/>
     <w:tmpl w:val="55BC5FF6"/>
     <w:lvl w:ilvl="0" w:tplc="0409000F">
@@ -528,7 +4796,7 @@
       <w:lvlText w:val="%1."/>
       <w:lvlJc w:val="left"/>
       <w:pPr>
-        <w:ind w:left="720" w:hanging="360"/>
+        <w:ind w:left="360" w:hanging="360"/>
       </w:pPr>
       <w:rPr>
         <w:rFonts w:hint="default"/>
@@ -540,7 +4808,7 @@
       <w:lvlText w:val="%2."/>
       <w:lvlJc w:val="left"/>
       <w:pPr>
-        <w:ind w:left="1440" w:hanging="360"/>
+        <w:ind w:left="1080" w:hanging="360"/>
       </w:pPr>
     </w:lvl>
     <w:lvl w:ilvl="2" w:tplc="0409001B" w:tentative="1">
@@ -549,7 +4817,7 @@
       <w:lvlText w:val="%3."/>
       <w:lvlJc w:val="right"/>
       <w:pPr>
-        <w:ind w:left="2160" w:hanging="180"/>
+        <w:ind w:left="1800" w:hanging="180"/>
       </w:pPr>
     </w:lvl>
     <w:lvl w:ilvl="3" w:tplc="0409000F" w:tentative="1">
@@ -558,7 +4826,7 @@
       <w:lvlText w:val="%4."/>
       <w:lvlJc w:val="left"/>
       <w:pPr>
-        <w:ind w:left="2880" w:hanging="360"/>
+        <w:ind w:left="2520" w:hanging="360"/>
       </w:pPr>
     </w:lvl>
     <w:lvl w:ilvl="4" w:tplc="04090019" w:tentative="1">
@@ -567,7 +4835,7 @@
       <w:lvlText w:val="%5."/>
       <w:lvlJc w:val="left"/>
       <w:pPr>
-        <w:ind w:left="3600" w:hanging="360"/>
+        <w:ind w:left="3240" w:hanging="360"/>
       </w:pPr>
     </w:lvl>
     <w:lvl w:ilvl="5" w:tplc="0409001B" w:tentative="1">
@@ -576,7 +4844,7 @@
       <w:lvlText w:val="%6."/>
       <w:lvlJc w:val="right"/>
       <w:pPr>
-        <w:ind w:left="4320" w:hanging="180"/>
+        <w:ind w:left="3960" w:hanging="180"/>
       </w:pPr>
     </w:lvl>
     <w:lvl w:ilvl="6" w:tplc="0409000F" w:tentative="1">
@@ -585,7 +4853,7 @@
       <w:lvlText w:val="%7."/>
       <w:lvlJc w:val="left"/>
       <w:pPr>
-        <w:ind w:left="5040" w:hanging="360"/>
+        <w:ind w:left="4680" w:hanging="360"/>
       </w:pPr>
     </w:lvl>
     <w:lvl w:ilvl="7" w:tplc="04090019" w:tentative="1">
@@ -594,7 +4862,7 @@
       <w:lvlText w:val="%8."/>
       <w:lvlJc w:val="left"/>
       <w:pPr>
-        <w:ind w:left="5760" w:hanging="360"/>
+        <w:ind w:left="5400" w:hanging="360"/>
       </w:pPr>
     </w:lvl>
     <w:lvl w:ilvl="8" w:tplc="0409001B" w:tentative="1">
@@ -603,11 +4871,103 @@
       <w:lvlText w:val="%9."/>
       <w:lvlJc w:val="right"/>
       <w:pPr>
+        <w:ind w:left="6120" w:hanging="180"/>
+      </w:pPr>
+    </w:lvl>
+  </w:abstractNum>
+  <w:abstractNum w:abstractNumId="1" w15:restartNumberingAfterBreak="0">
+    <w:nsid w:val="29DF0E90"/>
+    <w:multiLevelType w:val="hybridMultilevel"/>
+    <w:tmpl w:val="92D8F69C"/>
+    <w:lvl w:ilvl="0" w:tplc="0409000F">
+      <w:start w:val="1"/>
+      <w:numFmt w:val="decimal"/>
+      <w:lvlText w:val="%1."/>
+      <w:lvlJc w:val="left"/>
+      <w:pPr>
+        <w:ind w:left="720" w:hanging="360"/>
+      </w:pPr>
+      <w:rPr>
+        <w:rFonts w:hint="default"/>
+      </w:rPr>
+    </w:lvl>
+    <w:lvl w:ilvl="1" w:tplc="04090019" w:tentative="1">
+      <w:start w:val="1"/>
+      <w:numFmt w:val="lowerLetter"/>
+      <w:lvlText w:val="%2."/>
+      <w:lvlJc w:val="left"/>
+      <w:pPr>
+        <w:ind w:left="1440" w:hanging="360"/>
+      </w:pPr>
+    </w:lvl>
+    <w:lvl w:ilvl="2" w:tplc="0409001B" w:tentative="1">
+      <w:start w:val="1"/>
+      <w:numFmt w:val="lowerRoman"/>
+      <w:lvlText w:val="%3."/>
+      <w:lvlJc w:val="right"/>
+      <w:pPr>
+        <w:ind w:left="2160" w:hanging="180"/>
+      </w:pPr>
+    </w:lvl>
+    <w:lvl w:ilvl="3" w:tplc="0409000F" w:tentative="1">
+      <w:start w:val="1"/>
+      <w:numFmt w:val="decimal"/>
+      <w:lvlText w:val="%4."/>
+      <w:lvlJc w:val="left"/>
+      <w:pPr>
+        <w:ind w:left="2880" w:hanging="360"/>
+      </w:pPr>
+    </w:lvl>
+    <w:lvl w:ilvl="4" w:tplc="04090019" w:tentative="1">
+      <w:start w:val="1"/>
+      <w:numFmt w:val="lowerLetter"/>
+      <w:lvlText w:val="%5."/>
+      <w:lvlJc w:val="left"/>
+      <w:pPr>
+        <w:ind w:left="3600" w:hanging="360"/>
+      </w:pPr>
+    </w:lvl>
+    <w:lvl w:ilvl="5" w:tplc="0409001B" w:tentative="1">
+      <w:start w:val="1"/>
+      <w:numFmt w:val="lowerRoman"/>
+      <w:lvlText w:val="%6."/>
+      <w:lvlJc w:val="right"/>
+      <w:pPr>
+        <w:ind w:left="4320" w:hanging="180"/>
+      </w:pPr>
+    </w:lvl>
+    <w:lvl w:ilvl="6" w:tplc="0409000F" w:tentative="1">
+      <w:start w:val="1"/>
+      <w:numFmt w:val="decimal"/>
+      <w:lvlText w:val="%7."/>
+      <w:lvlJc w:val="left"/>
+      <w:pPr>
+        <w:ind w:left="5040" w:hanging="360"/>
+      </w:pPr>
+    </w:lvl>
+    <w:lvl w:ilvl="7" w:tplc="04090019" w:tentative="1">
+      <w:start w:val="1"/>
+      <w:numFmt w:val="lowerLetter"/>
+      <w:lvlText w:val="%8."/>
+      <w:lvlJc w:val="left"/>
+      <w:pPr>
+        <w:ind w:left="5760" w:hanging="360"/>
+      </w:pPr>
+    </w:lvl>
+    <w:lvl w:ilvl="8" w:tplc="0409001B" w:tentative="1">
+      <w:start w:val="1"/>
+      <w:numFmt w:val="lowerRoman"/>
+      <w:lvlText w:val="%9."/>
+      <w:lvlJc w:val="right"/>
+      <w:pPr>
         <w:ind w:left="6480" w:hanging="180"/>
       </w:pPr>
     </w:lvl>
   </w:abstractNum>
   <w:num w:numId="1">
+    <w:abstractNumId w:val="1"/>
+  </w:num>
+  <w:num w:numId="2">
     <w:abstractNumId w:val="0"/>
   </w:num>
 </w:numbering>
@@ -1156,6 +5516,20 @@
       <w:contextualSpacing/>
     </w:pPr>
   </w:style>
+  <w:style w:type="paragraph" w:styleId="NormalWeb">
+    <w:name w:val="Normal (Web)"/>
+    <w:basedOn w:val="Normal"/>
+    <w:uiPriority w:val="99"/>
+    <w:semiHidden/>
+    <w:unhideWhenUsed/>
+    <w:rsid w:val="008A3023"/>
+    <w:pPr>
+      <w:spacing w:before="100" w:beforeAutospacing="1" w:after="100" w:afterAutospacing="1"/>
+    </w:pPr>
+    <w:rPr>
+      <w:rFonts w:ascii="Times New Roman" w:eastAsia="Times New Roman" w:hAnsi="Times New Roman" w:cs="Times New Roman"/>
+    </w:rPr>
+  </w:style>
 </w:styles>
 </file>
 

</xml_diff>

<commit_message>
assignment2 convergense order added (might not work too well though...)
</commit_message>
<xml_diff>
--- a/Nummen Lab 2.docx
+++ b/Nummen Lab 2.docx
@@ -3430,6 +3430,811 @@
     </w:p>
     <w:p>
       <w:pPr>
+        <w:autoSpaceDE w:val="0"/>
+        <w:autoSpaceDN w:val="0"/>
+        <w:adjustRightInd w:val="0"/>
+        <w:rPr>
+          <w:rFonts w:ascii="Courier" w:eastAsiaTheme="minorHAnsi" w:hAnsi="Courier" w:cstheme="minorBidi"/>
+          <w:lang w:val="en-US"/>
+        </w:rPr>
+      </w:pPr>
+      <w:r>
+        <w:rPr>
+          <w:rFonts w:ascii="Courier" w:eastAsiaTheme="minorHAnsi" w:hAnsi="Courier" w:cs="Courier"/>
+          <w:color w:val="228B22"/>
+          <w:sz w:val="20"/>
+          <w:szCs w:val="20"/>
+          <w:lang w:val="en-US"/>
+        </w:rPr>
+        <w:lastRenderedPageBreak/>
+        <w:t>% For plotting the order of convergence</w:t>
+      </w:r>
+    </w:p>
+    <w:p>
+      <w:pPr>
+        <w:autoSpaceDE w:val="0"/>
+        <w:autoSpaceDN w:val="0"/>
+        <w:adjustRightInd w:val="0"/>
+        <w:rPr>
+          <w:rFonts w:ascii="Courier" w:eastAsiaTheme="minorHAnsi" w:hAnsi="Courier" w:cstheme="minorBidi"/>
+          <w:lang w:val="en-US"/>
+        </w:rPr>
+      </w:pPr>
+      <w:r>
+        <w:rPr>
+          <w:rFonts w:ascii="Courier" w:eastAsiaTheme="minorHAnsi" w:hAnsi="Courier" w:cs="Courier"/>
+          <w:color w:val="000000"/>
+          <w:sz w:val="20"/>
+          <w:szCs w:val="20"/>
+          <w:lang w:val="en-US"/>
+        </w:rPr>
+        <w:t>newton_convergence_error_1 = error_newton_vector(1:end-1);</w:t>
+      </w:r>
+    </w:p>
+    <w:p>
+      <w:pPr>
+        <w:autoSpaceDE w:val="0"/>
+        <w:autoSpaceDN w:val="0"/>
+        <w:adjustRightInd w:val="0"/>
+        <w:rPr>
+          <w:rFonts w:ascii="Courier" w:eastAsiaTheme="minorHAnsi" w:hAnsi="Courier" w:cstheme="minorBidi"/>
+          <w:lang w:val="en-US"/>
+        </w:rPr>
+      </w:pPr>
+      <w:r>
+        <w:rPr>
+          <w:rFonts w:ascii="Courier" w:eastAsiaTheme="minorHAnsi" w:hAnsi="Courier" w:cs="Courier"/>
+          <w:color w:val="000000"/>
+          <w:sz w:val="20"/>
+          <w:szCs w:val="20"/>
+          <w:lang w:val="en-US"/>
+        </w:rPr>
+        <w:t>newton_convergence_error_2 = error_newton_vector(2:end);</w:t>
+      </w:r>
+    </w:p>
+    <w:p>
+      <w:pPr>
+        <w:autoSpaceDE w:val="0"/>
+        <w:autoSpaceDN w:val="0"/>
+        <w:adjustRightInd w:val="0"/>
+        <w:rPr>
+          <w:rFonts w:ascii="Courier" w:eastAsiaTheme="minorHAnsi" w:hAnsi="Courier" w:cstheme="minorBidi"/>
+          <w:lang w:val="en-US"/>
+        </w:rPr>
+      </w:pPr>
+      <w:r>
+        <w:rPr>
+          <w:rFonts w:ascii="Courier" w:eastAsiaTheme="minorHAnsi" w:hAnsi="Courier" w:cs="Courier"/>
+          <w:color w:val="000000"/>
+          <w:sz w:val="20"/>
+          <w:szCs w:val="20"/>
+          <w:lang w:val="en-US"/>
+        </w:rPr>
+        <w:t>fix_convergence_error_1 = error_fix_vector(1:end-1);</w:t>
+      </w:r>
+    </w:p>
+    <w:p>
+      <w:pPr>
+        <w:autoSpaceDE w:val="0"/>
+        <w:autoSpaceDN w:val="0"/>
+        <w:adjustRightInd w:val="0"/>
+        <w:rPr>
+          <w:rFonts w:ascii="Courier" w:eastAsiaTheme="minorHAnsi" w:hAnsi="Courier" w:cstheme="minorBidi"/>
+          <w:lang w:val="en-US"/>
+        </w:rPr>
+      </w:pPr>
+      <w:r>
+        <w:rPr>
+          <w:rFonts w:ascii="Courier" w:eastAsiaTheme="minorHAnsi" w:hAnsi="Courier" w:cs="Courier"/>
+          <w:color w:val="000000"/>
+          <w:sz w:val="20"/>
+          <w:szCs w:val="20"/>
+          <w:lang w:val="en-US"/>
+        </w:rPr>
+        <w:t>fix_convergence_error_2 = error_fix_vector(2:end);</w:t>
+      </w:r>
+    </w:p>
+    <w:p>
+      <w:pPr>
+        <w:autoSpaceDE w:val="0"/>
+        <w:autoSpaceDN w:val="0"/>
+        <w:adjustRightInd w:val="0"/>
+        <w:rPr>
+          <w:rFonts w:ascii="Courier" w:eastAsiaTheme="minorHAnsi" w:hAnsi="Courier" w:cstheme="minorBidi"/>
+          <w:lang w:val="en-US"/>
+        </w:rPr>
+      </w:pPr>
+    </w:p>
+    <w:p>
+      <w:pPr>
+        <w:autoSpaceDE w:val="0"/>
+        <w:autoSpaceDN w:val="0"/>
+        <w:adjustRightInd w:val="0"/>
+        <w:rPr>
+          <w:rFonts w:ascii="Courier" w:eastAsiaTheme="minorHAnsi" w:hAnsi="Courier" w:cs="Courier"/>
+          <w:color w:val="000000"/>
+          <w:sz w:val="20"/>
+          <w:szCs w:val="20"/>
+          <w:lang w:val="en-US"/>
+        </w:rPr>
+      </w:pPr>
+    </w:p>
+    <w:p>
+      <w:pPr>
+        <w:autoSpaceDE w:val="0"/>
+        <w:autoSpaceDN w:val="0"/>
+        <w:adjustRightInd w:val="0"/>
+        <w:rPr>
+          <w:rFonts w:ascii="Courier" w:eastAsiaTheme="minorHAnsi" w:hAnsi="Courier" w:cstheme="minorBidi"/>
+          <w:lang w:val="en-US"/>
+        </w:rPr>
+      </w:pPr>
+      <w:r>
+        <w:rPr>
+          <w:rFonts w:ascii="Courier" w:eastAsiaTheme="minorHAnsi" w:hAnsi="Courier" w:cs="Courier"/>
+          <w:color w:val="000000"/>
+          <w:sz w:val="20"/>
+          <w:szCs w:val="20"/>
+          <w:lang w:val="en-US"/>
+        </w:rPr>
+        <w:t>figure(2)</w:t>
+      </w:r>
+    </w:p>
+    <w:p>
+      <w:pPr>
+        <w:autoSpaceDE w:val="0"/>
+        <w:autoSpaceDN w:val="0"/>
+        <w:adjustRightInd w:val="0"/>
+        <w:rPr>
+          <w:rFonts w:ascii="Courier" w:eastAsiaTheme="minorHAnsi" w:hAnsi="Courier" w:cstheme="minorBidi"/>
+          <w:lang w:val="en-US"/>
+        </w:rPr>
+      </w:pPr>
+      <w:r>
+        <w:rPr>
+          <w:rFonts w:ascii="Courier" w:eastAsiaTheme="minorHAnsi" w:hAnsi="Courier" w:cs="Courier"/>
+          <w:color w:val="000000"/>
+          <w:sz w:val="20"/>
+          <w:szCs w:val="20"/>
+          <w:lang w:val="en-US"/>
+        </w:rPr>
+        <w:t>x = fix_convergence_error_2;</w:t>
+      </w:r>
+    </w:p>
+    <w:p>
+      <w:pPr>
+        <w:autoSpaceDE w:val="0"/>
+        <w:autoSpaceDN w:val="0"/>
+        <w:adjustRightInd w:val="0"/>
+        <w:rPr>
+          <w:rFonts w:ascii="Courier" w:eastAsiaTheme="minorHAnsi" w:hAnsi="Courier" w:cstheme="minorBidi"/>
+          <w:lang w:val="en-US"/>
+        </w:rPr>
+      </w:pPr>
+      <w:r>
+        <w:rPr>
+          <w:rFonts w:ascii="Courier" w:eastAsiaTheme="minorHAnsi" w:hAnsi="Courier" w:cs="Courier"/>
+          <w:color w:val="000000"/>
+          <w:sz w:val="20"/>
+          <w:szCs w:val="20"/>
+          <w:lang w:val="en-US"/>
+        </w:rPr>
+        <w:t>X = x(1:end-1);</w:t>
+      </w:r>
+    </w:p>
+    <w:p>
+      <w:pPr>
+        <w:autoSpaceDE w:val="0"/>
+        <w:autoSpaceDN w:val="0"/>
+        <w:adjustRightInd w:val="0"/>
+        <w:rPr>
+          <w:rFonts w:ascii="Courier" w:eastAsiaTheme="minorHAnsi" w:hAnsi="Courier" w:cstheme="minorBidi"/>
+          <w:lang w:val="en-US"/>
+        </w:rPr>
+      </w:pPr>
+      <w:r>
+        <w:rPr>
+          <w:rFonts w:ascii="Courier" w:eastAsiaTheme="minorHAnsi" w:hAnsi="Courier" w:cs="Courier"/>
+          <w:color w:val="000000"/>
+          <w:sz w:val="20"/>
+          <w:szCs w:val="20"/>
+          <w:lang w:val="en-US"/>
+        </w:rPr>
+        <w:t>loglog(newton_convergence_error_2, newton_convergence_error_1)</w:t>
+      </w:r>
+    </w:p>
+    <w:p>
+      <w:pPr>
+        <w:autoSpaceDE w:val="0"/>
+        <w:autoSpaceDN w:val="0"/>
+        <w:adjustRightInd w:val="0"/>
+        <w:rPr>
+          <w:rFonts w:ascii="Courier" w:eastAsiaTheme="minorHAnsi" w:hAnsi="Courier" w:cstheme="minorBidi"/>
+          <w:lang w:val="en-US"/>
+        </w:rPr>
+      </w:pPr>
+      <w:r>
+        <w:rPr>
+          <w:rFonts w:ascii="Courier" w:eastAsiaTheme="minorHAnsi" w:hAnsi="Courier" w:cs="Courier"/>
+          <w:color w:val="000000"/>
+          <w:sz w:val="20"/>
+          <w:szCs w:val="20"/>
+          <w:lang w:val="en-US"/>
+        </w:rPr>
+        <w:t xml:space="preserve">hold </w:t>
+      </w:r>
+      <w:r>
+        <w:rPr>
+          <w:rFonts w:ascii="Courier" w:eastAsiaTheme="minorHAnsi" w:hAnsi="Courier" w:cs="Courier"/>
+          <w:color w:val="A020F0"/>
+          <w:sz w:val="20"/>
+          <w:szCs w:val="20"/>
+          <w:lang w:val="en-US"/>
+        </w:rPr>
+        <w:t>on</w:t>
+      </w:r>
+    </w:p>
+    <w:p>
+      <w:pPr>
+        <w:autoSpaceDE w:val="0"/>
+        <w:autoSpaceDN w:val="0"/>
+        <w:adjustRightInd w:val="0"/>
+        <w:rPr>
+          <w:rFonts w:ascii="Courier" w:eastAsiaTheme="minorHAnsi" w:hAnsi="Courier" w:cstheme="minorBidi"/>
+          <w:lang w:val="en-US"/>
+        </w:rPr>
+      </w:pPr>
+      <w:r>
+        <w:rPr>
+          <w:rFonts w:ascii="Courier" w:eastAsiaTheme="minorHAnsi" w:hAnsi="Courier" w:cs="Courier"/>
+          <w:color w:val="000000"/>
+          <w:sz w:val="20"/>
+          <w:szCs w:val="20"/>
+          <w:lang w:val="en-US"/>
+        </w:rPr>
+        <w:t>loglog(fix_convergence_error_2, fix_convergence_error_1)</w:t>
+      </w:r>
+    </w:p>
+    <w:p>
+      <w:pPr>
+        <w:autoSpaceDE w:val="0"/>
+        <w:autoSpaceDN w:val="0"/>
+        <w:adjustRightInd w:val="0"/>
+        <w:rPr>
+          <w:rFonts w:ascii="Courier" w:eastAsiaTheme="minorHAnsi" w:hAnsi="Courier" w:cstheme="minorBidi"/>
+          <w:lang w:val="en-US"/>
+        </w:rPr>
+      </w:pPr>
+      <w:r>
+        <w:rPr>
+          <w:rFonts w:ascii="Courier" w:eastAsiaTheme="minorHAnsi" w:hAnsi="Courier" w:cs="Courier"/>
+          <w:color w:val="000000"/>
+          <w:sz w:val="20"/>
+          <w:szCs w:val="20"/>
+          <w:lang w:val="en-US"/>
+        </w:rPr>
+        <w:t xml:space="preserve">hold </w:t>
+      </w:r>
+      <w:r>
+        <w:rPr>
+          <w:rFonts w:ascii="Courier" w:eastAsiaTheme="minorHAnsi" w:hAnsi="Courier" w:cs="Courier"/>
+          <w:color w:val="A020F0"/>
+          <w:sz w:val="20"/>
+          <w:szCs w:val="20"/>
+          <w:lang w:val="en-US"/>
+        </w:rPr>
+        <w:t>on</w:t>
+      </w:r>
+    </w:p>
+    <w:p>
+      <w:pPr>
+        <w:autoSpaceDE w:val="0"/>
+        <w:autoSpaceDN w:val="0"/>
+        <w:adjustRightInd w:val="0"/>
+        <w:rPr>
+          <w:rFonts w:ascii="Courier" w:eastAsiaTheme="minorHAnsi" w:hAnsi="Courier" w:cstheme="minorBidi"/>
+          <w:lang w:val="en-US"/>
+        </w:rPr>
+      </w:pPr>
+      <w:r>
+        <w:rPr>
+          <w:rFonts w:ascii="Courier" w:eastAsiaTheme="minorHAnsi" w:hAnsi="Courier" w:cs="Courier"/>
+          <w:color w:val="000000"/>
+          <w:sz w:val="20"/>
+          <w:szCs w:val="20"/>
+          <w:lang w:val="en-US"/>
+        </w:rPr>
+        <w:t xml:space="preserve">loglog(X, 1e0*X, </w:t>
+      </w:r>
+      <w:r>
+        <w:rPr>
+          <w:rFonts w:ascii="Courier" w:eastAsiaTheme="minorHAnsi" w:hAnsi="Courier" w:cs="Courier"/>
+          <w:color w:val="A020F0"/>
+          <w:sz w:val="20"/>
+          <w:szCs w:val="20"/>
+          <w:lang w:val="en-US"/>
+        </w:rPr>
+        <w:t>'--'</w:t>
+      </w:r>
+      <w:r>
+        <w:rPr>
+          <w:rFonts w:ascii="Courier" w:eastAsiaTheme="minorHAnsi" w:hAnsi="Courier" w:cs="Courier"/>
+          <w:color w:val="000000"/>
+          <w:sz w:val="20"/>
+          <w:szCs w:val="20"/>
+          <w:lang w:val="en-US"/>
+        </w:rPr>
+        <w:t xml:space="preserve">, X, 1e3*X.^2, </w:t>
+      </w:r>
+      <w:r>
+        <w:rPr>
+          <w:rFonts w:ascii="Courier" w:eastAsiaTheme="minorHAnsi" w:hAnsi="Courier" w:cs="Courier"/>
+          <w:color w:val="A020F0"/>
+          <w:sz w:val="20"/>
+          <w:szCs w:val="20"/>
+          <w:lang w:val="en-US"/>
+        </w:rPr>
+        <w:t>'--'</w:t>
+      </w:r>
+      <w:r>
+        <w:rPr>
+          <w:rFonts w:ascii="Courier" w:eastAsiaTheme="minorHAnsi" w:hAnsi="Courier" w:cs="Courier"/>
+          <w:color w:val="000000"/>
+          <w:sz w:val="20"/>
+          <w:szCs w:val="20"/>
+          <w:lang w:val="en-US"/>
+        </w:rPr>
+        <w:t xml:space="preserve">, X, 3e0*X.^(1/2), </w:t>
+      </w:r>
+      <w:r>
+        <w:rPr>
+          <w:rFonts w:ascii="Courier" w:eastAsiaTheme="minorHAnsi" w:hAnsi="Courier" w:cs="Courier"/>
+          <w:color w:val="A020F0"/>
+          <w:sz w:val="20"/>
+          <w:szCs w:val="20"/>
+          <w:lang w:val="en-US"/>
+        </w:rPr>
+        <w:t>'--'</w:t>
+      </w:r>
+      <w:r>
+        <w:rPr>
+          <w:rFonts w:ascii="Courier" w:eastAsiaTheme="minorHAnsi" w:hAnsi="Courier" w:cs="Courier"/>
+          <w:color w:val="000000"/>
+          <w:sz w:val="20"/>
+          <w:szCs w:val="20"/>
+          <w:lang w:val="en-US"/>
+        </w:rPr>
+        <w:t xml:space="preserve">, X, 5e-1*X.^(1/3), </w:t>
+      </w:r>
+      <w:r>
+        <w:rPr>
+          <w:rFonts w:ascii="Courier" w:eastAsiaTheme="minorHAnsi" w:hAnsi="Courier" w:cs="Courier"/>
+          <w:color w:val="A020F0"/>
+          <w:sz w:val="20"/>
+          <w:szCs w:val="20"/>
+          <w:lang w:val="en-US"/>
+        </w:rPr>
+        <w:t>'--'</w:t>
+      </w:r>
+      <w:r>
+        <w:rPr>
+          <w:rFonts w:ascii="Courier" w:eastAsiaTheme="minorHAnsi" w:hAnsi="Courier" w:cs="Courier"/>
+          <w:color w:val="000000"/>
+          <w:sz w:val="20"/>
+          <w:szCs w:val="20"/>
+          <w:lang w:val="en-US"/>
+        </w:rPr>
+        <w:t>)</w:t>
+      </w:r>
+    </w:p>
+    <w:p>
+      <w:pPr>
+        <w:autoSpaceDE w:val="0"/>
+        <w:autoSpaceDN w:val="0"/>
+        <w:adjustRightInd w:val="0"/>
+        <w:rPr>
+          <w:rFonts w:ascii="Courier" w:eastAsiaTheme="minorHAnsi" w:hAnsi="Courier" w:cstheme="minorBidi"/>
+          <w:lang w:val="en-US"/>
+        </w:rPr>
+      </w:pPr>
+      <w:r>
+        <w:rPr>
+          <w:rFonts w:ascii="Courier" w:eastAsiaTheme="minorHAnsi" w:hAnsi="Courier" w:cs="Courier"/>
+          <w:color w:val="000000"/>
+          <w:sz w:val="20"/>
+          <w:szCs w:val="20"/>
+          <w:lang w:val="en-US"/>
+        </w:rPr>
+        <w:t>title(</w:t>
+      </w:r>
+      <w:r>
+        <w:rPr>
+          <w:rFonts w:ascii="Courier" w:eastAsiaTheme="minorHAnsi" w:hAnsi="Courier" w:cs="Courier"/>
+          <w:color w:val="A020F0"/>
+          <w:sz w:val="20"/>
+          <w:szCs w:val="20"/>
+          <w:lang w:val="en-US"/>
+        </w:rPr>
+        <w:t xml:space="preserve">'Conversion </w:t>
+      </w:r>
+      <w:r>
+        <w:rPr>
+          <w:rFonts w:ascii="Courier" w:eastAsiaTheme="minorHAnsi" w:hAnsi="Courier" w:cs="Courier"/>
+          <w:color w:val="A020F0"/>
+          <w:sz w:val="20"/>
+          <w:szCs w:val="20"/>
+          <w:lang w:val="en-US"/>
+        </w:rPr>
+        <w:t>order</w:t>
+      </w:r>
+      <w:bookmarkStart w:id="0" w:name="_GoBack"/>
+      <w:bookmarkEnd w:id="0"/>
+      <w:r>
+        <w:rPr>
+          <w:rFonts w:ascii="Courier" w:eastAsiaTheme="minorHAnsi" w:hAnsi="Courier" w:cs="Courier"/>
+          <w:color w:val="A020F0"/>
+          <w:sz w:val="20"/>
+          <w:szCs w:val="20"/>
+          <w:lang w:val="en-US"/>
+        </w:rPr>
+        <w:t xml:space="preserve"> for the Newton Raphson and Fix point methods'</w:t>
+      </w:r>
+      <w:r>
+        <w:rPr>
+          <w:rFonts w:ascii="Courier" w:eastAsiaTheme="minorHAnsi" w:hAnsi="Courier" w:cs="Courier"/>
+          <w:color w:val="000000"/>
+          <w:sz w:val="20"/>
+          <w:szCs w:val="20"/>
+          <w:lang w:val="en-US"/>
+        </w:rPr>
+        <w:t>)</w:t>
+      </w:r>
+    </w:p>
+    <w:p>
+      <w:pPr>
+        <w:autoSpaceDE w:val="0"/>
+        <w:autoSpaceDN w:val="0"/>
+        <w:adjustRightInd w:val="0"/>
+        <w:rPr>
+          <w:rFonts w:ascii="Courier" w:eastAsiaTheme="minorHAnsi" w:hAnsi="Courier" w:cstheme="minorBidi"/>
+        </w:rPr>
+      </w:pPr>
+      <w:r>
+        <w:rPr>
+          <w:rFonts w:ascii="Courier" w:eastAsiaTheme="minorHAnsi" w:hAnsi="Courier" w:cs="Courier"/>
+          <w:color w:val="000000"/>
+          <w:sz w:val="20"/>
+          <w:szCs w:val="20"/>
+        </w:rPr>
+        <w:t>xlabel(</w:t>
+      </w:r>
+      <w:r>
+        <w:rPr>
+          <w:rFonts w:ascii="Courier" w:eastAsiaTheme="minorHAnsi" w:hAnsi="Courier" w:cs="Courier"/>
+          <w:color w:val="A020F0"/>
+          <w:sz w:val="20"/>
+          <w:szCs w:val="20"/>
+        </w:rPr>
+        <w:t>'en'</w:t>
+      </w:r>
+      <w:r>
+        <w:rPr>
+          <w:rFonts w:ascii="Courier" w:eastAsiaTheme="minorHAnsi" w:hAnsi="Courier" w:cs="Courier"/>
+          <w:color w:val="000000"/>
+          <w:sz w:val="20"/>
+          <w:szCs w:val="20"/>
+        </w:rPr>
+        <w:t>)</w:t>
+      </w:r>
+    </w:p>
+    <w:p>
+      <w:pPr>
+        <w:autoSpaceDE w:val="0"/>
+        <w:autoSpaceDN w:val="0"/>
+        <w:adjustRightInd w:val="0"/>
+        <w:rPr>
+          <w:rFonts w:ascii="Courier" w:eastAsiaTheme="minorHAnsi" w:hAnsi="Courier" w:cstheme="minorBidi"/>
+        </w:rPr>
+      </w:pPr>
+      <w:r>
+        <w:rPr>
+          <w:rFonts w:ascii="Courier" w:eastAsiaTheme="minorHAnsi" w:hAnsi="Courier" w:cs="Courier"/>
+          <w:color w:val="000000"/>
+          <w:sz w:val="20"/>
+          <w:szCs w:val="20"/>
+        </w:rPr>
+        <w:t>ylabel(</w:t>
+      </w:r>
+      <w:r>
+        <w:rPr>
+          <w:rFonts w:ascii="Courier" w:eastAsiaTheme="minorHAnsi" w:hAnsi="Courier" w:cs="Courier"/>
+          <w:color w:val="A020F0"/>
+          <w:sz w:val="20"/>
+          <w:szCs w:val="20"/>
+        </w:rPr>
+        <w:t>'en+1'</w:t>
+      </w:r>
+      <w:r>
+        <w:rPr>
+          <w:rFonts w:ascii="Courier" w:eastAsiaTheme="minorHAnsi" w:hAnsi="Courier" w:cs="Courier"/>
+          <w:color w:val="000000"/>
+          <w:sz w:val="20"/>
+          <w:szCs w:val="20"/>
+        </w:rPr>
+        <w:t>)</w:t>
+      </w:r>
+    </w:p>
+    <w:p>
+      <w:pPr>
+        <w:autoSpaceDE w:val="0"/>
+        <w:autoSpaceDN w:val="0"/>
+        <w:adjustRightInd w:val="0"/>
+        <w:rPr>
+          <w:rFonts w:ascii="Courier" w:eastAsiaTheme="minorHAnsi" w:hAnsi="Courier" w:cstheme="minorBidi"/>
+          <w:lang w:val="en-US"/>
+        </w:rPr>
+      </w:pPr>
+      <w:r>
+        <w:rPr>
+          <w:rFonts w:ascii="Courier" w:eastAsiaTheme="minorHAnsi" w:hAnsi="Courier" w:cs="Courier"/>
+          <w:color w:val="000000"/>
+          <w:sz w:val="20"/>
+          <w:szCs w:val="20"/>
+          <w:lang w:val="en-US"/>
+        </w:rPr>
+        <w:t>legend({</w:t>
+      </w:r>
+      <w:r>
+        <w:rPr>
+          <w:rFonts w:ascii="Courier" w:eastAsiaTheme="minorHAnsi" w:hAnsi="Courier" w:cs="Courier"/>
+          <w:color w:val="A020F0"/>
+          <w:sz w:val="20"/>
+          <w:szCs w:val="20"/>
+          <w:lang w:val="en-US"/>
+        </w:rPr>
+        <w:t>'Newton Raphson'</w:t>
+      </w:r>
+      <w:r>
+        <w:rPr>
+          <w:rFonts w:ascii="Courier" w:eastAsiaTheme="minorHAnsi" w:hAnsi="Courier" w:cs="Courier"/>
+          <w:color w:val="000000"/>
+          <w:sz w:val="20"/>
+          <w:szCs w:val="20"/>
+          <w:lang w:val="en-US"/>
+        </w:rPr>
+        <w:t>,</w:t>
+      </w:r>
+      <w:r>
+        <w:rPr>
+          <w:rFonts w:ascii="Courier" w:eastAsiaTheme="minorHAnsi" w:hAnsi="Courier" w:cs="Courier"/>
+          <w:color w:val="A020F0"/>
+          <w:sz w:val="20"/>
+          <w:szCs w:val="20"/>
+          <w:lang w:val="en-US"/>
+        </w:rPr>
+        <w:t>'Fix Point'</w:t>
+      </w:r>
+      <w:r>
+        <w:rPr>
+          <w:rFonts w:ascii="Courier" w:eastAsiaTheme="minorHAnsi" w:hAnsi="Courier" w:cs="Courier"/>
+          <w:color w:val="000000"/>
+          <w:sz w:val="20"/>
+          <w:szCs w:val="20"/>
+          <w:lang w:val="en-US"/>
+        </w:rPr>
+        <w:t>,</w:t>
+      </w:r>
+      <w:r>
+        <w:rPr>
+          <w:rFonts w:ascii="Courier" w:eastAsiaTheme="minorHAnsi" w:hAnsi="Courier" w:cs="Courier"/>
+          <w:color w:val="A020F0"/>
+          <w:sz w:val="20"/>
+          <w:szCs w:val="20"/>
+          <w:lang w:val="en-US"/>
+        </w:rPr>
+        <w:t>'x'</w:t>
+      </w:r>
+      <w:r>
+        <w:rPr>
+          <w:rFonts w:ascii="Courier" w:eastAsiaTheme="minorHAnsi" w:hAnsi="Courier" w:cs="Courier"/>
+          <w:color w:val="000000"/>
+          <w:sz w:val="20"/>
+          <w:szCs w:val="20"/>
+          <w:lang w:val="en-US"/>
+        </w:rPr>
+        <w:t xml:space="preserve">, </w:t>
+      </w:r>
+      <w:r>
+        <w:rPr>
+          <w:rFonts w:ascii="Courier" w:eastAsiaTheme="minorHAnsi" w:hAnsi="Courier" w:cs="Courier"/>
+          <w:color w:val="A020F0"/>
+          <w:sz w:val="20"/>
+          <w:szCs w:val="20"/>
+          <w:lang w:val="en-US"/>
+        </w:rPr>
+        <w:t>'x^2'</w:t>
+      </w:r>
+      <w:r>
+        <w:rPr>
+          <w:rFonts w:ascii="Courier" w:eastAsiaTheme="minorHAnsi" w:hAnsi="Courier" w:cs="Courier"/>
+          <w:color w:val="000000"/>
+          <w:sz w:val="20"/>
+          <w:szCs w:val="20"/>
+          <w:lang w:val="en-US"/>
+        </w:rPr>
+        <w:t xml:space="preserve">, </w:t>
+      </w:r>
+      <w:r>
+        <w:rPr>
+          <w:rFonts w:ascii="Courier" w:eastAsiaTheme="minorHAnsi" w:hAnsi="Courier" w:cs="Courier"/>
+          <w:color w:val="A020F0"/>
+          <w:sz w:val="20"/>
+          <w:szCs w:val="20"/>
+          <w:lang w:val="en-US"/>
+        </w:rPr>
+        <w:t>'x^(1/2)'</w:t>
+      </w:r>
+      <w:r>
+        <w:rPr>
+          <w:rFonts w:ascii="Courier" w:eastAsiaTheme="minorHAnsi" w:hAnsi="Courier" w:cs="Courier"/>
+          <w:color w:val="000000"/>
+          <w:sz w:val="20"/>
+          <w:szCs w:val="20"/>
+          <w:lang w:val="en-US"/>
+        </w:rPr>
+        <w:t xml:space="preserve">, </w:t>
+      </w:r>
+      <w:r>
+        <w:rPr>
+          <w:rFonts w:ascii="Courier" w:eastAsiaTheme="minorHAnsi" w:hAnsi="Courier" w:cs="Courier"/>
+          <w:color w:val="A020F0"/>
+          <w:sz w:val="20"/>
+          <w:szCs w:val="20"/>
+          <w:lang w:val="en-US"/>
+        </w:rPr>
+        <w:t>'x^(1/3)'</w:t>
+      </w:r>
+      <w:r>
+        <w:rPr>
+          <w:rFonts w:ascii="Courier" w:eastAsiaTheme="minorHAnsi" w:hAnsi="Courier" w:cs="Courier"/>
+          <w:color w:val="000000"/>
+          <w:sz w:val="20"/>
+          <w:szCs w:val="20"/>
+          <w:lang w:val="en-US"/>
+        </w:rPr>
+        <w:t>},</w:t>
+      </w:r>
+      <w:r>
+        <w:rPr>
+          <w:rFonts w:ascii="Courier" w:eastAsiaTheme="minorHAnsi" w:hAnsi="Courier" w:cs="Courier"/>
+          <w:color w:val="A020F0"/>
+          <w:sz w:val="20"/>
+          <w:szCs w:val="20"/>
+          <w:lang w:val="en-US"/>
+        </w:rPr>
+        <w:t>'Location'</w:t>
+      </w:r>
+      <w:r>
+        <w:rPr>
+          <w:rFonts w:ascii="Courier" w:eastAsiaTheme="minorHAnsi" w:hAnsi="Courier" w:cs="Courier"/>
+          <w:color w:val="000000"/>
+          <w:sz w:val="20"/>
+          <w:szCs w:val="20"/>
+          <w:lang w:val="en-US"/>
+        </w:rPr>
+        <w:t>,</w:t>
+      </w:r>
+      <w:r>
+        <w:rPr>
+          <w:rFonts w:ascii="Courier" w:eastAsiaTheme="minorHAnsi" w:hAnsi="Courier" w:cs="Courier"/>
+          <w:color w:val="A020F0"/>
+          <w:sz w:val="20"/>
+          <w:szCs w:val="20"/>
+          <w:lang w:val="en-US"/>
+        </w:rPr>
+        <w:t>'southwest'</w:t>
+      </w:r>
+      <w:r>
+        <w:rPr>
+          <w:rFonts w:ascii="Courier" w:eastAsiaTheme="minorHAnsi" w:hAnsi="Courier" w:cs="Courier"/>
+          <w:color w:val="000000"/>
+          <w:sz w:val="20"/>
+          <w:szCs w:val="20"/>
+          <w:lang w:val="en-US"/>
+        </w:rPr>
+        <w:t>)</w:t>
+      </w:r>
+    </w:p>
+    <w:p>
+      <w:pPr>
+        <w:autoSpaceDE w:val="0"/>
+        <w:autoSpaceDN w:val="0"/>
+        <w:adjustRightInd w:val="0"/>
+        <w:rPr>
+          <w:rFonts w:ascii="Courier" w:eastAsiaTheme="minorHAnsi" w:hAnsi="Courier" w:cstheme="minorBidi"/>
+          <w:lang w:val="en-US"/>
+        </w:rPr>
+      </w:pPr>
+    </w:p>
+    <w:p>
+      <w:pPr>
+        <w:autoSpaceDE w:val="0"/>
+        <w:autoSpaceDN w:val="0"/>
+        <w:adjustRightInd w:val="0"/>
+        <w:rPr>
+          <w:rFonts w:ascii="Courier" w:eastAsiaTheme="minorHAnsi" w:hAnsi="Courier" w:cstheme="minorBidi"/>
+          <w:lang w:val="en-US"/>
+        </w:rPr>
+      </w:pPr>
+    </w:p>
+    <w:p>
+      <w:pPr>
+        <w:autoSpaceDE w:val="0"/>
+        <w:autoSpaceDN w:val="0"/>
+        <w:adjustRightInd w:val="0"/>
+        <w:rPr>
+          <w:rFonts w:ascii="Courier" w:eastAsiaTheme="minorHAnsi" w:hAnsi="Courier" w:cstheme="minorBidi"/>
+          <w:lang w:val="en-US"/>
+        </w:rPr>
+      </w:pPr>
+      <w:r>
+        <w:rPr>
+          <w:rFonts w:ascii="Courier" w:eastAsiaTheme="minorHAnsi" w:hAnsi="Courier" w:cstheme="minorBidi"/>
+          <w:noProof/>
+          <w:lang w:val="en-US"/>
+        </w:rPr>
+        <w:drawing>
+          <wp:inline distT="0" distB="0" distL="0" distR="0">
+            <wp:extent cx="6478912" cy="4859541"/>
+            <wp:effectExtent l="0" t="0" r="0" b="5080"/>
+            <wp:docPr id="38" name="Picture 38"/>
+            <wp:cNvGraphicFramePr>
+              <a:graphicFrameLocks xmlns:a="http://schemas.openxmlformats.org/drawingml/2006/main" noChangeAspect="1"/>
+            </wp:cNvGraphicFramePr>
+            <a:graphic xmlns:a="http://schemas.openxmlformats.org/drawingml/2006/main">
+              <a:graphicData uri="http://schemas.openxmlformats.org/drawingml/2006/picture">
+                <pic:pic xmlns:pic="http://schemas.openxmlformats.org/drawingml/2006/picture">
+                  <pic:nvPicPr>
+                    <pic:cNvPr id="38" name="assignment1d_2.jpg"/>
+                    <pic:cNvPicPr/>
+                  </pic:nvPicPr>
+                  <pic:blipFill>
+                    <a:blip r:embed="rId9">
+                      <a:extLst>
+                        <a:ext uri="{28A0092B-C50C-407E-A947-70E740481C1C}">
+                          <a14:useLocalDpi xmlns:a14="http://schemas.microsoft.com/office/drawing/2010/main" val="0"/>
+                        </a:ext>
+                      </a:extLst>
+                    </a:blip>
+                    <a:stretch>
+                      <a:fillRect/>
+                    </a:stretch>
+                  </pic:blipFill>
+                  <pic:spPr>
+                    <a:xfrm>
+                      <a:off x="0" y="0"/>
+                      <a:ext cx="6520403" cy="4890661"/>
+                    </a:xfrm>
+                    <a:prstGeom prst="rect">
+                      <a:avLst/>
+                    </a:prstGeom>
+                  </pic:spPr>
+                </pic:pic>
+              </a:graphicData>
+            </a:graphic>
+          </wp:inline>
+        </w:drawing>
+      </w:r>
+    </w:p>
+    <w:p>
+      <w:pPr>
+        <w:rPr>
+          <w:lang w:val="en-US"/>
+        </w:rPr>
+      </w:pPr>
+    </w:p>
+    <w:p>
+      <w:pPr>
         <w:pStyle w:val="Heading1"/>
         <w:rPr>
           <w:rFonts w:ascii="SFBX1200" w:hAnsi="SFBX1200"/>
@@ -3606,7 +4411,7 @@
                                           <pic:cNvPicPr/>
                                         </pic:nvPicPr>
                                         <pic:blipFill>
-                                          <a:blip r:embed="rId9"/>
+                                          <a:blip r:embed="rId10"/>
                                           <a:stretch>
                                             <a:fillRect/>
                                           </a:stretch>
@@ -3684,7 +4489,7 @@
                                     <pic:cNvPicPr/>
                                   </pic:nvPicPr>
                                   <pic:blipFill>
-                                    <a:blip r:embed="rId9"/>
+                                    <a:blip r:embed="rId10"/>
                                     <a:stretch>
                                       <a:fillRect/>
                                     </a:stretch>
@@ -4666,7 +5471,7 @@
                     </pic:cNvPicPr>
                   </pic:nvPicPr>
                   <pic:blipFill>
-                    <a:blip r:embed="rId10">
+                    <a:blip r:embed="rId11">
                       <a:extLst>
                         <a:ext uri="{28A0092B-C50C-407E-A947-70E740481C1C}">
                           <a14:useLocalDpi xmlns:a14="http://schemas.microsoft.com/office/drawing/2010/main" val="0"/>
@@ -7938,6 +8743,7 @@
         <w:t>Resultat</w:t>
       </w:r>
     </w:p>
+    <w:p/>
     <w:p>
       <w:r>
         <w:rPr>
@@ -7949,12 +8755,12 @@
               <wp:anchor distT="0" distB="0" distL="114300" distR="114300" simplePos="0" relativeHeight="251682816" behindDoc="0" locked="0" layoutInCell="1" allowOverlap="1">
                 <wp:simplePos x="0" y="0"/>
                 <wp:positionH relativeFrom="column">
-                  <wp:posOffset>2885624</wp:posOffset>
+                  <wp:posOffset>2806700</wp:posOffset>
                 </wp:positionH>
                 <wp:positionV relativeFrom="paragraph">
-                  <wp:posOffset>108278</wp:posOffset>
+                  <wp:posOffset>50165</wp:posOffset>
                 </wp:positionV>
-                <wp:extent cx="3559278" cy="1789471"/>
+                <wp:extent cx="3559175" cy="1789430"/>
                 <wp:effectExtent l="0" t="0" r="9525" b="13970"/>
                 <wp:wrapNone/>
                 <wp:docPr id="27" name="Text Box 27"/>
@@ -7966,7 +8772,7 @@
                       <wps:spPr>
                         <a:xfrm>
                           <a:off x="0" y="0"/>
-                          <a:ext cx="3559278" cy="1789471"/>
+                          <a:ext cx="3559175" cy="1789430"/>
                         </a:xfrm>
                         <a:prstGeom prst="rect">
                           <a:avLst/>
@@ -8300,7 +9106,7 @@
           </mc:Choice>
           <mc:Fallback>
             <w:pict>
-              <v:shape id="Text Box 27" o:spid="_x0000_s1039" type="#_x0000_t202" style="position:absolute;margin-left:227.2pt;margin-top:8.55pt;width:280.25pt;height:140.9pt;z-index:251682816;visibility:visible;mso-wrap-style:square;mso-wrap-distance-left:9pt;mso-wrap-distance-top:0;mso-wrap-distance-right:9pt;mso-wrap-distance-bottom:0;mso-position-horizontal:absolute;mso-position-horizontal-relative:text;mso-position-vertical:absolute;mso-position-vertical-relative:text;v-text-anchor:top" o:gfxdata="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" fillcolor="white [3201]" strokeweight=".5pt">
+              <v:shape id="Text Box 27" o:spid="_x0000_s1039" type="#_x0000_t202" style="position:absolute;margin-left:221pt;margin-top:3.95pt;width:280.25pt;height:140.9pt;z-index:251682816;visibility:visible;mso-wrap-style:square;mso-wrap-distance-left:9pt;mso-wrap-distance-top:0;mso-wrap-distance-right:9pt;mso-wrap-distance-bottom:0;mso-position-horizontal:absolute;mso-position-horizontal-relative:text;mso-position-vertical:absolute;mso-position-vertical-relative:text;v-text-anchor:top" o:gfxdata="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" fillcolor="white [3201]" strokeweight=".5pt">
                 <v:textbox>
                   <w:txbxContent>
                     <w:p>
@@ -8612,8 +9418,6 @@
           </mc:Fallback>
         </mc:AlternateContent>
       </w:r>
-    </w:p>
-    <w:p>
       <w:r>
         <w:t>Loop index 1</w:t>
       </w:r>
@@ -8639,7 +9443,7 @@
                     <pic:cNvPicPr/>
                   </pic:nvPicPr>
                   <pic:blipFill>
-                    <a:blip r:embed="rId11" cstate="print">
+                    <a:blip r:embed="rId12" cstate="print">
                       <a:extLst>
                         <a:ext uri="{28A0092B-C50C-407E-A947-70E740481C1C}">
                           <a14:useLocalDpi xmlns:a14="http://schemas.microsoft.com/office/drawing/2010/main" val="0"/>
@@ -8668,6 +9472,11 @@
     </w:p>
     <w:p>
       <w:r>
+        <w:t>Loop index 2</w:t>
+      </w:r>
+    </w:p>
+    <w:p>
+      <w:r>
         <w:rPr>
           <w:noProof/>
         </w:rPr>
@@ -8677,12 +9486,12 @@
               <wp:anchor distT="0" distB="0" distL="114300" distR="114300" simplePos="0" relativeHeight="251684864" behindDoc="0" locked="0" layoutInCell="1" allowOverlap="1" wp14:anchorId="42AA8D08" wp14:editId="23F14DD7">
                 <wp:simplePos x="0" y="0"/>
                 <wp:positionH relativeFrom="column">
-                  <wp:posOffset>2880360</wp:posOffset>
+                  <wp:posOffset>2811145</wp:posOffset>
                 </wp:positionH>
                 <wp:positionV relativeFrom="paragraph">
-                  <wp:posOffset>174686</wp:posOffset>
+                  <wp:posOffset>57785</wp:posOffset>
                 </wp:positionV>
-                <wp:extent cx="3559278" cy="1789471"/>
+                <wp:extent cx="3559175" cy="1789430"/>
                 <wp:effectExtent l="0" t="0" r="9525" b="13970"/>
                 <wp:wrapNone/>
                 <wp:docPr id="28" name="Text Box 28"/>
@@ -8694,7 +9503,7 @@
                       <wps:spPr>
                         <a:xfrm>
                           <a:off x="0" y="0"/>
-                          <a:ext cx="3559278" cy="1789471"/>
+                          <a:ext cx="3559175" cy="1789430"/>
                         </a:xfrm>
                         <a:prstGeom prst="rect">
                           <a:avLst/>
@@ -9004,7 +9813,7 @@
           </mc:Choice>
           <mc:Fallback>
             <w:pict>
-              <v:shape w14:anchorId="42AA8D08" id="Text Box 28" o:spid="_x0000_s1040" type="#_x0000_t202" style="position:absolute;margin-left:226.8pt;margin-top:13.75pt;width:280.25pt;height:140.9pt;z-index:251684864;visibility:visible;mso-wrap-style:square;mso-wrap-distance-left:9pt;mso-wrap-distance-top:0;mso-wrap-distance-right:9pt;mso-wrap-distance-bottom:0;mso-position-horizontal:absolute;mso-position-horizontal-relative:text;mso-position-vertical:absolute;mso-position-vertical-relative:text;v-text-anchor:top" o:gfxdata="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" fillcolor="white [3201]" strokeweight=".5pt">
+              <v:shape w14:anchorId="42AA8D08" id="Text Box 28" o:spid="_x0000_s1040" type="#_x0000_t202" style="position:absolute;margin-left:221.35pt;margin-top:4.55pt;width:280.25pt;height:140.9pt;z-index:251684864;visibility:visible;mso-wrap-style:square;mso-wrap-distance-left:9pt;mso-wrap-distance-top:0;mso-wrap-distance-right:9pt;mso-wrap-distance-bottom:0;mso-position-horizontal:absolute;mso-position-horizontal-relative:text;mso-position-vertical:absolute;mso-position-vertical-relative:text;v-text-anchor:top" o:gfxdata="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" fillcolor="white [3201]" strokeweight=".5pt">
                 <v:textbox>
                   <w:txbxContent>
                     <w:p>
@@ -9293,11 +10102,6 @@
         </mc:AlternateContent>
       </w:r>
       <w:r>
-        <w:t>Loop index 2</w:t>
-      </w:r>
-    </w:p>
-    <w:p>
-      <w:r>
         <w:rPr>
           <w:noProof/>
         </w:rPr>
@@ -9317,7 +10121,7 @@
                     <pic:cNvPicPr/>
                   </pic:nvPicPr>
                   <pic:blipFill>
-                    <a:blip r:embed="rId12" cstate="print">
+                    <a:blip r:embed="rId13" cstate="print">
                       <a:extLst>
                         <a:ext uri="{28A0092B-C50C-407E-A947-70E740481C1C}">
                           <a14:useLocalDpi xmlns:a14="http://schemas.microsoft.com/office/drawing/2010/main" val="0"/>
@@ -9360,10 +10164,10 @@
               <wp:anchor distT="0" distB="0" distL="114300" distR="114300" simplePos="0" relativeHeight="251686912" behindDoc="0" locked="0" layoutInCell="1" allowOverlap="1" wp14:anchorId="40401F09" wp14:editId="76F3823E">
                 <wp:simplePos x="0" y="0"/>
                 <wp:positionH relativeFrom="column">
-                  <wp:posOffset>2889557</wp:posOffset>
+                  <wp:posOffset>2810592</wp:posOffset>
                 </wp:positionH>
                 <wp:positionV relativeFrom="paragraph">
-                  <wp:posOffset>161925</wp:posOffset>
+                  <wp:posOffset>43365</wp:posOffset>
                 </wp:positionV>
                 <wp:extent cx="3559278" cy="1789471"/>
                 <wp:effectExtent l="0" t="0" r="9525" b="13970"/>
@@ -9800,7 +10604,7 @@
           </mc:Choice>
           <mc:Fallback>
             <w:pict>
-              <v:shape w14:anchorId="40401F09" id="Text Box 29" o:spid="_x0000_s1041" type="#_x0000_t202" style="position:absolute;margin-left:227.5pt;margin-top:12.75pt;width:280.25pt;height:140.9pt;z-index:251686912;visibility:visible;mso-wrap-style:square;mso-wrap-distance-left:9pt;mso-wrap-distance-top:0;mso-wrap-distance-right:9pt;mso-wrap-distance-bottom:0;mso-position-horizontal:absolute;mso-position-horizontal-relative:text;mso-position-vertical:absolute;mso-position-vertical-relative:text;v-text-anchor:top" o:gfxdata="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" fillcolor="white [3201]" strokeweight=".5pt">
+              <v:shape w14:anchorId="40401F09" id="Text Box 29" o:spid="_x0000_s1041" type="#_x0000_t202" style="position:absolute;margin-left:221.3pt;margin-top:3.4pt;width:280.25pt;height:140.9pt;z-index:251686912;visibility:visible;mso-wrap-style:square;mso-wrap-distance-left:9pt;mso-wrap-distance-top:0;mso-wrap-distance-right:9pt;mso-wrap-distance-bottom:0;mso-position-horizontal:absolute;mso-position-horizontal-relative:text;mso-position-vertical:absolute;mso-position-vertical-relative:text;v-text-anchor:top" o:gfxdata="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" fillcolor="white [3201]" strokeweight=".5pt">
                 <v:textbox>
                   <w:txbxContent>
                     <w:p>
@@ -10221,7 +11025,7 @@
                     <pic:cNvPicPr/>
                   </pic:nvPicPr>
                   <pic:blipFill>
-                    <a:blip r:embed="rId13" cstate="print">
+                    <a:blip r:embed="rId14" cstate="print">
                       <a:extLst>
                         <a:ext uri="{28A0092B-C50C-407E-A947-70E740481C1C}">
                           <a14:useLocalDpi xmlns:a14="http://schemas.microsoft.com/office/drawing/2010/main" val="0"/>
@@ -10471,8 +11275,6 @@
                                   </w:rPr>
                                   <m:t xml:space="preserve">Resultat: </m:t>
                                 </m:r>
-                                <w:bookmarkStart w:id="0" w:name="_GoBack"/>
-                                <w:bookmarkEnd w:id="0"/>
                                 <m:d>
                                   <m:dPr>
                                     <m:begChr m:val="{"/>
@@ -10828,8 +11630,6 @@
                             </w:rPr>
                             <m:t xml:space="preserve">Resultat: </m:t>
                           </m:r>
-                          <w:bookmarkStart w:id="1" w:name="_GoBack"/>
-                          <w:bookmarkEnd w:id="1"/>
                           <m:d>
                             <m:dPr>
                               <m:begChr m:val="{"/>
@@ -11026,7 +11826,7 @@
                     <pic:cNvPicPr/>
                   </pic:nvPicPr>
                   <pic:blipFill>
-                    <a:blip r:embed="rId14" cstate="print">
+                    <a:blip r:embed="rId15" cstate="print">
                       <a:extLst>
                         <a:ext uri="{28A0092B-C50C-407E-A947-70E740481C1C}">
                           <a14:useLocalDpi xmlns:a14="http://schemas.microsoft.com/office/drawing/2010/main" val="0"/>
@@ -11236,7 +12036,19 @@
         <w:rPr>
           <w:rFonts w:asciiTheme="minorHAnsi" w:eastAsiaTheme="minorHAnsi" w:hAnsiTheme="minorHAnsi" w:cstheme="minorBidi"/>
         </w:rPr>
-        <w:t xml:space="preserve">Vi vill uppskatta hur stort fel/osäkerhet vi kommer ha i värdet på f, dvs tex ett svar på formen f(x,y) = f (1, 2) ± Ef . Du ska göra detta på flera olika sätt och jämföra resultaten: </w:t>
+        <w:t>Vi vill uppskatta hur stort fel/</w:t>
+      </w:r>
+      <w:r>
+        <w:rPr>
+          <w:rFonts w:asciiTheme="minorHAnsi" w:eastAsiaTheme="minorHAnsi" w:hAnsiTheme="minorHAnsi" w:cstheme="minorBidi"/>
+        </w:rPr>
+        <w:t>osäkerhet</w:t>
+      </w:r>
+      <w:r>
+        <w:rPr>
+          <w:rFonts w:asciiTheme="minorHAnsi" w:eastAsiaTheme="minorHAnsi" w:hAnsiTheme="minorHAnsi" w:cstheme="minorBidi"/>
+        </w:rPr>
+        <w:t xml:space="preserve"> vi kommer ha i värdet på f, dvs tex ett svar på formen f(x,y) = f (1, 2) ± Ef . Du ska göra detta på flera olika sätt och jämföra resultaten: </w:t>
       </w:r>
     </w:p>
     <w:p>
@@ -11340,7 +12152,7 @@
           </mc:Choice>
           <mc:Fallback>
             <w:pict>
-              <v:rect w14:anchorId="72158D67" id="Rectangle 31" o:spid="_x0000_s1026" alt="IMG_8329.JPG" style="width:24pt;height:24pt;visibility:visible;mso-wrap-style:square;mso-left-percent:-10001;mso-top-percent:-10001;mso-position-horizontal:absolute;mso-position-horizontal-relative:char;mso-position-vertical:absolute;mso-position-vertical-relative:line;mso-left-percent:-10001;mso-top-percent:-10001;v-text-anchor:top" o:gfxdata="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" filled="f" stroked="f">
+              <v:rect w14:anchorId="0EEF5198" id="Rectangle 31" o:spid="_x0000_s1026" alt="IMG_8329.JPG" style="width:24pt;height:24pt;visibility:visible;mso-wrap-style:square;mso-left-percent:-10001;mso-top-percent:-10001;mso-position-horizontal:absolute;mso-position-horizontal-relative:char;mso-position-vertical:absolute;mso-position-vertical-relative:line;mso-left-percent:-10001;mso-top-percent:-10001;v-text-anchor:top" o:gfxdata="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" filled="f" stroked="f">
                 <o:lock v:ext="edit" aspectratio="t"/>
                 <w10:anchorlock/>
               </v:rect>
@@ -11379,7 +12191,7 @@
                     <pic:cNvPicPr/>
                   </pic:nvPicPr>
                   <pic:blipFill>
-                    <a:blip r:embed="rId15" cstate="print">
+                    <a:blip r:embed="rId16" cstate="print">
                       <a:extLst>
                         <a:ext uri="{28A0092B-C50C-407E-A947-70E740481C1C}">
                           <a14:useLocalDpi xmlns:a14="http://schemas.microsoft.com/office/drawing/2010/main" val="0"/>
@@ -11997,14 +12809,6 @@
       </w:pPr>
     </w:p>
     <w:p>
-      <w:pPr>
-        <w:rPr>
-          <w:rFonts w:asciiTheme="majorHAnsi" w:eastAsiaTheme="majorEastAsia" w:hAnsiTheme="majorHAnsi" w:cstheme="majorBidi"/>
-          <w:color w:val="2F5496" w:themeColor="accent1" w:themeShade="BF"/>
-          <w:sz w:val="26"/>
-          <w:szCs w:val="26"/>
-        </w:rPr>
-      </w:pPr>
       <w:r>
         <w:br w:type="page"/>
       </w:r>
@@ -12073,7 +12877,7 @@
                     <pic:cNvPicPr/>
                   </pic:nvPicPr>
                   <pic:blipFill>
-                    <a:blip r:embed="rId16" cstate="print">
+                    <a:blip r:embed="rId17" cstate="print">
                       <a:extLst>
                         <a:ext uri="{28A0092B-C50C-407E-A947-70E740481C1C}">
                           <a14:useLocalDpi xmlns:a14="http://schemas.microsoft.com/office/drawing/2010/main" val="0"/>
@@ -12599,9 +13403,9 @@
         </m:oMath>
       </m:oMathPara>
     </w:p>
-    <w:p/>
-    <w:p>
-      <w:r>
+    <w:p>
+      <w:r>
+        <w:lastRenderedPageBreak/>
         <w:t xml:space="preserve">Största värdet på </w:t>
       </w:r>
       <m:oMath>
@@ -13168,7 +13972,6 @@
         <w:adjustRightInd w:val="0"/>
         <w:rPr>
           <w:rFonts w:ascii="Courier" w:eastAsiaTheme="minorHAnsi" w:hAnsi="Courier" w:cstheme="minorBidi"/>
-          <w:lang w:val="en-US"/>
         </w:rPr>
       </w:pPr>
       <w:r>
@@ -13177,7 +13980,6 @@
           <w:color w:val="0000FF"/>
           <w:sz w:val="20"/>
           <w:szCs w:val="20"/>
-          <w:lang w:val="en-US"/>
         </w:rPr>
         <w:t>function</w:t>
       </w:r>
@@ -13187,7 +13989,6 @@
           <w:color w:val="000000"/>
           <w:sz w:val="20"/>
           <w:szCs w:val="20"/>
-          <w:lang w:val="en-US"/>
         </w:rPr>
         <w:t xml:space="preserve"> result = newton(f, x, x_i, TOL)</w:t>
       </w:r>
@@ -13199,16 +14000,14 @@
         <w:adjustRightInd w:val="0"/>
         <w:rPr>
           <w:rFonts w:ascii="Courier" w:eastAsiaTheme="minorHAnsi" w:hAnsi="Courier" w:cstheme="minorBidi"/>
-          <w:lang w:val="en-US"/>
-        </w:rPr>
-      </w:pPr>
-      <w:r>
-        <w:rPr>
-          <w:rFonts w:ascii="Courier" w:eastAsiaTheme="minorHAnsi" w:hAnsi="Courier" w:cs="Courier"/>
-          <w:color w:val="000000"/>
-          <w:sz w:val="20"/>
-          <w:szCs w:val="20"/>
-          <w:lang w:val="en-US"/>
+        </w:rPr>
+      </w:pPr>
+      <w:r>
+        <w:rPr>
+          <w:rFonts w:ascii="Courier" w:eastAsiaTheme="minorHAnsi" w:hAnsi="Courier" w:cs="Courier"/>
+          <w:color w:val="000000"/>
+          <w:sz w:val="20"/>
+          <w:szCs w:val="20"/>
         </w:rPr>
         <w:t xml:space="preserve"> </w:t>
       </w:r>
@@ -13220,7 +14019,6 @@
         <w:adjustRightInd w:val="0"/>
         <w:rPr>
           <w:rFonts w:ascii="Courier" w:eastAsiaTheme="minorHAnsi" w:hAnsi="Courier" w:cstheme="minorBidi"/>
-          <w:lang w:val="en-US"/>
         </w:rPr>
       </w:pPr>
       <w:r>
@@ -13229,7 +14027,6 @@
           <w:color w:val="0000FF"/>
           <w:sz w:val="20"/>
           <w:szCs w:val="20"/>
-          <w:lang w:val="en-US"/>
         </w:rPr>
         <w:t>while</w:t>
       </w:r>
@@ -13239,7 +14036,6 @@
           <w:color w:val="000000"/>
           <w:sz w:val="20"/>
           <w:szCs w:val="20"/>
-          <w:lang w:val="en-US"/>
         </w:rPr>
         <w:t xml:space="preserve"> abs(x - x_i) &gt; TOL</w:t>
       </w:r>
@@ -13251,16 +14047,14 @@
         <w:adjustRightInd w:val="0"/>
         <w:rPr>
           <w:rFonts w:ascii="Courier" w:eastAsiaTheme="minorHAnsi" w:hAnsi="Courier" w:cstheme="minorBidi"/>
-          <w:lang w:val="en-US"/>
-        </w:rPr>
-      </w:pPr>
-      <w:r>
-        <w:rPr>
-          <w:rFonts w:ascii="Courier" w:eastAsiaTheme="minorHAnsi" w:hAnsi="Courier" w:cs="Courier"/>
-          <w:color w:val="000000"/>
-          <w:sz w:val="20"/>
-          <w:szCs w:val="20"/>
-          <w:lang w:val="en-US"/>
+        </w:rPr>
+      </w:pPr>
+      <w:r>
+        <w:rPr>
+          <w:rFonts w:ascii="Courier" w:eastAsiaTheme="minorHAnsi" w:hAnsi="Courier" w:cs="Courier"/>
+          <w:color w:val="000000"/>
+          <w:sz w:val="20"/>
+          <w:szCs w:val="20"/>
         </w:rPr>
         <w:t xml:space="preserve">    x = x_i;</w:t>
       </w:r>
@@ -13272,16 +14066,14 @@
         <w:adjustRightInd w:val="0"/>
         <w:rPr>
           <w:rFonts w:ascii="Courier" w:eastAsiaTheme="minorHAnsi" w:hAnsi="Courier" w:cstheme="minorBidi"/>
-          <w:lang w:val="en-US"/>
-        </w:rPr>
-      </w:pPr>
-      <w:r>
-        <w:rPr>
-          <w:rFonts w:ascii="Courier" w:eastAsiaTheme="minorHAnsi" w:hAnsi="Courier" w:cs="Courier"/>
-          <w:color w:val="000000"/>
-          <w:sz w:val="20"/>
-          <w:szCs w:val="20"/>
-          <w:lang w:val="en-US"/>
+        </w:rPr>
+      </w:pPr>
+      <w:r>
+        <w:rPr>
+          <w:rFonts w:ascii="Courier" w:eastAsiaTheme="minorHAnsi" w:hAnsi="Courier" w:cs="Courier"/>
+          <w:color w:val="000000"/>
+          <w:sz w:val="20"/>
+          <w:szCs w:val="20"/>
         </w:rPr>
         <w:t xml:space="preserve">    x_i = f(x);</w:t>
       </w:r>
@@ -13578,7 +14370,7 @@
                     <pic:cNvPicPr/>
                   </pic:nvPicPr>
                   <pic:blipFill>
-                    <a:blip r:embed="rId17" cstate="print">
+                    <a:blip r:embed="rId18" cstate="print">
                       <a:extLst>
                         <a:ext uri="{28A0092B-C50C-407E-A947-70E740481C1C}">
                           <a14:useLocalDpi xmlns:a14="http://schemas.microsoft.com/office/drawing/2010/main" val="0"/>
@@ -13704,7 +14496,7 @@
                     <pic:cNvPicPr/>
                   </pic:nvPicPr>
                   <pic:blipFill>
-                    <a:blip r:embed="rId18" cstate="print">
+                    <a:blip r:embed="rId19" cstate="print">
                       <a:extLst>
                         <a:ext uri="{28A0092B-C50C-407E-A947-70E740481C1C}">
                           <a14:useLocalDpi xmlns:a14="http://schemas.microsoft.com/office/drawing/2010/main" val="0"/>
@@ -13876,7 +14668,7 @@
                     <pic:cNvPicPr/>
                   </pic:nvPicPr>
                   <pic:blipFill>
-                    <a:blip r:embed="rId19" cstate="print">
+                    <a:blip r:embed="rId20" cstate="print">
                       <a:extLst>
                         <a:ext uri="{28A0092B-C50C-407E-A947-70E740481C1C}">
                           <a14:useLocalDpi xmlns:a14="http://schemas.microsoft.com/office/drawing/2010/main" val="0"/>
@@ -13924,7 +14716,7 @@
                     <pic:cNvPicPr/>
                   </pic:nvPicPr>
                   <pic:blipFill>
-                    <a:blip r:embed="rId20" cstate="print">
+                    <a:blip r:embed="rId21" cstate="print">
                       <a:extLst>
                         <a:ext uri="{28A0092B-C50C-407E-A947-70E740481C1C}">
                           <a14:useLocalDpi xmlns:a14="http://schemas.microsoft.com/office/drawing/2010/main" val="0"/>
@@ -13969,6 +14761,194 @@
         <w:t xml:space="preserve"> hur stort det minimala felet bör vara teoretiskt för centraldifferensr. Kan ni härleda motsvarande formel för framåtdifferenser? </w:t>
       </w:r>
     </w:p>
+    <w:p/>
+    <w:p>
+      <m:oMathPara>
+        <m:oMath>
+          <m:sSub>
+            <m:sSubPr>
+              <m:ctrlPr>
+                <w:rPr>
+                  <w:rFonts w:ascii="Cambria Math" w:hAnsi="Cambria Math"/>
+                  <w:i/>
+                </w:rPr>
+              </m:ctrlPr>
+            </m:sSubPr>
+            <m:e>
+              <m:r>
+                <w:rPr>
+                  <w:rFonts w:ascii="Cambria Math" w:hAnsi="Cambria Math"/>
+                </w:rPr>
+                <m:t>ϵ</m:t>
+              </m:r>
+            </m:e>
+            <m:sub>
+              <m:r>
+                <w:rPr>
+                  <w:rFonts w:ascii="Cambria Math" w:hAnsi="Cambria Math"/>
+                </w:rPr>
+                <m:t>machine</m:t>
+              </m:r>
+            </m:sub>
+          </m:sSub>
+          <m:r>
+            <w:rPr>
+              <w:rFonts w:ascii="Cambria Math" w:hAnsi="Cambria Math"/>
+            </w:rPr>
+            <m:t>≈</m:t>
+          </m:r>
+          <m:sSup>
+            <m:sSupPr>
+              <m:ctrlPr>
+                <w:rPr>
+                  <w:rFonts w:ascii="Cambria Math" w:hAnsi="Cambria Math"/>
+                  <w:i/>
+                </w:rPr>
+              </m:ctrlPr>
+            </m:sSupPr>
+            <m:e>
+              <m:r>
+                <w:rPr>
+                  <w:rFonts w:ascii="Cambria Math" w:hAnsi="Cambria Math"/>
+                </w:rPr>
+                <m:t>10</m:t>
+              </m:r>
+            </m:e>
+            <m:sup>
+              <m:r>
+                <w:rPr>
+                  <w:rFonts w:ascii="Cambria Math" w:hAnsi="Cambria Math"/>
+                </w:rPr>
+                <m:t>-16</m:t>
+              </m:r>
+            </m:sup>
+          </m:sSup>
+        </m:oMath>
+      </m:oMathPara>
+    </w:p>
+    <w:p>
+      <w:r>
+        <w:t>Detta innebär att:</w:t>
+      </w:r>
+    </w:p>
+    <w:p>
+      <w:pPr>
+        <w:pStyle w:val="ListParagraph"/>
+        <w:numPr>
+          <w:ilvl w:val="0"/>
+          <w:numId w:val="5"/>
+        </w:numPr>
+      </w:pPr>
+      <w:r>
+        <w:t xml:space="preserve">eftersom centraldifferens använder sig av tredje derivatan för att beräkna felet kommer den minsta värdet för h vara då </w:t>
+      </w:r>
+      <m:oMath>
+        <m:r>
+          <w:rPr>
+            <w:rFonts w:ascii="Cambria Math" w:hAnsi="Cambria Math"/>
+          </w:rPr>
+          <m:t xml:space="preserve">h≈ </m:t>
+        </m:r>
+        <m:sSup>
+          <m:sSupPr>
+            <m:ctrlPr>
+              <w:rPr>
+                <w:rFonts w:ascii="Cambria Math" w:hAnsi="Cambria Math"/>
+                <w:i/>
+              </w:rPr>
+            </m:ctrlPr>
+          </m:sSupPr>
+          <m:e>
+            <m:sSub>
+              <m:sSubPr>
+                <m:ctrlPr>
+                  <w:rPr>
+                    <w:rFonts w:ascii="Cambria Math" w:hAnsi="Cambria Math"/>
+                    <w:i/>
+                  </w:rPr>
+                </m:ctrlPr>
+              </m:sSubPr>
+              <m:e>
+                <m:r>
+                  <w:rPr>
+                    <w:rFonts w:ascii="Cambria Math" w:hAnsi="Cambria Math"/>
+                  </w:rPr>
+                  <m:t>ϵ</m:t>
+                </m:r>
+              </m:e>
+              <m:sub>
+                <m:r>
+                  <w:rPr>
+                    <w:rFonts w:ascii="Cambria Math" w:hAnsi="Cambria Math"/>
+                  </w:rPr>
+                  <m:t>machine</m:t>
+                </m:r>
+              </m:sub>
+            </m:sSub>
+          </m:e>
+          <m:sup>
+            <m:f>
+              <m:fPr>
+                <m:ctrlPr>
+                  <w:rPr>
+                    <w:rFonts w:ascii="Cambria Math" w:hAnsi="Cambria Math"/>
+                    <w:i/>
+                  </w:rPr>
+                </m:ctrlPr>
+              </m:fPr>
+              <m:num>
+                <m:r>
+                  <w:rPr>
+                    <w:rFonts w:ascii="Cambria Math" w:hAnsi="Cambria Math"/>
+                  </w:rPr>
+                  <m:t>1</m:t>
+                </m:r>
+              </m:num>
+              <m:den>
+                <m:r>
+                  <w:rPr>
+                    <w:rFonts w:ascii="Cambria Math" w:hAnsi="Cambria Math"/>
+                  </w:rPr>
+                  <m:t>3</m:t>
+                </m:r>
+              </m:den>
+            </m:f>
+          </m:sup>
+        </m:sSup>
+        <m:r>
+          <w:rPr>
+            <w:rFonts w:ascii="Cambria Math" w:hAnsi="Cambria Math"/>
+          </w:rPr>
+          <m:t>≈</m:t>
+        </m:r>
+        <m:sSup>
+          <m:sSupPr>
+            <m:ctrlPr>
+              <w:rPr>
+                <w:rFonts w:ascii="Cambria Math" w:hAnsi="Cambria Math"/>
+                <w:i/>
+              </w:rPr>
+            </m:ctrlPr>
+          </m:sSupPr>
+          <m:e>
+            <m:r>
+              <w:rPr>
+                <w:rFonts w:ascii="Cambria Math" w:hAnsi="Cambria Math"/>
+              </w:rPr>
+              <m:t>10</m:t>
+            </m:r>
+          </m:e>
+          <m:sup>
+            <m:r>
+              <w:rPr>
+                <w:rFonts w:ascii="Cambria Math" w:hAnsi="Cambria Math"/>
+              </w:rPr>
+              <m:t>-5</m:t>
+            </m:r>
+          </m:sup>
+        </m:sSup>
+      </m:oMath>
+    </w:p>
     <w:p>
       <w:pPr>
         <w:rPr>
@@ -13978,6 +14958,136 @@
     </w:p>
     <w:p>
       <w:pPr>
+        <w:pStyle w:val="ListParagraph"/>
+        <w:numPr>
+          <w:ilvl w:val="0"/>
+          <w:numId w:val="5"/>
+        </w:numPr>
+      </w:pPr>
+      <w:r>
+        <w:t xml:space="preserve">eftersom </w:t>
+      </w:r>
+      <w:r>
+        <w:t>framåt</w:t>
+      </w:r>
+      <w:r>
+        <w:t xml:space="preserve">differens använder sig av </w:t>
+      </w:r>
+      <w:r>
+        <w:t>andra</w:t>
+      </w:r>
+      <w:r>
+        <w:t xml:space="preserve"> derivatan för att beräkna felet kommer den minsta värdet för h vara då </w:t>
+      </w:r>
+      <m:oMath>
+        <m:r>
+          <w:rPr>
+            <w:rFonts w:ascii="Cambria Math" w:hAnsi="Cambria Math"/>
+          </w:rPr>
+          <m:t xml:space="preserve">h≈ </m:t>
+        </m:r>
+        <m:sSup>
+          <m:sSupPr>
+            <m:ctrlPr>
+              <w:rPr>
+                <w:rFonts w:ascii="Cambria Math" w:hAnsi="Cambria Math"/>
+                <w:i/>
+              </w:rPr>
+            </m:ctrlPr>
+          </m:sSupPr>
+          <m:e>
+            <m:sSub>
+              <m:sSubPr>
+                <m:ctrlPr>
+                  <w:rPr>
+                    <w:rFonts w:ascii="Cambria Math" w:hAnsi="Cambria Math"/>
+                    <w:i/>
+                  </w:rPr>
+                </m:ctrlPr>
+              </m:sSubPr>
+              <m:e>
+                <m:r>
+                  <w:rPr>
+                    <w:rFonts w:ascii="Cambria Math" w:hAnsi="Cambria Math"/>
+                  </w:rPr>
+                  <m:t>ϵ</m:t>
+                </m:r>
+              </m:e>
+              <m:sub>
+                <m:r>
+                  <w:rPr>
+                    <w:rFonts w:ascii="Cambria Math" w:hAnsi="Cambria Math"/>
+                  </w:rPr>
+                  <m:t>machine</m:t>
+                </m:r>
+              </m:sub>
+            </m:sSub>
+          </m:e>
+          <m:sup>
+            <m:f>
+              <m:fPr>
+                <m:ctrlPr>
+                  <w:rPr>
+                    <w:rFonts w:ascii="Cambria Math" w:hAnsi="Cambria Math"/>
+                    <w:i/>
+                  </w:rPr>
+                </m:ctrlPr>
+              </m:fPr>
+              <m:num>
+                <m:r>
+                  <w:rPr>
+                    <w:rFonts w:ascii="Cambria Math" w:hAnsi="Cambria Math"/>
+                  </w:rPr>
+                  <m:t>1</m:t>
+                </m:r>
+              </m:num>
+              <m:den>
+                <m:r>
+                  <w:rPr>
+                    <w:rFonts w:ascii="Cambria Math" w:hAnsi="Cambria Math"/>
+                  </w:rPr>
+                  <m:t>2</m:t>
+                </m:r>
+              </m:den>
+            </m:f>
+          </m:sup>
+        </m:sSup>
+        <m:r>
+          <w:rPr>
+            <w:rFonts w:ascii="Cambria Math" w:hAnsi="Cambria Math"/>
+          </w:rPr>
+          <m:t>≈</m:t>
+        </m:r>
+        <m:sSup>
+          <m:sSupPr>
+            <m:ctrlPr>
+              <w:rPr>
+                <w:rFonts w:ascii="Cambria Math" w:hAnsi="Cambria Math"/>
+                <w:i/>
+              </w:rPr>
+            </m:ctrlPr>
+          </m:sSupPr>
+          <m:e>
+            <m:r>
+              <w:rPr>
+                <w:rFonts w:ascii="Cambria Math" w:hAnsi="Cambria Math"/>
+              </w:rPr>
+              <m:t>10</m:t>
+            </m:r>
+          </m:e>
+          <m:sup>
+            <m:r>
+              <w:rPr>
+                <w:rFonts w:ascii="Cambria Math" w:hAnsi="Cambria Math"/>
+              </w:rPr>
+              <m:t>-8</m:t>
+            </m:r>
+          </m:sup>
+        </m:sSup>
+      </m:oMath>
+    </w:p>
+    <w:p>
+      <w:pPr>
         <w:rPr>
           <w:rFonts w:eastAsiaTheme="majorEastAsia"/>
         </w:rPr>
@@ -13992,21 +15102,26 @@
     </w:p>
     <w:p>
       <w:pPr>
+        <w:rPr>
+          <w:rFonts w:eastAsiaTheme="majorEastAsia"/>
+        </w:rPr>
+      </w:pPr>
+    </w:p>
+    <w:p>
+      <w:pPr>
         <w:autoSpaceDE w:val="0"/>
         <w:autoSpaceDN w:val="0"/>
         <w:adjustRightInd w:val="0"/>
         <w:rPr>
           <w:rFonts w:ascii="Courier" w:eastAsiaTheme="minorHAnsi" w:hAnsi="Courier" w:cstheme="minorBidi"/>
-          <w:lang w:val="en-US"/>
-        </w:rPr>
-      </w:pPr>
-      <w:r>
-        <w:rPr>
-          <w:rFonts w:ascii="Courier" w:eastAsiaTheme="minorHAnsi" w:hAnsi="Courier" w:cs="Courier"/>
-          <w:color w:val="000000"/>
-          <w:sz w:val="20"/>
-          <w:szCs w:val="20"/>
-          <w:lang w:val="en-US"/>
+        </w:rPr>
+      </w:pPr>
+      <w:r>
+        <w:rPr>
+          <w:rFonts w:ascii="Courier" w:eastAsiaTheme="minorHAnsi" w:hAnsi="Courier" w:cs="Courier"/>
+          <w:color w:val="000000"/>
+          <w:sz w:val="20"/>
+          <w:szCs w:val="20"/>
         </w:rPr>
         <w:t>f = @(x) sin(x);</w:t>
       </w:r>
@@ -14018,16 +15133,14 @@
         <w:adjustRightInd w:val="0"/>
         <w:rPr>
           <w:rFonts w:ascii="Courier" w:eastAsiaTheme="minorHAnsi" w:hAnsi="Courier" w:cstheme="minorBidi"/>
-          <w:lang w:val="en-US"/>
-        </w:rPr>
-      </w:pPr>
-      <w:r>
-        <w:rPr>
-          <w:rFonts w:ascii="Courier" w:eastAsiaTheme="minorHAnsi" w:hAnsi="Courier" w:cs="Courier"/>
-          <w:color w:val="000000"/>
-          <w:sz w:val="20"/>
-          <w:szCs w:val="20"/>
-          <w:lang w:val="en-US"/>
+        </w:rPr>
+      </w:pPr>
+      <w:r>
+        <w:rPr>
+          <w:rFonts w:ascii="Courier" w:eastAsiaTheme="minorHAnsi" w:hAnsi="Courier" w:cs="Courier"/>
+          <w:color w:val="000000"/>
+          <w:sz w:val="20"/>
+          <w:szCs w:val="20"/>
         </w:rPr>
         <w:t>x = 1;</w:t>
       </w:r>
@@ -14599,7 +15712,6 @@
           <w:sz w:val="20"/>
           <w:szCs w:val="20"/>
         </w:rPr>
-        <w:lastRenderedPageBreak/>
         <w:t>loglog(h, abs(df_true - dfc))</w:t>
       </w:r>
     </w:p>
@@ -15126,6 +16238,119 @@
       </w:pPr>
     </w:lvl>
   </w:abstractNum>
+  <w:abstractNum w:abstractNumId="4" w15:restartNumberingAfterBreak="0">
+    <w:nsid w:val="6C216EC1"/>
+    <w:multiLevelType w:val="hybridMultilevel"/>
+    <w:tmpl w:val="15827C6C"/>
+    <w:lvl w:ilvl="0" w:tplc="4ABA1EAC">
+      <w:start w:val="5"/>
+      <w:numFmt w:val="bullet"/>
+      <w:lvlText w:val="-"/>
+      <w:lvlJc w:val="left"/>
+      <w:pPr>
+        <w:ind w:left="720" w:hanging="360"/>
+      </w:pPr>
+      <w:rPr>
+        <w:rFonts w:ascii="Times New Roman" w:eastAsia="Times New Roman" w:hAnsi="Times New Roman" w:cs="Times New Roman" w:hint="default"/>
+      </w:rPr>
+    </w:lvl>
+    <w:lvl w:ilvl="1" w:tplc="04090003" w:tentative="1">
+      <w:start w:val="1"/>
+      <w:numFmt w:val="bullet"/>
+      <w:lvlText w:val="o"/>
+      <w:lvlJc w:val="left"/>
+      <w:pPr>
+        <w:ind w:left="1440" w:hanging="360"/>
+      </w:pPr>
+      <w:rPr>
+        <w:rFonts w:ascii="Courier New" w:hAnsi="Courier New" w:cs="Courier New" w:hint="default"/>
+      </w:rPr>
+    </w:lvl>
+    <w:lvl w:ilvl="2" w:tplc="04090005" w:tentative="1">
+      <w:start w:val="1"/>
+      <w:numFmt w:val="bullet"/>
+      <w:lvlText w:val=""/>
+      <w:lvlJc w:val="left"/>
+      <w:pPr>
+        <w:ind w:left="2160" w:hanging="360"/>
+      </w:pPr>
+      <w:rPr>
+        <w:rFonts w:ascii="Wingdings" w:hAnsi="Wingdings" w:hint="default"/>
+      </w:rPr>
+    </w:lvl>
+    <w:lvl w:ilvl="3" w:tplc="04090001" w:tentative="1">
+      <w:start w:val="1"/>
+      <w:numFmt w:val="bullet"/>
+      <w:lvlText w:val=""/>
+      <w:lvlJc w:val="left"/>
+      <w:pPr>
+        <w:ind w:left="2880" w:hanging="360"/>
+      </w:pPr>
+      <w:rPr>
+        <w:rFonts w:ascii="Symbol" w:hAnsi="Symbol" w:hint="default"/>
+      </w:rPr>
+    </w:lvl>
+    <w:lvl w:ilvl="4" w:tplc="04090003" w:tentative="1">
+      <w:start w:val="1"/>
+      <w:numFmt w:val="bullet"/>
+      <w:lvlText w:val="o"/>
+      <w:lvlJc w:val="left"/>
+      <w:pPr>
+        <w:ind w:left="3600" w:hanging="360"/>
+      </w:pPr>
+      <w:rPr>
+        <w:rFonts w:ascii="Courier New" w:hAnsi="Courier New" w:cs="Courier New" w:hint="default"/>
+      </w:rPr>
+    </w:lvl>
+    <w:lvl w:ilvl="5" w:tplc="04090005" w:tentative="1">
+      <w:start w:val="1"/>
+      <w:numFmt w:val="bullet"/>
+      <w:lvlText w:val=""/>
+      <w:lvlJc w:val="left"/>
+      <w:pPr>
+        <w:ind w:left="4320" w:hanging="360"/>
+      </w:pPr>
+      <w:rPr>
+        <w:rFonts w:ascii="Wingdings" w:hAnsi="Wingdings" w:hint="default"/>
+      </w:rPr>
+    </w:lvl>
+    <w:lvl w:ilvl="6" w:tplc="04090001" w:tentative="1">
+      <w:start w:val="1"/>
+      <w:numFmt w:val="bullet"/>
+      <w:lvlText w:val=""/>
+      <w:lvlJc w:val="left"/>
+      <w:pPr>
+        <w:ind w:left="5040" w:hanging="360"/>
+      </w:pPr>
+      <w:rPr>
+        <w:rFonts w:ascii="Symbol" w:hAnsi="Symbol" w:hint="default"/>
+      </w:rPr>
+    </w:lvl>
+    <w:lvl w:ilvl="7" w:tplc="04090003" w:tentative="1">
+      <w:start w:val="1"/>
+      <w:numFmt w:val="bullet"/>
+      <w:lvlText w:val="o"/>
+      <w:lvlJc w:val="left"/>
+      <w:pPr>
+        <w:ind w:left="5760" w:hanging="360"/>
+      </w:pPr>
+      <w:rPr>
+        <w:rFonts w:ascii="Courier New" w:hAnsi="Courier New" w:cs="Courier New" w:hint="default"/>
+      </w:rPr>
+    </w:lvl>
+    <w:lvl w:ilvl="8" w:tplc="04090005" w:tentative="1">
+      <w:start w:val="1"/>
+      <w:numFmt w:val="bullet"/>
+      <w:lvlText w:val=""/>
+      <w:lvlJc w:val="left"/>
+      <w:pPr>
+        <w:ind w:left="6480" w:hanging="360"/>
+      </w:pPr>
+      <w:rPr>
+        <w:rFonts w:ascii="Wingdings" w:hAnsi="Wingdings" w:hint="default"/>
+      </w:rPr>
+    </w:lvl>
+  </w:abstractNum>
   <w:num w:numId="1">
     <w:abstractNumId w:val="2"/>
   </w:num>
@@ -15137,6 +16362,9 @@
   </w:num>
   <w:num w:numId="4">
     <w:abstractNumId w:val="3"/>
+  </w:num>
+  <w:num w:numId="5">
+    <w:abstractNumId w:val="4"/>
   </w:num>
 </w:numbering>
 </file>

</xml_diff>